<commit_message>
Limiting more variable scope!
</commit_message>
<xml_diff>
--- a/Changelog3.docx
+++ b/Changelog3.docx
@@ -19,6 +19,7 @@
           <w:szCs w:val="19"/>
         </w:rPr>
       </w:pPr>
+      <w:proofErr w:type="gramStart"/>
       <w:r>
         <w:rPr>
           <w:rFonts w:ascii="Consolas" w:hAnsi="Consolas" w:cs="Consolas"/>
@@ -28,13 +29,50 @@
         </w:rPr>
         <w:t>if</w:t>
       </w:r>
-      <w:r>
-        <w:rPr>
-          <w:rFonts w:ascii="Consolas" w:hAnsi="Consolas" w:cs="Consolas"/>
-          <w:sz w:val="19"/>
-          <w:szCs w:val="19"/>
-        </w:rPr>
-        <w:t xml:space="preserve"> ((i - states.Count) % 2 == 0){</w:t>
+      <w:proofErr w:type="gramEnd"/>
+      <w:r>
+        <w:rPr>
+          <w:rFonts w:ascii="Consolas" w:hAnsi="Consolas" w:cs="Consolas"/>
+          <w:sz w:val="19"/>
+          <w:szCs w:val="19"/>
+        </w:rPr>
+        <w:t xml:space="preserve"> ((</w:t>
+      </w:r>
+      <w:proofErr w:type="spellStart"/>
+      <w:r>
+        <w:rPr>
+          <w:rFonts w:ascii="Consolas" w:hAnsi="Consolas" w:cs="Consolas"/>
+          <w:sz w:val="19"/>
+          <w:szCs w:val="19"/>
+        </w:rPr>
+        <w:t>i</w:t>
+      </w:r>
+      <w:proofErr w:type="spellEnd"/>
+      <w:r>
+        <w:rPr>
+          <w:rFonts w:ascii="Consolas" w:hAnsi="Consolas" w:cs="Consolas"/>
+          <w:sz w:val="19"/>
+          <w:szCs w:val="19"/>
+        </w:rPr>
+        <w:t xml:space="preserve"> - </w:t>
+      </w:r>
+      <w:proofErr w:type="spellStart"/>
+      <w:r>
+        <w:rPr>
+          <w:rFonts w:ascii="Consolas" w:hAnsi="Consolas" w:cs="Consolas"/>
+          <w:sz w:val="19"/>
+          <w:szCs w:val="19"/>
+        </w:rPr>
+        <w:t>states.Count</w:t>
+      </w:r>
+      <w:proofErr w:type="spellEnd"/>
+      <w:r>
+        <w:rPr>
+          <w:rFonts w:ascii="Consolas" w:hAnsi="Consolas" w:cs="Consolas"/>
+          <w:sz w:val="19"/>
+          <w:szCs w:val="19"/>
+        </w:rPr>
+        <w:t>) % 2 == 0){</w:t>
       </w:r>
     </w:p>
     <w:p>
@@ -50,6 +88,7 @@
           <w:szCs w:val="19"/>
         </w:rPr>
       </w:pPr>
+      <w:proofErr w:type="gramStart"/>
       <w:r>
         <w:rPr>
           <w:rFonts w:ascii="Consolas" w:hAnsi="Consolas" w:cs="Consolas"/>
@@ -59,13 +98,68 @@
         </w:rPr>
         <w:t>float</w:t>
       </w:r>
-      <w:r>
-        <w:rPr>
-          <w:rFonts w:ascii="Consolas" w:hAnsi="Consolas" w:cs="Consolas"/>
-          <w:sz w:val="19"/>
-          <w:szCs w:val="19"/>
-        </w:rPr>
-        <w:t xml:space="preserve"> value = -((states.Count - (states.Count - i) % 2)) / (</w:t>
+      <w:proofErr w:type="gramEnd"/>
+      <w:r>
+        <w:rPr>
+          <w:rFonts w:ascii="Consolas" w:hAnsi="Consolas" w:cs="Consolas"/>
+          <w:sz w:val="19"/>
+          <w:szCs w:val="19"/>
+        </w:rPr>
+        <w:t xml:space="preserve"> value = -((</w:t>
+      </w:r>
+      <w:proofErr w:type="spellStart"/>
+      <w:r>
+        <w:rPr>
+          <w:rFonts w:ascii="Consolas" w:hAnsi="Consolas" w:cs="Consolas"/>
+          <w:sz w:val="19"/>
+          <w:szCs w:val="19"/>
+        </w:rPr>
+        <w:t>states.Count</w:t>
+      </w:r>
+      <w:proofErr w:type="spellEnd"/>
+      <w:r>
+        <w:rPr>
+          <w:rFonts w:ascii="Consolas" w:hAnsi="Consolas" w:cs="Consolas"/>
+          <w:sz w:val="19"/>
+          <w:szCs w:val="19"/>
+        </w:rPr>
+        <w:t xml:space="preserve"> - (</w:t>
+      </w:r>
+      <w:proofErr w:type="spellStart"/>
+      <w:r>
+        <w:rPr>
+          <w:rFonts w:ascii="Consolas" w:hAnsi="Consolas" w:cs="Consolas"/>
+          <w:sz w:val="19"/>
+          <w:szCs w:val="19"/>
+        </w:rPr>
+        <w:t>states.Count</w:t>
+      </w:r>
+      <w:proofErr w:type="spellEnd"/>
+      <w:r>
+        <w:rPr>
+          <w:rFonts w:ascii="Consolas" w:hAnsi="Consolas" w:cs="Consolas"/>
+          <w:sz w:val="19"/>
+          <w:szCs w:val="19"/>
+        </w:rPr>
+        <w:t xml:space="preserve"> - </w:t>
+      </w:r>
+      <w:proofErr w:type="spellStart"/>
+      <w:r>
+        <w:rPr>
+          <w:rFonts w:ascii="Consolas" w:hAnsi="Consolas" w:cs="Consolas"/>
+          <w:sz w:val="19"/>
+          <w:szCs w:val="19"/>
+        </w:rPr>
+        <w:t>i</w:t>
+      </w:r>
+      <w:proofErr w:type="spellEnd"/>
+      <w:r>
+        <w:rPr>
+          <w:rFonts w:ascii="Consolas" w:hAnsi="Consolas" w:cs="Consolas"/>
+          <w:sz w:val="19"/>
+          <w:szCs w:val="19"/>
+        </w:rPr>
+        <w:t>) % 2)) / (</w:t>
       </w:r>
       <w:r>
         <w:rPr>
@@ -82,7 +176,25 @@
           <w:sz w:val="19"/>
           <w:szCs w:val="19"/>
         </w:rPr>
-        <w:t>)states.Count;</w:t>
+        <w:t>)</w:t>
+      </w:r>
+      <w:proofErr w:type="spellStart"/>
+      <w:r>
+        <w:rPr>
+          <w:rFonts w:ascii="Consolas" w:hAnsi="Consolas" w:cs="Consolas"/>
+          <w:sz w:val="19"/>
+          <w:szCs w:val="19"/>
+        </w:rPr>
+        <w:t>states.Count</w:t>
+      </w:r>
+      <w:proofErr w:type="spellEnd"/>
+      <w:r>
+        <w:rPr>
+          <w:rFonts w:ascii="Consolas" w:hAnsi="Consolas" w:cs="Consolas"/>
+          <w:sz w:val="19"/>
+          <w:szCs w:val="19"/>
+        </w:rPr>
+        <w:t>;</w:t>
       </w:r>
     </w:p>
     <w:p>
@@ -105,13 +217,33 @@
         </w:rPr>
         <w:t xml:space="preserve">       </w:t>
       </w:r>
-      <w:r>
-        <w:rPr>
-          <w:rFonts w:ascii="Consolas" w:hAnsi="Consolas" w:cs="Consolas"/>
-          <w:sz w:val="19"/>
-          <w:szCs w:val="19"/>
-        </w:rPr>
-        <w:t>values.Add(value);</w:t>
+      <w:proofErr w:type="spellStart"/>
+      <w:proofErr w:type="gramStart"/>
+      <w:r>
+        <w:rPr>
+          <w:rFonts w:ascii="Consolas" w:hAnsi="Consolas" w:cs="Consolas"/>
+          <w:sz w:val="19"/>
+          <w:szCs w:val="19"/>
+        </w:rPr>
+        <w:t>values.Add</w:t>
+      </w:r>
+      <w:proofErr w:type="spellEnd"/>
+      <w:r>
+        <w:rPr>
+          <w:rFonts w:ascii="Consolas" w:hAnsi="Consolas" w:cs="Consolas"/>
+          <w:sz w:val="19"/>
+          <w:szCs w:val="19"/>
+        </w:rPr>
+        <w:t>(</w:t>
+      </w:r>
+      <w:proofErr w:type="gramEnd"/>
+      <w:r>
+        <w:rPr>
+          <w:rFonts w:ascii="Consolas" w:hAnsi="Consolas" w:cs="Consolas"/>
+          <w:sz w:val="19"/>
+          <w:szCs w:val="19"/>
+        </w:rPr>
+        <w:t>value);</w:t>
       </w:r>
     </w:p>
     <w:p>
@@ -126,6 +258,7 @@
           <w:szCs w:val="19"/>
         </w:rPr>
       </w:pPr>
+      <w:proofErr w:type="gramStart"/>
       <w:r>
         <w:rPr>
           <w:rFonts w:ascii="Consolas" w:hAnsi="Consolas" w:cs="Consolas"/>
@@ -143,6 +276,7 @@
         </w:rPr>
         <w:t>else</w:t>
       </w:r>
+      <w:proofErr w:type="gramEnd"/>
       <w:r>
         <w:rPr>
           <w:rFonts w:ascii="Consolas" w:hAnsi="Consolas" w:cs="Consolas"/>
@@ -172,6 +306,7 @@
         </w:rPr>
         <w:t xml:space="preserve">       </w:t>
       </w:r>
+      <w:proofErr w:type="gramStart"/>
       <w:r>
         <w:rPr>
           <w:rFonts w:ascii="Consolas" w:hAnsi="Consolas" w:cs="Consolas"/>
@@ -181,13 +316,68 @@
         </w:rPr>
         <w:t>float</w:t>
       </w:r>
-      <w:r>
-        <w:rPr>
-          <w:rFonts w:ascii="Consolas" w:hAnsi="Consolas" w:cs="Consolas"/>
-          <w:sz w:val="19"/>
-          <w:szCs w:val="19"/>
-        </w:rPr>
-        <w:t xml:space="preserve"> value = ((states.Count - (states.Count - i) % 2)) / (</w:t>
+      <w:proofErr w:type="gramEnd"/>
+      <w:r>
+        <w:rPr>
+          <w:rFonts w:ascii="Consolas" w:hAnsi="Consolas" w:cs="Consolas"/>
+          <w:sz w:val="19"/>
+          <w:szCs w:val="19"/>
+        </w:rPr>
+        <w:t xml:space="preserve"> value = ((</w:t>
+      </w:r>
+      <w:proofErr w:type="spellStart"/>
+      <w:r>
+        <w:rPr>
+          <w:rFonts w:ascii="Consolas" w:hAnsi="Consolas" w:cs="Consolas"/>
+          <w:sz w:val="19"/>
+          <w:szCs w:val="19"/>
+        </w:rPr>
+        <w:t>states.Count</w:t>
+      </w:r>
+      <w:proofErr w:type="spellEnd"/>
+      <w:r>
+        <w:rPr>
+          <w:rFonts w:ascii="Consolas" w:hAnsi="Consolas" w:cs="Consolas"/>
+          <w:sz w:val="19"/>
+          <w:szCs w:val="19"/>
+        </w:rPr>
+        <w:t xml:space="preserve"> - (</w:t>
+      </w:r>
+      <w:proofErr w:type="spellStart"/>
+      <w:r>
+        <w:rPr>
+          <w:rFonts w:ascii="Consolas" w:hAnsi="Consolas" w:cs="Consolas"/>
+          <w:sz w:val="19"/>
+          <w:szCs w:val="19"/>
+        </w:rPr>
+        <w:t>states.Count</w:t>
+      </w:r>
+      <w:proofErr w:type="spellEnd"/>
+      <w:r>
+        <w:rPr>
+          <w:rFonts w:ascii="Consolas" w:hAnsi="Consolas" w:cs="Consolas"/>
+          <w:sz w:val="19"/>
+          <w:szCs w:val="19"/>
+        </w:rPr>
+        <w:t xml:space="preserve"> - </w:t>
+      </w:r>
+      <w:proofErr w:type="spellStart"/>
+      <w:r>
+        <w:rPr>
+          <w:rFonts w:ascii="Consolas" w:hAnsi="Consolas" w:cs="Consolas"/>
+          <w:sz w:val="19"/>
+          <w:szCs w:val="19"/>
+        </w:rPr>
+        <w:t>i</w:t>
+      </w:r>
+      <w:proofErr w:type="spellEnd"/>
+      <w:r>
+        <w:rPr>
+          <w:rFonts w:ascii="Consolas" w:hAnsi="Consolas" w:cs="Consolas"/>
+          <w:sz w:val="19"/>
+          <w:szCs w:val="19"/>
+        </w:rPr>
+        <w:t>) % 2)) / (</w:t>
       </w:r>
       <w:r>
         <w:rPr>
@@ -204,7 +394,25 @@
           <w:sz w:val="19"/>
           <w:szCs w:val="19"/>
         </w:rPr>
-        <w:t>)states.Count;</w:t>
+        <w:t>)</w:t>
+      </w:r>
+      <w:proofErr w:type="spellStart"/>
+      <w:r>
+        <w:rPr>
+          <w:rFonts w:ascii="Consolas" w:hAnsi="Consolas" w:cs="Consolas"/>
+          <w:sz w:val="19"/>
+          <w:szCs w:val="19"/>
+        </w:rPr>
+        <w:t>states.Count</w:t>
+      </w:r>
+      <w:proofErr w:type="spellEnd"/>
+      <w:r>
+        <w:rPr>
+          <w:rFonts w:ascii="Consolas" w:hAnsi="Consolas" w:cs="Consolas"/>
+          <w:sz w:val="19"/>
+          <w:szCs w:val="19"/>
+        </w:rPr>
+        <w:t>;</w:t>
       </w:r>
     </w:p>
     <w:p>
@@ -227,13 +435,33 @@
         </w:rPr>
         <w:t xml:space="preserve">       </w:t>
       </w:r>
-      <w:r>
-        <w:rPr>
-          <w:rFonts w:ascii="Consolas" w:hAnsi="Consolas" w:cs="Consolas"/>
-          <w:sz w:val="19"/>
-          <w:szCs w:val="19"/>
-        </w:rPr>
-        <w:t>values.Add(value);</w:t>
+      <w:proofErr w:type="spellStart"/>
+      <w:proofErr w:type="gramStart"/>
+      <w:r>
+        <w:rPr>
+          <w:rFonts w:ascii="Consolas" w:hAnsi="Consolas" w:cs="Consolas"/>
+          <w:sz w:val="19"/>
+          <w:szCs w:val="19"/>
+        </w:rPr>
+        <w:t>values.Add</w:t>
+      </w:r>
+      <w:proofErr w:type="spellEnd"/>
+      <w:r>
+        <w:rPr>
+          <w:rFonts w:ascii="Consolas" w:hAnsi="Consolas" w:cs="Consolas"/>
+          <w:sz w:val="19"/>
+          <w:szCs w:val="19"/>
+        </w:rPr>
+        <w:t>(</w:t>
+      </w:r>
+      <w:proofErr w:type="gramEnd"/>
+      <w:r>
+        <w:rPr>
+          <w:rFonts w:ascii="Consolas" w:hAnsi="Consolas" w:cs="Consolas"/>
+          <w:sz w:val="19"/>
+          <w:szCs w:val="19"/>
+        </w:rPr>
+        <w:t>value);</w:t>
       </w:r>
     </w:p>
     <w:p>
@@ -254,15 +482,7 @@
           <w:sz w:val="19"/>
           <w:szCs w:val="19"/>
         </w:rPr>
-        <w:t xml:space="preserve"> </w:t>
-      </w:r>
-      <w:r>
-        <w:rPr>
-          <w:rFonts w:ascii="Consolas" w:hAnsi="Consolas" w:cs="Consolas"/>
-          <w:sz w:val="19"/>
-          <w:szCs w:val="19"/>
-        </w:rPr>
-        <w:t>}</w:t>
+        <w:t xml:space="preserve"> }</w:t>
       </w:r>
     </w:p>
     <w:p/>
@@ -283,6 +503,7 @@
           <w:szCs w:val="19"/>
         </w:rPr>
       </w:pPr>
+      <w:proofErr w:type="gramStart"/>
       <w:r>
         <w:rPr>
           <w:rFonts w:ascii="Consolas" w:hAnsi="Consolas" w:cs="Consolas"/>
@@ -292,13 +513,50 @@
         </w:rPr>
         <w:t>if</w:t>
       </w:r>
-      <w:r>
-        <w:rPr>
-          <w:rFonts w:ascii="Consolas" w:hAnsi="Consolas" w:cs="Consolas"/>
-          <w:sz w:val="19"/>
-          <w:szCs w:val="19"/>
-        </w:rPr>
-        <w:t xml:space="preserve"> ((i - states.Count) % 2 == 0){</w:t>
+      <w:proofErr w:type="gramEnd"/>
+      <w:r>
+        <w:rPr>
+          <w:rFonts w:ascii="Consolas" w:hAnsi="Consolas" w:cs="Consolas"/>
+          <w:sz w:val="19"/>
+          <w:szCs w:val="19"/>
+        </w:rPr>
+        <w:t xml:space="preserve"> ((</w:t>
+      </w:r>
+      <w:proofErr w:type="spellStart"/>
+      <w:r>
+        <w:rPr>
+          <w:rFonts w:ascii="Consolas" w:hAnsi="Consolas" w:cs="Consolas"/>
+          <w:sz w:val="19"/>
+          <w:szCs w:val="19"/>
+        </w:rPr>
+        <w:t>i</w:t>
+      </w:r>
+      <w:proofErr w:type="spellEnd"/>
+      <w:r>
+        <w:rPr>
+          <w:rFonts w:ascii="Consolas" w:hAnsi="Consolas" w:cs="Consolas"/>
+          <w:sz w:val="19"/>
+          <w:szCs w:val="19"/>
+        </w:rPr>
+        <w:t xml:space="preserve"> - </w:t>
+      </w:r>
+      <w:proofErr w:type="spellStart"/>
+      <w:r>
+        <w:rPr>
+          <w:rFonts w:ascii="Consolas" w:hAnsi="Consolas" w:cs="Consolas"/>
+          <w:sz w:val="19"/>
+          <w:szCs w:val="19"/>
+        </w:rPr>
+        <w:t>states.Count</w:t>
+      </w:r>
+      <w:proofErr w:type="spellEnd"/>
+      <w:r>
+        <w:rPr>
+          <w:rFonts w:ascii="Consolas" w:hAnsi="Consolas" w:cs="Consolas"/>
+          <w:sz w:val="19"/>
+          <w:szCs w:val="19"/>
+        </w:rPr>
+        <w:t>) % 2 == 0){</w:t>
       </w:r>
     </w:p>
     <w:p>
@@ -321,13 +579,87 @@
         </w:rPr>
         <w:t xml:space="preserve">   </w:t>
       </w:r>
-      <w:r>
-        <w:rPr>
-          <w:rFonts w:ascii="Consolas" w:hAnsi="Consolas" w:cs="Consolas"/>
-          <w:sz w:val="19"/>
-          <w:szCs w:val="19"/>
-        </w:rPr>
-        <w:t>values.Add(-((states.Count - (states.Count - i) % 2)) / (</w:t>
+      <w:proofErr w:type="spellStart"/>
+      <w:proofErr w:type="gramStart"/>
+      <w:r>
+        <w:rPr>
+          <w:rFonts w:ascii="Consolas" w:hAnsi="Consolas" w:cs="Consolas"/>
+          <w:sz w:val="19"/>
+          <w:szCs w:val="19"/>
+        </w:rPr>
+        <w:t>values.Add</w:t>
+      </w:r>
+      <w:proofErr w:type="spellEnd"/>
+      <w:r>
+        <w:rPr>
+          <w:rFonts w:ascii="Consolas" w:hAnsi="Consolas" w:cs="Consolas"/>
+          <w:sz w:val="19"/>
+          <w:szCs w:val="19"/>
+        </w:rPr>
+        <w:t>(</w:t>
+      </w:r>
+      <w:proofErr w:type="gramEnd"/>
+      <w:r>
+        <w:rPr>
+          <w:rFonts w:ascii="Consolas" w:hAnsi="Consolas" w:cs="Consolas"/>
+          <w:sz w:val="19"/>
+          <w:szCs w:val="19"/>
+        </w:rPr>
+        <w:t>-((</w:t>
+      </w:r>
+      <w:proofErr w:type="spellStart"/>
+      <w:r>
+        <w:rPr>
+          <w:rFonts w:ascii="Consolas" w:hAnsi="Consolas" w:cs="Consolas"/>
+          <w:sz w:val="19"/>
+          <w:szCs w:val="19"/>
+        </w:rPr>
+        <w:t>states.Count</w:t>
+      </w:r>
+      <w:proofErr w:type="spellEnd"/>
+      <w:r>
+        <w:rPr>
+          <w:rFonts w:ascii="Consolas" w:hAnsi="Consolas" w:cs="Consolas"/>
+          <w:sz w:val="19"/>
+          <w:szCs w:val="19"/>
+        </w:rPr>
+        <w:t xml:space="preserve"> - (</w:t>
+      </w:r>
+      <w:proofErr w:type="spellStart"/>
+      <w:r>
+        <w:rPr>
+          <w:rFonts w:ascii="Consolas" w:hAnsi="Consolas" w:cs="Consolas"/>
+          <w:sz w:val="19"/>
+          <w:szCs w:val="19"/>
+        </w:rPr>
+        <w:t>states.Count</w:t>
+      </w:r>
+      <w:proofErr w:type="spellEnd"/>
+      <w:r>
+        <w:rPr>
+          <w:rFonts w:ascii="Consolas" w:hAnsi="Consolas" w:cs="Consolas"/>
+          <w:sz w:val="19"/>
+          <w:szCs w:val="19"/>
+        </w:rPr>
+        <w:t xml:space="preserve"> - </w:t>
+      </w:r>
+      <w:proofErr w:type="spellStart"/>
+      <w:r>
+        <w:rPr>
+          <w:rFonts w:ascii="Consolas" w:hAnsi="Consolas" w:cs="Consolas"/>
+          <w:sz w:val="19"/>
+          <w:szCs w:val="19"/>
+        </w:rPr>
+        <w:t>i</w:t>
+      </w:r>
+      <w:proofErr w:type="spellEnd"/>
+      <w:r>
+        <w:rPr>
+          <w:rFonts w:ascii="Consolas" w:hAnsi="Consolas" w:cs="Consolas"/>
+          <w:sz w:val="19"/>
+          <w:szCs w:val="19"/>
+        </w:rPr>
+        <w:t>) % 2)) / (</w:t>
       </w:r>
       <w:r>
         <w:rPr>
@@ -344,7 +676,25 @@
           <w:sz w:val="19"/>
           <w:szCs w:val="19"/>
         </w:rPr>
-        <w:t>)states.Count);</w:t>
+        <w:t>)</w:t>
+      </w:r>
+      <w:proofErr w:type="spellStart"/>
+      <w:r>
+        <w:rPr>
+          <w:rFonts w:ascii="Consolas" w:hAnsi="Consolas" w:cs="Consolas"/>
+          <w:sz w:val="19"/>
+          <w:szCs w:val="19"/>
+        </w:rPr>
+        <w:t>states.Count</w:t>
+      </w:r>
+      <w:proofErr w:type="spellEnd"/>
+      <w:r>
+        <w:rPr>
+          <w:rFonts w:ascii="Consolas" w:hAnsi="Consolas" w:cs="Consolas"/>
+          <w:sz w:val="19"/>
+          <w:szCs w:val="19"/>
+        </w:rPr>
+        <w:t>);</w:t>
       </w:r>
     </w:p>
     <w:p>
@@ -359,6 +709,7 @@
           <w:szCs w:val="19"/>
         </w:rPr>
       </w:pPr>
+      <w:proofErr w:type="gramStart"/>
       <w:r>
         <w:rPr>
           <w:rFonts w:ascii="Consolas" w:hAnsi="Consolas" w:cs="Consolas"/>
@@ -376,6 +727,7 @@
         </w:rPr>
         <w:t>else</w:t>
       </w:r>
+      <w:proofErr w:type="gramEnd"/>
       <w:r>
         <w:rPr>
           <w:rFonts w:ascii="Consolas" w:hAnsi="Consolas" w:cs="Consolas"/>
@@ -405,13 +757,87 @@
         </w:rPr>
         <w:t xml:space="preserve">   </w:t>
       </w:r>
-      <w:r>
-        <w:rPr>
-          <w:rFonts w:ascii="Consolas" w:hAnsi="Consolas" w:cs="Consolas"/>
-          <w:sz w:val="19"/>
-          <w:szCs w:val="19"/>
-        </w:rPr>
-        <w:t>values.Add(((states.Count - (states.Count - i) % 2)) / (</w:t>
+      <w:proofErr w:type="spellStart"/>
+      <w:proofErr w:type="gramStart"/>
+      <w:r>
+        <w:rPr>
+          <w:rFonts w:ascii="Consolas" w:hAnsi="Consolas" w:cs="Consolas"/>
+          <w:sz w:val="19"/>
+          <w:szCs w:val="19"/>
+        </w:rPr>
+        <w:t>values.Add</w:t>
+      </w:r>
+      <w:proofErr w:type="spellEnd"/>
+      <w:r>
+        <w:rPr>
+          <w:rFonts w:ascii="Consolas" w:hAnsi="Consolas" w:cs="Consolas"/>
+          <w:sz w:val="19"/>
+          <w:szCs w:val="19"/>
+        </w:rPr>
+        <w:t>(</w:t>
+      </w:r>
+      <w:proofErr w:type="gramEnd"/>
+      <w:r>
+        <w:rPr>
+          <w:rFonts w:ascii="Consolas" w:hAnsi="Consolas" w:cs="Consolas"/>
+          <w:sz w:val="19"/>
+          <w:szCs w:val="19"/>
+        </w:rPr>
+        <w:t>((</w:t>
+      </w:r>
+      <w:proofErr w:type="spellStart"/>
+      <w:r>
+        <w:rPr>
+          <w:rFonts w:ascii="Consolas" w:hAnsi="Consolas" w:cs="Consolas"/>
+          <w:sz w:val="19"/>
+          <w:szCs w:val="19"/>
+        </w:rPr>
+        <w:t>states.Count</w:t>
+      </w:r>
+      <w:proofErr w:type="spellEnd"/>
+      <w:r>
+        <w:rPr>
+          <w:rFonts w:ascii="Consolas" w:hAnsi="Consolas" w:cs="Consolas"/>
+          <w:sz w:val="19"/>
+          <w:szCs w:val="19"/>
+        </w:rPr>
+        <w:t xml:space="preserve"> - (</w:t>
+      </w:r>
+      <w:proofErr w:type="spellStart"/>
+      <w:r>
+        <w:rPr>
+          <w:rFonts w:ascii="Consolas" w:hAnsi="Consolas" w:cs="Consolas"/>
+          <w:sz w:val="19"/>
+          <w:szCs w:val="19"/>
+        </w:rPr>
+        <w:t>states.Count</w:t>
+      </w:r>
+      <w:proofErr w:type="spellEnd"/>
+      <w:r>
+        <w:rPr>
+          <w:rFonts w:ascii="Consolas" w:hAnsi="Consolas" w:cs="Consolas"/>
+          <w:sz w:val="19"/>
+          <w:szCs w:val="19"/>
+        </w:rPr>
+        <w:t xml:space="preserve"> - </w:t>
+      </w:r>
+      <w:proofErr w:type="spellStart"/>
+      <w:r>
+        <w:rPr>
+          <w:rFonts w:ascii="Consolas" w:hAnsi="Consolas" w:cs="Consolas"/>
+          <w:sz w:val="19"/>
+          <w:szCs w:val="19"/>
+        </w:rPr>
+        <w:t>i</w:t>
+      </w:r>
+      <w:proofErr w:type="spellEnd"/>
+      <w:r>
+        <w:rPr>
+          <w:rFonts w:ascii="Consolas" w:hAnsi="Consolas" w:cs="Consolas"/>
+          <w:sz w:val="19"/>
+          <w:szCs w:val="19"/>
+        </w:rPr>
+        <w:t>) % 2)) / (</w:t>
       </w:r>
       <w:r>
         <w:rPr>
@@ -428,7 +854,25 @@
           <w:sz w:val="19"/>
           <w:szCs w:val="19"/>
         </w:rPr>
-        <w:t>)states.Count);</w:t>
+        <w:t>)</w:t>
+      </w:r>
+      <w:proofErr w:type="spellStart"/>
+      <w:r>
+        <w:rPr>
+          <w:rFonts w:ascii="Consolas" w:hAnsi="Consolas" w:cs="Consolas"/>
+          <w:sz w:val="19"/>
+          <w:szCs w:val="19"/>
+        </w:rPr>
+        <w:t>states.Count</w:t>
+      </w:r>
+      <w:proofErr w:type="spellEnd"/>
+      <w:r>
+        <w:rPr>
+          <w:rFonts w:ascii="Consolas" w:hAnsi="Consolas" w:cs="Consolas"/>
+          <w:sz w:val="19"/>
+          <w:szCs w:val="19"/>
+        </w:rPr>
+        <w:t>);</w:t>
       </w:r>
     </w:p>
     <w:p>
@@ -462,6 +906,949 @@
       <w:r>
         <w:t>Reason: value was only needed for one purpose, and only that purpose, it was unnecessary to store it in the first place.</w:t>
       </w:r>
+    </w:p>
+    <w:p/>
+    <w:p>
+      <w:r>
+        <w:t>Before:</w:t>
+      </w:r>
+    </w:p>
+    <w:p>
+      <w:pPr>
+        <w:autoSpaceDE w:val="0"/>
+        <w:autoSpaceDN w:val="0"/>
+        <w:adjustRightInd w:val="0"/>
+        <w:spacing w:after="0" w:line="240" w:lineRule="auto"/>
+        <w:rPr>
+          <w:rFonts w:ascii="Consolas" w:hAnsi="Consolas" w:cs="Consolas"/>
+          <w:sz w:val="19"/>
+          <w:szCs w:val="19"/>
+        </w:rPr>
+      </w:pPr>
+      <w:proofErr w:type="spellStart"/>
+      <w:proofErr w:type="gramStart"/>
+      <w:r>
+        <w:rPr>
+          <w:rFonts w:ascii="Consolas" w:hAnsi="Consolas" w:cs="Consolas"/>
+          <w:color w:val="2B91AF"/>
+          <w:sz w:val="19"/>
+          <w:szCs w:val="19"/>
+        </w:rPr>
+        <w:t>Console</w:t>
+      </w:r>
+      <w:r>
+        <w:rPr>
+          <w:rFonts w:ascii="Consolas" w:hAnsi="Consolas" w:cs="Consolas"/>
+          <w:sz w:val="19"/>
+          <w:szCs w:val="19"/>
+        </w:rPr>
+        <w:t>.WriteLine</w:t>
+      </w:r>
+      <w:proofErr w:type="spellEnd"/>
+      <w:r>
+        <w:rPr>
+          <w:rFonts w:ascii="Consolas" w:hAnsi="Consolas" w:cs="Consolas"/>
+          <w:sz w:val="19"/>
+          <w:szCs w:val="19"/>
+        </w:rPr>
+        <w:t>(</w:t>
+      </w:r>
+      <w:proofErr w:type="gramEnd"/>
+      <w:r>
+        <w:rPr>
+          <w:rFonts w:ascii="Consolas" w:hAnsi="Consolas" w:cs="Consolas"/>
+          <w:color w:val="A31515"/>
+          <w:sz w:val="19"/>
+          <w:szCs w:val="19"/>
+        </w:rPr>
+        <w:t>"Choose number of row"</w:t>
+      </w:r>
+      <w:r>
+        <w:rPr>
+          <w:rFonts w:ascii="Consolas" w:hAnsi="Consolas" w:cs="Consolas"/>
+          <w:sz w:val="19"/>
+          <w:szCs w:val="19"/>
+        </w:rPr>
+        <w:t>);</w:t>
+      </w:r>
+    </w:p>
+    <w:p>
+      <w:pPr>
+        <w:autoSpaceDE w:val="0"/>
+        <w:autoSpaceDN w:val="0"/>
+        <w:adjustRightInd w:val="0"/>
+        <w:spacing w:after="0" w:line="240" w:lineRule="auto"/>
+        <w:rPr>
+          <w:rFonts w:ascii="Consolas" w:hAnsi="Consolas" w:cs="Consolas"/>
+          <w:sz w:val="19"/>
+          <w:szCs w:val="19"/>
+        </w:rPr>
+      </w:pPr>
+      <w:proofErr w:type="spellStart"/>
+      <w:proofErr w:type="gramStart"/>
+      <w:r>
+        <w:rPr>
+          <w:rFonts w:ascii="Consolas" w:hAnsi="Consolas" w:cs="Consolas"/>
+          <w:color w:val="2B91AF"/>
+          <w:sz w:val="19"/>
+          <w:szCs w:val="19"/>
+        </w:rPr>
+        <w:t>Console</w:t>
+      </w:r>
+      <w:r>
+        <w:rPr>
+          <w:rFonts w:ascii="Consolas" w:hAnsi="Consolas" w:cs="Consolas"/>
+          <w:sz w:val="19"/>
+          <w:szCs w:val="19"/>
+        </w:rPr>
+        <w:t>.WriteLine</w:t>
+      </w:r>
+      <w:proofErr w:type="spellEnd"/>
+      <w:r>
+        <w:rPr>
+          <w:rFonts w:ascii="Consolas" w:hAnsi="Consolas" w:cs="Consolas"/>
+          <w:sz w:val="19"/>
+          <w:szCs w:val="19"/>
+        </w:rPr>
+        <w:t>(</w:t>
+      </w:r>
+      <w:proofErr w:type="gramEnd"/>
+      <w:r>
+        <w:rPr>
+          <w:rFonts w:ascii="Consolas" w:hAnsi="Consolas" w:cs="Consolas"/>
+          <w:color w:val="A31515"/>
+          <w:sz w:val="19"/>
+          <w:szCs w:val="19"/>
+        </w:rPr>
+        <w:t>"(0) for First Row, (1) for Second Row, (2) for Third Row"</w:t>
+      </w:r>
+      <w:r>
+        <w:rPr>
+          <w:rFonts w:ascii="Consolas" w:hAnsi="Consolas" w:cs="Consolas"/>
+          <w:sz w:val="19"/>
+          <w:szCs w:val="19"/>
+        </w:rPr>
+        <w:t>);</w:t>
+      </w:r>
+    </w:p>
+    <w:p>
+      <w:pPr>
+        <w:autoSpaceDE w:val="0"/>
+        <w:autoSpaceDN w:val="0"/>
+        <w:adjustRightInd w:val="0"/>
+        <w:spacing w:after="0" w:line="240" w:lineRule="auto"/>
+        <w:rPr>
+          <w:rFonts w:ascii="Consolas" w:hAnsi="Consolas" w:cs="Consolas"/>
+          <w:sz w:val="19"/>
+          <w:szCs w:val="19"/>
+        </w:rPr>
+      </w:pPr>
+      <w:proofErr w:type="gramStart"/>
+      <w:r>
+        <w:rPr>
+          <w:rFonts w:ascii="Consolas" w:hAnsi="Consolas" w:cs="Consolas"/>
+          <w:color w:val="0000FF"/>
+          <w:sz w:val="19"/>
+          <w:szCs w:val="19"/>
+        </w:rPr>
+        <w:t>string</w:t>
+      </w:r>
+      <w:proofErr w:type="gramEnd"/>
+      <w:r>
+        <w:rPr>
+          <w:rFonts w:ascii="Consolas" w:hAnsi="Consolas" w:cs="Consolas"/>
+          <w:sz w:val="19"/>
+          <w:szCs w:val="19"/>
+        </w:rPr>
+        <w:t xml:space="preserve"> </w:t>
+      </w:r>
+      <w:proofErr w:type="spellStart"/>
+      <w:r>
+        <w:rPr>
+          <w:rFonts w:ascii="Consolas" w:hAnsi="Consolas" w:cs="Consolas"/>
+          <w:sz w:val="19"/>
+          <w:szCs w:val="19"/>
+        </w:rPr>
+        <w:t>rowNumber</w:t>
+      </w:r>
+      <w:proofErr w:type="spellEnd"/>
+      <w:r>
+        <w:rPr>
+          <w:rFonts w:ascii="Consolas" w:hAnsi="Consolas" w:cs="Consolas"/>
+          <w:sz w:val="19"/>
+          <w:szCs w:val="19"/>
+        </w:rPr>
+        <w:t xml:space="preserve"> = </w:t>
+      </w:r>
+      <w:proofErr w:type="spellStart"/>
+      <w:r>
+        <w:rPr>
+          <w:rFonts w:ascii="Consolas" w:hAnsi="Consolas" w:cs="Consolas"/>
+          <w:color w:val="2B91AF"/>
+          <w:sz w:val="19"/>
+          <w:szCs w:val="19"/>
+        </w:rPr>
+        <w:t>Console</w:t>
+      </w:r>
+      <w:r>
+        <w:rPr>
+          <w:rFonts w:ascii="Consolas" w:hAnsi="Consolas" w:cs="Consolas"/>
+          <w:sz w:val="19"/>
+          <w:szCs w:val="19"/>
+        </w:rPr>
+        <w:t>.ReadLine</w:t>
+      </w:r>
+      <w:proofErr w:type="spellEnd"/>
+      <w:r>
+        <w:rPr>
+          <w:rFonts w:ascii="Consolas" w:hAnsi="Consolas" w:cs="Consolas"/>
+          <w:sz w:val="19"/>
+          <w:szCs w:val="19"/>
+        </w:rPr>
+        <w:t>();</w:t>
+      </w:r>
+    </w:p>
+    <w:p>
+      <w:pPr>
+        <w:autoSpaceDE w:val="0"/>
+        <w:autoSpaceDN w:val="0"/>
+        <w:adjustRightInd w:val="0"/>
+        <w:spacing w:after="0" w:line="240" w:lineRule="auto"/>
+        <w:rPr>
+          <w:rFonts w:ascii="Consolas" w:hAnsi="Consolas" w:cs="Consolas"/>
+          <w:sz w:val="19"/>
+          <w:szCs w:val="19"/>
+        </w:rPr>
+      </w:pPr>
+      <w:proofErr w:type="spellStart"/>
+      <w:proofErr w:type="gramStart"/>
+      <w:r>
+        <w:rPr>
+          <w:rFonts w:ascii="Consolas" w:hAnsi="Consolas" w:cs="Consolas"/>
+          <w:color w:val="0000FF"/>
+          <w:sz w:val="19"/>
+          <w:szCs w:val="19"/>
+        </w:rPr>
+        <w:t>int</w:t>
+      </w:r>
+      <w:proofErr w:type="spellEnd"/>
+      <w:proofErr w:type="gramEnd"/>
+      <w:r>
+        <w:rPr>
+          <w:rFonts w:ascii="Consolas" w:hAnsi="Consolas" w:cs="Consolas"/>
+          <w:sz w:val="19"/>
+          <w:szCs w:val="19"/>
+        </w:rPr>
+        <w:t xml:space="preserve"> row = </w:t>
+      </w:r>
+      <w:proofErr w:type="spellStart"/>
+      <w:r>
+        <w:rPr>
+          <w:rFonts w:ascii="Consolas" w:hAnsi="Consolas" w:cs="Consolas"/>
+          <w:color w:val="0000FF"/>
+          <w:sz w:val="19"/>
+          <w:szCs w:val="19"/>
+        </w:rPr>
+        <w:t>int</w:t>
+      </w:r>
+      <w:r>
+        <w:rPr>
+          <w:rFonts w:ascii="Consolas" w:hAnsi="Consolas" w:cs="Consolas"/>
+          <w:sz w:val="19"/>
+          <w:szCs w:val="19"/>
+        </w:rPr>
+        <w:t>.Parse</w:t>
+      </w:r>
+      <w:proofErr w:type="spellEnd"/>
+      <w:r>
+        <w:rPr>
+          <w:rFonts w:ascii="Consolas" w:hAnsi="Consolas" w:cs="Consolas"/>
+          <w:sz w:val="19"/>
+          <w:szCs w:val="19"/>
+        </w:rPr>
+        <w:t>(</w:t>
+      </w:r>
+      <w:proofErr w:type="spellStart"/>
+      <w:r>
+        <w:rPr>
+          <w:rFonts w:ascii="Consolas" w:hAnsi="Consolas" w:cs="Consolas"/>
+          <w:sz w:val="19"/>
+          <w:szCs w:val="19"/>
+        </w:rPr>
+        <w:t>rowNumber</w:t>
+      </w:r>
+      <w:proofErr w:type="spellEnd"/>
+      <w:r>
+        <w:rPr>
+          <w:rFonts w:ascii="Consolas" w:hAnsi="Consolas" w:cs="Consolas"/>
+          <w:sz w:val="19"/>
+          <w:szCs w:val="19"/>
+        </w:rPr>
+        <w:t>);</w:t>
+      </w:r>
+    </w:p>
+    <w:p>
+      <w:pPr>
+        <w:autoSpaceDE w:val="0"/>
+        <w:autoSpaceDN w:val="0"/>
+        <w:adjustRightInd w:val="0"/>
+        <w:spacing w:after="0" w:line="240" w:lineRule="auto"/>
+        <w:rPr>
+          <w:rFonts w:ascii="Consolas" w:hAnsi="Consolas" w:cs="Consolas"/>
+          <w:sz w:val="19"/>
+          <w:szCs w:val="19"/>
+        </w:rPr>
+      </w:pPr>
+    </w:p>
+    <w:p>
+      <w:pPr>
+        <w:autoSpaceDE w:val="0"/>
+        <w:autoSpaceDN w:val="0"/>
+        <w:adjustRightInd w:val="0"/>
+        <w:spacing w:after="0" w:line="240" w:lineRule="auto"/>
+        <w:rPr>
+          <w:rFonts w:ascii="Consolas" w:hAnsi="Consolas" w:cs="Consolas"/>
+          <w:sz w:val="19"/>
+          <w:szCs w:val="19"/>
+        </w:rPr>
+      </w:pPr>
+      <w:proofErr w:type="spellStart"/>
+      <w:proofErr w:type="gramStart"/>
+      <w:r>
+        <w:rPr>
+          <w:rFonts w:ascii="Consolas" w:hAnsi="Consolas" w:cs="Consolas"/>
+          <w:color w:val="2B91AF"/>
+          <w:sz w:val="19"/>
+          <w:szCs w:val="19"/>
+        </w:rPr>
+        <w:t>Console</w:t>
+      </w:r>
+      <w:r>
+        <w:rPr>
+          <w:rFonts w:ascii="Consolas" w:hAnsi="Consolas" w:cs="Consolas"/>
+          <w:sz w:val="19"/>
+          <w:szCs w:val="19"/>
+        </w:rPr>
+        <w:t>.WriteLine</w:t>
+      </w:r>
+      <w:proofErr w:type="spellEnd"/>
+      <w:r>
+        <w:rPr>
+          <w:rFonts w:ascii="Consolas" w:hAnsi="Consolas" w:cs="Consolas"/>
+          <w:sz w:val="19"/>
+          <w:szCs w:val="19"/>
+        </w:rPr>
+        <w:t>(</w:t>
+      </w:r>
+      <w:proofErr w:type="gramEnd"/>
+      <w:r>
+        <w:rPr>
+          <w:rFonts w:ascii="Consolas" w:hAnsi="Consolas" w:cs="Consolas"/>
+          <w:color w:val="A31515"/>
+          <w:sz w:val="19"/>
+          <w:szCs w:val="19"/>
+        </w:rPr>
+        <w:t>"How many pieces do you want to take away?"</w:t>
+      </w:r>
+      <w:r>
+        <w:rPr>
+          <w:rFonts w:ascii="Consolas" w:hAnsi="Consolas" w:cs="Consolas"/>
+          <w:sz w:val="19"/>
+          <w:szCs w:val="19"/>
+        </w:rPr>
+        <w:t>);</w:t>
+      </w:r>
+    </w:p>
+    <w:p>
+      <w:pPr>
+        <w:autoSpaceDE w:val="0"/>
+        <w:autoSpaceDN w:val="0"/>
+        <w:adjustRightInd w:val="0"/>
+        <w:spacing w:after="0" w:line="240" w:lineRule="auto"/>
+        <w:rPr>
+          <w:rFonts w:ascii="Consolas" w:hAnsi="Consolas" w:cs="Consolas"/>
+          <w:sz w:val="19"/>
+          <w:szCs w:val="19"/>
+        </w:rPr>
+      </w:pPr>
+      <w:proofErr w:type="gramStart"/>
+      <w:r>
+        <w:rPr>
+          <w:rFonts w:ascii="Consolas" w:hAnsi="Consolas" w:cs="Consolas"/>
+          <w:color w:val="0000FF"/>
+          <w:sz w:val="19"/>
+          <w:szCs w:val="19"/>
+        </w:rPr>
+        <w:t>string</w:t>
+      </w:r>
+      <w:proofErr w:type="gramEnd"/>
+      <w:r>
+        <w:rPr>
+          <w:rFonts w:ascii="Consolas" w:hAnsi="Consolas" w:cs="Consolas"/>
+          <w:sz w:val="19"/>
+          <w:szCs w:val="19"/>
+        </w:rPr>
+        <w:t xml:space="preserve"> </w:t>
+      </w:r>
+      <w:proofErr w:type="spellStart"/>
+      <w:r>
+        <w:rPr>
+          <w:rFonts w:ascii="Consolas" w:hAnsi="Consolas" w:cs="Consolas"/>
+          <w:sz w:val="19"/>
+          <w:szCs w:val="19"/>
+        </w:rPr>
+        <w:t>takePieces</w:t>
+      </w:r>
+      <w:proofErr w:type="spellEnd"/>
+      <w:r>
+        <w:rPr>
+          <w:rFonts w:ascii="Consolas" w:hAnsi="Consolas" w:cs="Consolas"/>
+          <w:sz w:val="19"/>
+          <w:szCs w:val="19"/>
+        </w:rPr>
+        <w:t xml:space="preserve"> = </w:t>
+      </w:r>
+      <w:proofErr w:type="spellStart"/>
+      <w:r>
+        <w:rPr>
+          <w:rFonts w:ascii="Consolas" w:hAnsi="Consolas" w:cs="Consolas"/>
+          <w:color w:val="2B91AF"/>
+          <w:sz w:val="19"/>
+          <w:szCs w:val="19"/>
+        </w:rPr>
+        <w:t>Console</w:t>
+      </w:r>
+      <w:r>
+        <w:rPr>
+          <w:rFonts w:ascii="Consolas" w:hAnsi="Consolas" w:cs="Consolas"/>
+          <w:sz w:val="19"/>
+          <w:szCs w:val="19"/>
+        </w:rPr>
+        <w:t>.ReadLine</w:t>
+      </w:r>
+      <w:proofErr w:type="spellEnd"/>
+      <w:r>
+        <w:rPr>
+          <w:rFonts w:ascii="Consolas" w:hAnsi="Consolas" w:cs="Consolas"/>
+          <w:sz w:val="19"/>
+          <w:szCs w:val="19"/>
+        </w:rPr>
+        <w:t>();</w:t>
+      </w:r>
+    </w:p>
+    <w:p>
+      <w:pPr>
+        <w:autoSpaceDE w:val="0"/>
+        <w:autoSpaceDN w:val="0"/>
+        <w:adjustRightInd w:val="0"/>
+        <w:spacing w:after="0" w:line="240" w:lineRule="auto"/>
+        <w:rPr>
+          <w:rFonts w:ascii="Consolas" w:hAnsi="Consolas" w:cs="Consolas"/>
+          <w:sz w:val="19"/>
+          <w:szCs w:val="19"/>
+        </w:rPr>
+      </w:pPr>
+      <w:proofErr w:type="spellStart"/>
+      <w:proofErr w:type="gramStart"/>
+      <w:r>
+        <w:rPr>
+          <w:rFonts w:ascii="Consolas" w:hAnsi="Consolas" w:cs="Consolas"/>
+          <w:color w:val="0000FF"/>
+          <w:sz w:val="19"/>
+          <w:szCs w:val="19"/>
+        </w:rPr>
+        <w:t>int</w:t>
+      </w:r>
+      <w:proofErr w:type="spellEnd"/>
+      <w:proofErr w:type="gramEnd"/>
+      <w:r>
+        <w:rPr>
+          <w:rFonts w:ascii="Consolas" w:hAnsi="Consolas" w:cs="Consolas"/>
+          <w:sz w:val="19"/>
+          <w:szCs w:val="19"/>
+        </w:rPr>
+        <w:t xml:space="preserve"> </w:t>
+      </w:r>
+      <w:proofErr w:type="spellStart"/>
+      <w:r>
+        <w:rPr>
+          <w:rFonts w:ascii="Consolas" w:hAnsi="Consolas" w:cs="Consolas"/>
+          <w:sz w:val="19"/>
+          <w:szCs w:val="19"/>
+        </w:rPr>
+        <w:t>num</w:t>
+      </w:r>
+      <w:proofErr w:type="spellEnd"/>
+      <w:r>
+        <w:rPr>
+          <w:rFonts w:ascii="Consolas" w:hAnsi="Consolas" w:cs="Consolas"/>
+          <w:sz w:val="19"/>
+          <w:szCs w:val="19"/>
+        </w:rPr>
+        <w:t xml:space="preserve"> = </w:t>
+      </w:r>
+      <w:proofErr w:type="spellStart"/>
+      <w:r>
+        <w:rPr>
+          <w:rFonts w:ascii="Consolas" w:hAnsi="Consolas" w:cs="Consolas"/>
+          <w:color w:val="0000FF"/>
+          <w:sz w:val="19"/>
+          <w:szCs w:val="19"/>
+        </w:rPr>
+        <w:t>int</w:t>
+      </w:r>
+      <w:r>
+        <w:rPr>
+          <w:rFonts w:ascii="Consolas" w:hAnsi="Consolas" w:cs="Consolas"/>
+          <w:sz w:val="19"/>
+          <w:szCs w:val="19"/>
+        </w:rPr>
+        <w:t>.Parse</w:t>
+      </w:r>
+      <w:proofErr w:type="spellEnd"/>
+      <w:r>
+        <w:rPr>
+          <w:rFonts w:ascii="Consolas" w:hAnsi="Consolas" w:cs="Consolas"/>
+          <w:sz w:val="19"/>
+          <w:szCs w:val="19"/>
+        </w:rPr>
+        <w:t>(</w:t>
+      </w:r>
+      <w:proofErr w:type="spellStart"/>
+      <w:r>
+        <w:rPr>
+          <w:rFonts w:ascii="Consolas" w:hAnsi="Consolas" w:cs="Consolas"/>
+          <w:sz w:val="19"/>
+          <w:szCs w:val="19"/>
+        </w:rPr>
+        <w:t>takePieces</w:t>
+      </w:r>
+      <w:proofErr w:type="spellEnd"/>
+      <w:r>
+        <w:rPr>
+          <w:rFonts w:ascii="Consolas" w:hAnsi="Consolas" w:cs="Consolas"/>
+          <w:sz w:val="19"/>
+          <w:szCs w:val="19"/>
+        </w:rPr>
+        <w:t>);</w:t>
+      </w:r>
+    </w:p>
+    <w:p>
+      <w:r>
+        <w:t>After:</w:t>
+      </w:r>
+    </w:p>
+    <w:p>
+      <w:pPr>
+        <w:autoSpaceDE w:val="0"/>
+        <w:autoSpaceDN w:val="0"/>
+        <w:adjustRightInd w:val="0"/>
+        <w:spacing w:after="0" w:line="240" w:lineRule="auto"/>
+        <w:rPr>
+          <w:rFonts w:ascii="Consolas" w:hAnsi="Consolas" w:cs="Consolas"/>
+          <w:sz w:val="19"/>
+          <w:szCs w:val="19"/>
+        </w:rPr>
+      </w:pPr>
+      <w:proofErr w:type="spellStart"/>
+      <w:proofErr w:type="gramStart"/>
+      <w:r>
+        <w:rPr>
+          <w:rFonts w:ascii="Consolas" w:hAnsi="Consolas" w:cs="Consolas"/>
+          <w:color w:val="2B91AF"/>
+          <w:sz w:val="19"/>
+          <w:szCs w:val="19"/>
+        </w:rPr>
+        <w:t>Console</w:t>
+      </w:r>
+      <w:r>
+        <w:rPr>
+          <w:rFonts w:ascii="Consolas" w:hAnsi="Consolas" w:cs="Consolas"/>
+          <w:sz w:val="19"/>
+          <w:szCs w:val="19"/>
+        </w:rPr>
+        <w:t>.WriteLine</w:t>
+      </w:r>
+      <w:proofErr w:type="spellEnd"/>
+      <w:r>
+        <w:rPr>
+          <w:rFonts w:ascii="Consolas" w:hAnsi="Consolas" w:cs="Consolas"/>
+          <w:sz w:val="19"/>
+          <w:szCs w:val="19"/>
+        </w:rPr>
+        <w:t>(</w:t>
+      </w:r>
+      <w:proofErr w:type="gramEnd"/>
+      <w:r>
+        <w:rPr>
+          <w:rFonts w:ascii="Consolas" w:hAnsi="Consolas" w:cs="Consolas"/>
+          <w:color w:val="A31515"/>
+          <w:sz w:val="19"/>
+          <w:szCs w:val="19"/>
+        </w:rPr>
+        <w:t>"Choose number of row"</w:t>
+      </w:r>
+      <w:r>
+        <w:rPr>
+          <w:rFonts w:ascii="Consolas" w:hAnsi="Consolas" w:cs="Consolas"/>
+          <w:sz w:val="19"/>
+          <w:szCs w:val="19"/>
+        </w:rPr>
+        <w:t>);</w:t>
+      </w:r>
+    </w:p>
+    <w:p>
+      <w:pPr>
+        <w:autoSpaceDE w:val="0"/>
+        <w:autoSpaceDN w:val="0"/>
+        <w:adjustRightInd w:val="0"/>
+        <w:spacing w:after="0" w:line="240" w:lineRule="auto"/>
+        <w:rPr>
+          <w:rFonts w:ascii="Consolas" w:hAnsi="Consolas" w:cs="Consolas"/>
+          <w:sz w:val="19"/>
+          <w:szCs w:val="19"/>
+        </w:rPr>
+      </w:pPr>
+      <w:proofErr w:type="spellStart"/>
+      <w:proofErr w:type="gramStart"/>
+      <w:r>
+        <w:rPr>
+          <w:rFonts w:ascii="Consolas" w:hAnsi="Consolas" w:cs="Consolas"/>
+          <w:color w:val="2B91AF"/>
+          <w:sz w:val="19"/>
+          <w:szCs w:val="19"/>
+        </w:rPr>
+        <w:t>Console</w:t>
+      </w:r>
+      <w:r>
+        <w:rPr>
+          <w:rFonts w:ascii="Consolas" w:hAnsi="Consolas" w:cs="Consolas"/>
+          <w:sz w:val="19"/>
+          <w:szCs w:val="19"/>
+        </w:rPr>
+        <w:t>.WriteLine</w:t>
+      </w:r>
+      <w:proofErr w:type="spellEnd"/>
+      <w:r>
+        <w:rPr>
+          <w:rFonts w:ascii="Consolas" w:hAnsi="Consolas" w:cs="Consolas"/>
+          <w:sz w:val="19"/>
+          <w:szCs w:val="19"/>
+        </w:rPr>
+        <w:t>(</w:t>
+      </w:r>
+      <w:proofErr w:type="gramEnd"/>
+      <w:r>
+        <w:rPr>
+          <w:rFonts w:ascii="Consolas" w:hAnsi="Consolas" w:cs="Consolas"/>
+          <w:color w:val="A31515"/>
+          <w:sz w:val="19"/>
+          <w:szCs w:val="19"/>
+        </w:rPr>
+        <w:t>"(0) for First Row, (1) for Second Row, (2) for Third Row"</w:t>
+      </w:r>
+      <w:r>
+        <w:rPr>
+          <w:rFonts w:ascii="Consolas" w:hAnsi="Consolas" w:cs="Consolas"/>
+          <w:sz w:val="19"/>
+          <w:szCs w:val="19"/>
+        </w:rPr>
+        <w:t>);</w:t>
+      </w:r>
+    </w:p>
+    <w:p>
+      <w:pPr>
+        <w:autoSpaceDE w:val="0"/>
+        <w:autoSpaceDN w:val="0"/>
+        <w:adjustRightInd w:val="0"/>
+        <w:spacing w:after="0" w:line="240" w:lineRule="auto"/>
+        <w:rPr>
+          <w:rFonts w:ascii="Consolas" w:hAnsi="Consolas" w:cs="Consolas"/>
+          <w:sz w:val="19"/>
+          <w:szCs w:val="19"/>
+        </w:rPr>
+      </w:pPr>
+      <w:proofErr w:type="spellStart"/>
+      <w:proofErr w:type="gramStart"/>
+      <w:r>
+        <w:rPr>
+          <w:rFonts w:ascii="Consolas" w:hAnsi="Consolas" w:cs="Consolas"/>
+          <w:color w:val="0000FF"/>
+          <w:sz w:val="19"/>
+          <w:szCs w:val="19"/>
+        </w:rPr>
+        <w:t>int</w:t>
+      </w:r>
+      <w:proofErr w:type="spellEnd"/>
+      <w:proofErr w:type="gramEnd"/>
+      <w:r>
+        <w:rPr>
+          <w:rFonts w:ascii="Consolas" w:hAnsi="Consolas" w:cs="Consolas"/>
+          <w:sz w:val="19"/>
+          <w:szCs w:val="19"/>
+        </w:rPr>
+        <w:t xml:space="preserve"> row = </w:t>
+      </w:r>
+      <w:proofErr w:type="spellStart"/>
+      <w:r>
+        <w:rPr>
+          <w:rFonts w:ascii="Consolas" w:hAnsi="Consolas" w:cs="Consolas"/>
+          <w:color w:val="0000FF"/>
+          <w:sz w:val="19"/>
+          <w:szCs w:val="19"/>
+        </w:rPr>
+        <w:t>int</w:t>
+      </w:r>
+      <w:r>
+        <w:rPr>
+          <w:rFonts w:ascii="Consolas" w:hAnsi="Consolas" w:cs="Consolas"/>
+          <w:sz w:val="19"/>
+          <w:szCs w:val="19"/>
+        </w:rPr>
+        <w:t>.Parse</w:t>
+      </w:r>
+      <w:proofErr w:type="spellEnd"/>
+      <w:r>
+        <w:rPr>
+          <w:rFonts w:ascii="Consolas" w:hAnsi="Consolas" w:cs="Consolas"/>
+          <w:sz w:val="19"/>
+          <w:szCs w:val="19"/>
+        </w:rPr>
+        <w:t>(</w:t>
+      </w:r>
+      <w:proofErr w:type="spellStart"/>
+      <w:r>
+        <w:rPr>
+          <w:rFonts w:ascii="Consolas" w:hAnsi="Consolas" w:cs="Consolas"/>
+          <w:color w:val="2B91AF"/>
+          <w:sz w:val="19"/>
+          <w:szCs w:val="19"/>
+        </w:rPr>
+        <w:t>Console</w:t>
+      </w:r>
+      <w:r>
+        <w:rPr>
+          <w:rFonts w:ascii="Consolas" w:hAnsi="Consolas" w:cs="Consolas"/>
+          <w:sz w:val="19"/>
+          <w:szCs w:val="19"/>
+        </w:rPr>
+        <w:t>.ReadLine</w:t>
+      </w:r>
+      <w:proofErr w:type="spellEnd"/>
+      <w:r>
+        <w:rPr>
+          <w:rFonts w:ascii="Consolas" w:hAnsi="Consolas" w:cs="Consolas"/>
+          <w:sz w:val="19"/>
+          <w:szCs w:val="19"/>
+        </w:rPr>
+        <w:t>());</w:t>
+      </w:r>
+    </w:p>
+    <w:p>
+      <w:pPr>
+        <w:autoSpaceDE w:val="0"/>
+        <w:autoSpaceDN w:val="0"/>
+        <w:adjustRightInd w:val="0"/>
+        <w:spacing w:after="0" w:line="240" w:lineRule="auto"/>
+        <w:rPr>
+          <w:rFonts w:ascii="Consolas" w:hAnsi="Consolas" w:cs="Consolas"/>
+          <w:sz w:val="19"/>
+          <w:szCs w:val="19"/>
+        </w:rPr>
+      </w:pPr>
+    </w:p>
+    <w:p>
+      <w:pPr>
+        <w:autoSpaceDE w:val="0"/>
+        <w:autoSpaceDN w:val="0"/>
+        <w:adjustRightInd w:val="0"/>
+        <w:spacing w:after="0" w:line="240" w:lineRule="auto"/>
+        <w:rPr>
+          <w:rFonts w:ascii="Consolas" w:hAnsi="Consolas" w:cs="Consolas"/>
+          <w:sz w:val="19"/>
+          <w:szCs w:val="19"/>
+        </w:rPr>
+      </w:pPr>
+      <w:proofErr w:type="spellStart"/>
+      <w:proofErr w:type="gramStart"/>
+      <w:r>
+        <w:rPr>
+          <w:rFonts w:ascii="Consolas" w:hAnsi="Consolas" w:cs="Consolas"/>
+          <w:color w:val="2B91AF"/>
+          <w:sz w:val="19"/>
+          <w:szCs w:val="19"/>
+        </w:rPr>
+        <w:t>Console</w:t>
+      </w:r>
+      <w:r>
+        <w:rPr>
+          <w:rFonts w:ascii="Consolas" w:hAnsi="Consolas" w:cs="Consolas"/>
+          <w:sz w:val="19"/>
+          <w:szCs w:val="19"/>
+        </w:rPr>
+        <w:t>.WriteLine</w:t>
+      </w:r>
+      <w:proofErr w:type="spellEnd"/>
+      <w:r>
+        <w:rPr>
+          <w:rFonts w:ascii="Consolas" w:hAnsi="Consolas" w:cs="Consolas"/>
+          <w:sz w:val="19"/>
+          <w:szCs w:val="19"/>
+        </w:rPr>
+        <w:t>(</w:t>
+      </w:r>
+      <w:proofErr w:type="gramEnd"/>
+      <w:r>
+        <w:rPr>
+          <w:rFonts w:ascii="Consolas" w:hAnsi="Consolas" w:cs="Consolas"/>
+          <w:color w:val="A31515"/>
+          <w:sz w:val="19"/>
+          <w:szCs w:val="19"/>
+        </w:rPr>
+        <w:t>"How many pieces do you want to take away?"</w:t>
+      </w:r>
+      <w:r>
+        <w:rPr>
+          <w:rFonts w:ascii="Consolas" w:hAnsi="Consolas" w:cs="Consolas"/>
+          <w:sz w:val="19"/>
+          <w:szCs w:val="19"/>
+        </w:rPr>
+        <w:t>);</w:t>
+      </w:r>
+    </w:p>
+    <w:p>
+      <w:pPr>
+        <w:autoSpaceDE w:val="0"/>
+        <w:autoSpaceDN w:val="0"/>
+        <w:adjustRightInd w:val="0"/>
+        <w:spacing w:after="0" w:line="240" w:lineRule="auto"/>
+        <w:rPr>
+          <w:rFonts w:ascii="Consolas" w:hAnsi="Consolas" w:cs="Consolas"/>
+          <w:sz w:val="19"/>
+          <w:szCs w:val="19"/>
+        </w:rPr>
+      </w:pPr>
+      <w:proofErr w:type="spellStart"/>
+      <w:proofErr w:type="gramStart"/>
+      <w:r>
+        <w:rPr>
+          <w:rFonts w:ascii="Consolas" w:hAnsi="Consolas" w:cs="Consolas"/>
+          <w:color w:val="0000FF"/>
+          <w:sz w:val="19"/>
+          <w:szCs w:val="19"/>
+        </w:rPr>
+        <w:t>int</w:t>
+      </w:r>
+      <w:proofErr w:type="spellEnd"/>
+      <w:proofErr w:type="gramEnd"/>
+      <w:r>
+        <w:rPr>
+          <w:rFonts w:ascii="Consolas" w:hAnsi="Consolas" w:cs="Consolas"/>
+          <w:sz w:val="19"/>
+          <w:szCs w:val="19"/>
+        </w:rPr>
+        <w:t xml:space="preserve"> </w:t>
+      </w:r>
+      <w:proofErr w:type="spellStart"/>
+      <w:r>
+        <w:rPr>
+          <w:rFonts w:ascii="Consolas" w:hAnsi="Consolas" w:cs="Consolas"/>
+          <w:sz w:val="19"/>
+          <w:szCs w:val="19"/>
+        </w:rPr>
+        <w:t>num</w:t>
+      </w:r>
+      <w:proofErr w:type="spellEnd"/>
+      <w:r>
+        <w:rPr>
+          <w:rFonts w:ascii="Consolas" w:hAnsi="Consolas" w:cs="Consolas"/>
+          <w:sz w:val="19"/>
+          <w:szCs w:val="19"/>
+        </w:rPr>
+        <w:t xml:space="preserve"> = </w:t>
+      </w:r>
+      <w:proofErr w:type="spellStart"/>
+      <w:r>
+        <w:rPr>
+          <w:rFonts w:ascii="Consolas" w:hAnsi="Consolas" w:cs="Consolas"/>
+          <w:color w:val="0000FF"/>
+          <w:sz w:val="19"/>
+          <w:szCs w:val="19"/>
+        </w:rPr>
+        <w:t>int</w:t>
+      </w:r>
+      <w:r>
+        <w:rPr>
+          <w:rFonts w:ascii="Consolas" w:hAnsi="Consolas" w:cs="Consolas"/>
+          <w:sz w:val="19"/>
+          <w:szCs w:val="19"/>
+        </w:rPr>
+        <w:t>.Parse</w:t>
+      </w:r>
+      <w:proofErr w:type="spellEnd"/>
+      <w:r>
+        <w:rPr>
+          <w:rFonts w:ascii="Consolas" w:hAnsi="Consolas" w:cs="Consolas"/>
+          <w:sz w:val="19"/>
+          <w:szCs w:val="19"/>
+        </w:rPr>
+        <w:t>(</w:t>
+      </w:r>
+      <w:proofErr w:type="spellStart"/>
+      <w:r>
+        <w:rPr>
+          <w:rFonts w:ascii="Consolas" w:hAnsi="Consolas" w:cs="Consolas"/>
+          <w:color w:val="2B91AF"/>
+          <w:sz w:val="19"/>
+          <w:szCs w:val="19"/>
+        </w:rPr>
+        <w:t>Console</w:t>
+      </w:r>
+      <w:r>
+        <w:rPr>
+          <w:rFonts w:ascii="Consolas" w:hAnsi="Consolas" w:cs="Consolas"/>
+          <w:sz w:val="19"/>
+          <w:szCs w:val="19"/>
+        </w:rPr>
+        <w:t>.ReadLine</w:t>
+      </w:r>
+      <w:proofErr w:type="spellEnd"/>
+      <w:r>
+        <w:rPr>
+          <w:rFonts w:ascii="Consolas" w:hAnsi="Consolas" w:cs="Consolas"/>
+          <w:sz w:val="19"/>
+          <w:szCs w:val="19"/>
+        </w:rPr>
+        <w:t>());</w:t>
+      </w:r>
+    </w:p>
+    <w:p>
+      <w:r>
+        <w:t>Change: Limited variable scope.</w:t>
+      </w:r>
+    </w:p>
+    <w:p>
+      <w:r>
+        <w:t xml:space="preserve">Reason: Same as previous change, storing the strings </w:t>
+      </w:r>
+      <w:proofErr w:type="spellStart"/>
+      <w:r>
+        <w:t>rowNumber</w:t>
+      </w:r>
+      <w:proofErr w:type="spellEnd"/>
+      <w:r>
+        <w:t xml:space="preserve"> and </w:t>
+      </w:r>
+      <w:proofErr w:type="spellStart"/>
+      <w:r>
+        <w:t>takePieces</w:t>
+      </w:r>
+      <w:proofErr w:type="spellEnd"/>
+      <w:r>
+        <w:t xml:space="preserve"> was unnecessary, as they are only used once.</w:t>
+      </w:r>
+    </w:p>
+    <w:p>
       <w:bookmarkStart w:id="0" w:name="_GoBack"/>
       <w:bookmarkEnd w:id="0"/>
     </w:p>
@@ -634,6 +2021,7 @@
   <w:style w:type="paragraph" w:default="1" w:styleId="Normal">
     <w:name w:val="Normal"/>
     <w:qFormat/>
+    <w:rsid w:val="005703B1"/>
   </w:style>
   <w:style w:type="character" w:default="1" w:styleId="DefaultParagraphFont">
     <w:name w:val="Default Paragraph Font"/>
@@ -824,6 +2212,7 @@
   <w:style w:type="paragraph" w:default="1" w:styleId="Normal">
     <w:name w:val="Normal"/>
     <w:qFormat/>
+    <w:rsid w:val="005703B1"/>
   </w:style>
   <w:style w:type="character" w:default="1" w:styleId="DefaultParagraphFont">
     <w:name w:val="Default Paragraph Font"/>

</xml_diff>

<commit_message>
Changed if statements to be more clear
</commit_message>
<xml_diff>
--- a/Changelog3.docx
+++ b/Changelog3.docx
@@ -1848,10 +1848,4466 @@
         <w:t xml:space="preserve"> was unnecessary, as they are only used once.</w:t>
       </w:r>
     </w:p>
+    <w:p/>
+    <w:p/>
+    <w:p>
+      <w:pPr>
+        <w:autoSpaceDE w:val="0"/>
+        <w:autoSpaceDN w:val="0"/>
+        <w:adjustRightInd w:val="0"/>
+        <w:spacing w:after="0" w:line="240" w:lineRule="auto"/>
+        <w:rPr>
+          <w:rFonts w:ascii="Arial" w:hAnsi="Arial" w:cs="Arial"/>
+          <w:sz w:val="24"/>
+          <w:szCs w:val="24"/>
+        </w:rPr>
+      </w:pPr>
+      <w:r>
+        <w:rPr>
+          <w:rFonts w:ascii="Arial" w:hAnsi="Arial" w:cs="Arial"/>
+          <w:sz w:val="24"/>
+          <w:szCs w:val="24"/>
+        </w:rPr>
+        <w:lastRenderedPageBreak/>
+        <w:t>Before:</w:t>
+      </w:r>
+    </w:p>
+    <w:p>
+      <w:pPr>
+        <w:autoSpaceDE w:val="0"/>
+        <w:autoSpaceDN w:val="0"/>
+        <w:adjustRightInd w:val="0"/>
+        <w:spacing w:after="0" w:line="240" w:lineRule="auto"/>
+        <w:rPr>
+          <w:rFonts w:ascii="Consolas" w:hAnsi="Consolas" w:cs="Consolas"/>
+          <w:color w:val="2B91AF"/>
+          <w:sz w:val="19"/>
+          <w:szCs w:val="19"/>
+        </w:rPr>
+      </w:pPr>
+    </w:p>
+    <w:p>
+      <w:pPr>
+        <w:autoSpaceDE w:val="0"/>
+        <w:autoSpaceDN w:val="0"/>
+        <w:adjustRightInd w:val="0"/>
+        <w:spacing w:after="0" w:line="240" w:lineRule="auto"/>
+        <w:rPr>
+          <w:rFonts w:ascii="Consolas" w:hAnsi="Consolas" w:cs="Consolas"/>
+          <w:color w:val="2B91AF"/>
+          <w:sz w:val="19"/>
+          <w:szCs w:val="19"/>
+        </w:rPr>
+      </w:pPr>
+    </w:p>
+    <w:p>
+      <w:pPr>
+        <w:autoSpaceDE w:val="0"/>
+        <w:autoSpaceDN w:val="0"/>
+        <w:adjustRightInd w:val="0"/>
+        <w:spacing w:after="0" w:line="240" w:lineRule="auto"/>
+        <w:rPr>
+          <w:rFonts w:ascii="Consolas" w:hAnsi="Consolas" w:cs="Consolas"/>
+          <w:sz w:val="19"/>
+          <w:szCs w:val="19"/>
+        </w:rPr>
+      </w:pPr>
+      <w:proofErr w:type="spellStart"/>
+      <w:r>
+        <w:rPr>
+          <w:rFonts w:ascii="Consolas" w:hAnsi="Consolas" w:cs="Consolas"/>
+          <w:color w:val="2B91AF"/>
+          <w:sz w:val="19"/>
+          <w:szCs w:val="19"/>
+        </w:rPr>
+        <w:t>HumanPlayer</w:t>
+      </w:r>
+      <w:proofErr w:type="spellEnd"/>
+      <w:r>
+        <w:rPr>
+          <w:rFonts w:ascii="Consolas" w:hAnsi="Consolas" w:cs="Consolas"/>
+          <w:sz w:val="19"/>
+          <w:szCs w:val="19"/>
+        </w:rPr>
+        <w:t xml:space="preserve"> p1 = </w:t>
+      </w:r>
+      <w:r>
+        <w:rPr>
+          <w:rFonts w:ascii="Consolas" w:hAnsi="Consolas" w:cs="Consolas"/>
+          <w:color w:val="0000FF"/>
+          <w:sz w:val="19"/>
+          <w:szCs w:val="19"/>
+        </w:rPr>
+        <w:t>new</w:t>
+      </w:r>
+      <w:r>
+        <w:rPr>
+          <w:rFonts w:ascii="Consolas" w:hAnsi="Consolas" w:cs="Consolas"/>
+          <w:sz w:val="19"/>
+          <w:szCs w:val="19"/>
+        </w:rPr>
+        <w:t xml:space="preserve"> </w:t>
+      </w:r>
+      <w:proofErr w:type="spellStart"/>
+      <w:proofErr w:type="gramStart"/>
+      <w:r>
+        <w:rPr>
+          <w:rFonts w:ascii="Consolas" w:hAnsi="Consolas" w:cs="Consolas"/>
+          <w:color w:val="2B91AF"/>
+          <w:sz w:val="19"/>
+          <w:szCs w:val="19"/>
+        </w:rPr>
+        <w:t>HumanPlayer</w:t>
+      </w:r>
+      <w:proofErr w:type="spellEnd"/>
+      <w:r>
+        <w:rPr>
+          <w:rFonts w:ascii="Consolas" w:hAnsi="Consolas" w:cs="Consolas"/>
+          <w:sz w:val="19"/>
+          <w:szCs w:val="19"/>
+        </w:rPr>
+        <w:t>(</w:t>
+      </w:r>
+      <w:proofErr w:type="gramEnd"/>
+      <w:r>
+        <w:rPr>
+          <w:rFonts w:ascii="Consolas" w:hAnsi="Consolas" w:cs="Consolas"/>
+          <w:sz w:val="19"/>
+          <w:szCs w:val="19"/>
+        </w:rPr>
+        <w:t>);</w:t>
+      </w:r>
+    </w:p>
+    <w:p>
+      <w:pPr>
+        <w:autoSpaceDE w:val="0"/>
+        <w:autoSpaceDN w:val="0"/>
+        <w:adjustRightInd w:val="0"/>
+        <w:spacing w:after="0" w:line="240" w:lineRule="auto"/>
+        <w:rPr>
+          <w:rFonts w:ascii="Consolas" w:hAnsi="Consolas" w:cs="Consolas"/>
+          <w:sz w:val="19"/>
+          <w:szCs w:val="19"/>
+        </w:rPr>
+      </w:pPr>
+      <w:proofErr w:type="spellStart"/>
+      <w:r>
+        <w:rPr>
+          <w:rFonts w:ascii="Consolas" w:hAnsi="Consolas" w:cs="Consolas"/>
+          <w:color w:val="2B91AF"/>
+          <w:sz w:val="19"/>
+          <w:szCs w:val="19"/>
+        </w:rPr>
+        <w:t>ComputerPlayer</w:t>
+      </w:r>
+      <w:proofErr w:type="spellEnd"/>
+      <w:r>
+        <w:rPr>
+          <w:rFonts w:ascii="Consolas" w:hAnsi="Consolas" w:cs="Consolas"/>
+          <w:sz w:val="19"/>
+          <w:szCs w:val="19"/>
+        </w:rPr>
+        <w:t xml:space="preserve"> p2 = </w:t>
+      </w:r>
+      <w:r>
+        <w:rPr>
+          <w:rFonts w:ascii="Consolas" w:hAnsi="Consolas" w:cs="Consolas"/>
+          <w:color w:val="0000FF"/>
+          <w:sz w:val="19"/>
+          <w:szCs w:val="19"/>
+        </w:rPr>
+        <w:t>new</w:t>
+      </w:r>
+      <w:r>
+        <w:rPr>
+          <w:rFonts w:ascii="Consolas" w:hAnsi="Consolas" w:cs="Consolas"/>
+          <w:sz w:val="19"/>
+          <w:szCs w:val="19"/>
+        </w:rPr>
+        <w:t xml:space="preserve"> </w:t>
+      </w:r>
+      <w:proofErr w:type="spellStart"/>
+      <w:proofErr w:type="gramStart"/>
+      <w:r>
+        <w:rPr>
+          <w:rFonts w:ascii="Consolas" w:hAnsi="Consolas" w:cs="Consolas"/>
+          <w:color w:val="2B91AF"/>
+          <w:sz w:val="19"/>
+          <w:szCs w:val="19"/>
+        </w:rPr>
+        <w:t>ComputerPlayer</w:t>
+      </w:r>
+      <w:proofErr w:type="spellEnd"/>
+      <w:r>
+        <w:rPr>
+          <w:rFonts w:ascii="Consolas" w:hAnsi="Consolas" w:cs="Consolas"/>
+          <w:sz w:val="19"/>
+          <w:szCs w:val="19"/>
+        </w:rPr>
+        <w:t>(</w:t>
+      </w:r>
+      <w:proofErr w:type="gramEnd"/>
+      <w:r>
+        <w:rPr>
+          <w:rFonts w:ascii="Consolas" w:hAnsi="Consolas" w:cs="Consolas"/>
+          <w:sz w:val="19"/>
+          <w:szCs w:val="19"/>
+        </w:rPr>
+        <w:t>);</w:t>
+      </w:r>
+    </w:p>
+    <w:p>
+      <w:pPr>
+        <w:autoSpaceDE w:val="0"/>
+        <w:autoSpaceDN w:val="0"/>
+        <w:adjustRightInd w:val="0"/>
+        <w:spacing w:after="0" w:line="240" w:lineRule="auto"/>
+        <w:rPr>
+          <w:rFonts w:ascii="Consolas" w:hAnsi="Consolas" w:cs="Consolas"/>
+          <w:sz w:val="19"/>
+          <w:szCs w:val="19"/>
+        </w:rPr>
+      </w:pPr>
+    </w:p>
+    <w:p>
+      <w:pPr>
+        <w:autoSpaceDE w:val="0"/>
+        <w:autoSpaceDN w:val="0"/>
+        <w:adjustRightInd w:val="0"/>
+        <w:spacing w:after="0" w:line="240" w:lineRule="auto"/>
+        <w:rPr>
+          <w:rFonts w:ascii="Consolas" w:hAnsi="Consolas" w:cs="Consolas"/>
+          <w:sz w:val="19"/>
+          <w:szCs w:val="19"/>
+        </w:rPr>
+      </w:pPr>
+    </w:p>
+    <w:p>
+      <w:pPr>
+        <w:autoSpaceDE w:val="0"/>
+        <w:autoSpaceDN w:val="0"/>
+        <w:adjustRightInd w:val="0"/>
+        <w:spacing w:after="0" w:line="240" w:lineRule="auto"/>
+        <w:rPr>
+          <w:rFonts w:ascii="Arial" w:hAnsi="Arial" w:cs="Arial"/>
+          <w:sz w:val="24"/>
+          <w:szCs w:val="24"/>
+        </w:rPr>
+      </w:pPr>
+      <w:r>
+        <w:rPr>
+          <w:rFonts w:ascii="Arial" w:hAnsi="Arial" w:cs="Arial"/>
+          <w:sz w:val="24"/>
+          <w:szCs w:val="24"/>
+        </w:rPr>
+        <w:t>After:</w:t>
+      </w:r>
+    </w:p>
+    <w:p/>
+    <w:p>
+      <w:pPr>
+        <w:autoSpaceDE w:val="0"/>
+        <w:autoSpaceDN w:val="0"/>
+        <w:adjustRightInd w:val="0"/>
+        <w:spacing w:after="0" w:line="240" w:lineRule="auto"/>
+        <w:rPr>
+          <w:rFonts w:ascii="Consolas" w:hAnsi="Consolas" w:cs="Consolas"/>
+          <w:sz w:val="19"/>
+          <w:szCs w:val="19"/>
+        </w:rPr>
+      </w:pPr>
+      <w:proofErr w:type="spellStart"/>
+      <w:r>
+        <w:rPr>
+          <w:rFonts w:ascii="Consolas" w:hAnsi="Consolas" w:cs="Consolas"/>
+          <w:color w:val="2B91AF"/>
+          <w:sz w:val="19"/>
+          <w:szCs w:val="19"/>
+        </w:rPr>
+        <w:t>HumanPlayer</w:t>
+      </w:r>
+      <w:proofErr w:type="spellEnd"/>
+      <w:r>
+        <w:rPr>
+          <w:rFonts w:ascii="Consolas" w:hAnsi="Consolas" w:cs="Consolas"/>
+          <w:sz w:val="19"/>
+          <w:szCs w:val="19"/>
+        </w:rPr>
+        <w:t xml:space="preserve"> player1 = </w:t>
+      </w:r>
+      <w:r>
+        <w:rPr>
+          <w:rFonts w:ascii="Consolas" w:hAnsi="Consolas" w:cs="Consolas"/>
+          <w:color w:val="0000FF"/>
+          <w:sz w:val="19"/>
+          <w:szCs w:val="19"/>
+        </w:rPr>
+        <w:t>new</w:t>
+      </w:r>
+      <w:r>
+        <w:rPr>
+          <w:rFonts w:ascii="Consolas" w:hAnsi="Consolas" w:cs="Consolas"/>
+          <w:sz w:val="19"/>
+          <w:szCs w:val="19"/>
+        </w:rPr>
+        <w:t xml:space="preserve"> </w:t>
+      </w:r>
+      <w:proofErr w:type="spellStart"/>
+      <w:proofErr w:type="gramStart"/>
+      <w:r>
+        <w:rPr>
+          <w:rFonts w:ascii="Consolas" w:hAnsi="Consolas" w:cs="Consolas"/>
+          <w:color w:val="2B91AF"/>
+          <w:sz w:val="19"/>
+          <w:szCs w:val="19"/>
+        </w:rPr>
+        <w:t>HumanPlayer</w:t>
+      </w:r>
+      <w:proofErr w:type="spellEnd"/>
+      <w:r>
+        <w:rPr>
+          <w:rFonts w:ascii="Consolas" w:hAnsi="Consolas" w:cs="Consolas"/>
+          <w:sz w:val="19"/>
+          <w:szCs w:val="19"/>
+        </w:rPr>
+        <w:t>(</w:t>
+      </w:r>
+      <w:proofErr w:type="gramEnd"/>
+      <w:r>
+        <w:rPr>
+          <w:rFonts w:ascii="Consolas" w:hAnsi="Consolas" w:cs="Consolas"/>
+          <w:sz w:val="19"/>
+          <w:szCs w:val="19"/>
+        </w:rPr>
+        <w:t>);</w:t>
+      </w:r>
+    </w:p>
+    <w:p>
+      <w:pPr>
+        <w:autoSpaceDE w:val="0"/>
+        <w:autoSpaceDN w:val="0"/>
+        <w:adjustRightInd w:val="0"/>
+        <w:spacing w:after="0" w:line="240" w:lineRule="auto"/>
+        <w:rPr>
+          <w:rFonts w:ascii="Consolas" w:hAnsi="Consolas" w:cs="Consolas"/>
+          <w:sz w:val="19"/>
+          <w:szCs w:val="19"/>
+        </w:rPr>
+      </w:pPr>
+      <w:proofErr w:type="spellStart"/>
+      <w:r>
+        <w:rPr>
+          <w:rFonts w:ascii="Consolas" w:hAnsi="Consolas" w:cs="Consolas"/>
+          <w:color w:val="2B91AF"/>
+          <w:sz w:val="19"/>
+          <w:szCs w:val="19"/>
+        </w:rPr>
+        <w:t>ComputerPlayer</w:t>
+      </w:r>
+      <w:proofErr w:type="spellEnd"/>
+      <w:r>
+        <w:rPr>
+          <w:rFonts w:ascii="Consolas" w:hAnsi="Consolas" w:cs="Consolas"/>
+          <w:sz w:val="19"/>
+          <w:szCs w:val="19"/>
+        </w:rPr>
+        <w:t xml:space="preserve"> </w:t>
+      </w:r>
+      <w:proofErr w:type="spellStart"/>
+      <w:r>
+        <w:rPr>
+          <w:rFonts w:ascii="Consolas" w:hAnsi="Consolas" w:cs="Consolas"/>
+          <w:sz w:val="19"/>
+          <w:szCs w:val="19"/>
+        </w:rPr>
+        <w:t>computerPlayer</w:t>
+      </w:r>
+      <w:proofErr w:type="spellEnd"/>
+      <w:r>
+        <w:rPr>
+          <w:rFonts w:ascii="Consolas" w:hAnsi="Consolas" w:cs="Consolas"/>
+          <w:sz w:val="19"/>
+          <w:szCs w:val="19"/>
+        </w:rPr>
+        <w:t xml:space="preserve"> = </w:t>
+      </w:r>
+      <w:r>
+        <w:rPr>
+          <w:rFonts w:ascii="Consolas" w:hAnsi="Consolas" w:cs="Consolas"/>
+          <w:color w:val="0000FF"/>
+          <w:sz w:val="19"/>
+          <w:szCs w:val="19"/>
+        </w:rPr>
+        <w:t>new</w:t>
+      </w:r>
+      <w:r>
+        <w:rPr>
+          <w:rFonts w:ascii="Consolas" w:hAnsi="Consolas" w:cs="Consolas"/>
+          <w:sz w:val="19"/>
+          <w:szCs w:val="19"/>
+        </w:rPr>
+        <w:t xml:space="preserve"> </w:t>
+      </w:r>
+      <w:proofErr w:type="spellStart"/>
+      <w:proofErr w:type="gramStart"/>
+      <w:r>
+        <w:rPr>
+          <w:rFonts w:ascii="Consolas" w:hAnsi="Consolas" w:cs="Consolas"/>
+          <w:color w:val="2B91AF"/>
+          <w:sz w:val="19"/>
+          <w:szCs w:val="19"/>
+        </w:rPr>
+        <w:t>ComputerPlayer</w:t>
+      </w:r>
+      <w:proofErr w:type="spellEnd"/>
+      <w:r>
+        <w:rPr>
+          <w:rFonts w:ascii="Consolas" w:hAnsi="Consolas" w:cs="Consolas"/>
+          <w:sz w:val="19"/>
+          <w:szCs w:val="19"/>
+        </w:rPr>
+        <w:t>(</w:t>
+      </w:r>
+      <w:proofErr w:type="gramEnd"/>
+      <w:r>
+        <w:rPr>
+          <w:rFonts w:ascii="Consolas" w:hAnsi="Consolas" w:cs="Consolas"/>
+          <w:sz w:val="19"/>
+          <w:szCs w:val="19"/>
+        </w:rPr>
+        <w:t>);</w:t>
+      </w:r>
+    </w:p>
+    <w:p>
+      <w:pPr>
+        <w:autoSpaceDE w:val="0"/>
+        <w:autoSpaceDN w:val="0"/>
+        <w:adjustRightInd w:val="0"/>
+        <w:spacing w:after="0" w:line="240" w:lineRule="auto"/>
+        <w:rPr>
+          <w:rFonts w:ascii="Consolas" w:hAnsi="Consolas" w:cs="Consolas"/>
+          <w:sz w:val="19"/>
+          <w:szCs w:val="19"/>
+        </w:rPr>
+      </w:pPr>
+    </w:p>
+    <w:p>
+      <w:pPr>
+        <w:autoSpaceDE w:val="0"/>
+        <w:autoSpaceDN w:val="0"/>
+        <w:adjustRightInd w:val="0"/>
+        <w:spacing w:after="0" w:line="240" w:lineRule="auto"/>
+        <w:rPr>
+          <w:rFonts w:ascii="Consolas" w:hAnsi="Consolas" w:cs="Consolas"/>
+          <w:sz w:val="19"/>
+          <w:szCs w:val="19"/>
+        </w:rPr>
+      </w:pPr>
+    </w:p>
+    <w:p>
+      <w:pPr>
+        <w:autoSpaceDE w:val="0"/>
+        <w:autoSpaceDN w:val="0"/>
+        <w:adjustRightInd w:val="0"/>
+        <w:spacing w:after="0" w:line="240" w:lineRule="auto"/>
+        <w:rPr>
+          <w:rFonts w:ascii="Arial" w:hAnsi="Arial" w:cs="Arial"/>
+          <w:sz w:val="24"/>
+          <w:szCs w:val="24"/>
+        </w:rPr>
+      </w:pPr>
+      <w:r>
+        <w:rPr>
+          <w:rFonts w:ascii="Arial" w:hAnsi="Arial" w:cs="Arial"/>
+          <w:sz w:val="24"/>
+          <w:szCs w:val="24"/>
+        </w:rPr>
+        <w:t>Change:</w:t>
+      </w:r>
+    </w:p>
+    <w:p>
+      <w:pPr>
+        <w:autoSpaceDE w:val="0"/>
+        <w:autoSpaceDN w:val="0"/>
+        <w:adjustRightInd w:val="0"/>
+        <w:spacing w:after="0" w:line="240" w:lineRule="auto"/>
+        <w:rPr>
+          <w:rFonts w:ascii="Arial" w:hAnsi="Arial" w:cs="Arial"/>
+          <w:sz w:val="24"/>
+          <w:szCs w:val="24"/>
+        </w:rPr>
+      </w:pPr>
+    </w:p>
+    <w:p>
+      <w:pPr>
+        <w:autoSpaceDE w:val="0"/>
+        <w:autoSpaceDN w:val="0"/>
+        <w:adjustRightInd w:val="0"/>
+        <w:spacing w:after="0" w:line="240" w:lineRule="auto"/>
+        <w:rPr>
+          <w:rFonts w:ascii="Arial" w:hAnsi="Arial" w:cs="Arial"/>
+          <w:sz w:val="24"/>
+          <w:szCs w:val="24"/>
+        </w:rPr>
+      </w:pPr>
+      <w:r>
+        <w:rPr>
+          <w:rFonts w:ascii="Arial" w:hAnsi="Arial" w:cs="Arial"/>
+          <w:sz w:val="24"/>
+          <w:szCs w:val="24"/>
+        </w:rPr>
+        <w:t>Reason:</w:t>
+      </w:r>
+    </w:p>
+    <w:p/>
+    <w:p/>
+    <w:p>
+      <w:pPr>
+        <w:autoSpaceDE w:val="0"/>
+        <w:autoSpaceDN w:val="0"/>
+        <w:adjustRightInd w:val="0"/>
+        <w:spacing w:after="0" w:line="240" w:lineRule="auto"/>
+        <w:rPr>
+          <w:rFonts w:ascii="Arial" w:hAnsi="Arial" w:cs="Arial"/>
+          <w:sz w:val="24"/>
+          <w:szCs w:val="24"/>
+        </w:rPr>
+      </w:pPr>
+      <w:r>
+        <w:rPr>
+          <w:rFonts w:ascii="Arial" w:hAnsi="Arial" w:cs="Arial"/>
+          <w:sz w:val="24"/>
+          <w:szCs w:val="24"/>
+        </w:rPr>
+        <w:t>Before:</w:t>
+      </w:r>
+    </w:p>
+    <w:p>
+      <w:pPr>
+        <w:autoSpaceDE w:val="0"/>
+        <w:autoSpaceDN w:val="0"/>
+        <w:adjustRightInd w:val="0"/>
+        <w:spacing w:after="0" w:line="240" w:lineRule="auto"/>
+        <w:rPr>
+          <w:rFonts w:ascii="Consolas" w:hAnsi="Consolas" w:cs="Consolas"/>
+          <w:color w:val="2B91AF"/>
+          <w:sz w:val="19"/>
+          <w:szCs w:val="19"/>
+        </w:rPr>
+      </w:pPr>
+    </w:p>
+    <w:p>
+      <w:pPr>
+        <w:autoSpaceDE w:val="0"/>
+        <w:autoSpaceDN w:val="0"/>
+        <w:adjustRightInd w:val="0"/>
+        <w:spacing w:after="0" w:line="240" w:lineRule="auto"/>
+        <w:rPr>
+          <w:rFonts w:ascii="Consolas" w:hAnsi="Consolas" w:cs="Consolas"/>
+          <w:color w:val="2B91AF"/>
+          <w:sz w:val="19"/>
+          <w:szCs w:val="19"/>
+        </w:rPr>
+      </w:pPr>
+    </w:p>
+    <w:p>
+      <w:pPr>
+        <w:autoSpaceDE w:val="0"/>
+        <w:autoSpaceDN w:val="0"/>
+        <w:adjustRightInd w:val="0"/>
+        <w:spacing w:after="0" w:line="240" w:lineRule="auto"/>
+        <w:rPr>
+          <w:rFonts w:ascii="Consolas" w:hAnsi="Consolas" w:cs="Consolas"/>
+          <w:sz w:val="19"/>
+          <w:szCs w:val="19"/>
+        </w:rPr>
+      </w:pPr>
+      <w:proofErr w:type="gramStart"/>
+      <w:r>
+        <w:rPr>
+          <w:rFonts w:ascii="Consolas" w:hAnsi="Consolas" w:cs="Consolas"/>
+          <w:color w:val="0000FF"/>
+          <w:sz w:val="19"/>
+          <w:szCs w:val="19"/>
+        </w:rPr>
+        <w:t>public</w:t>
+      </w:r>
+      <w:proofErr w:type="gramEnd"/>
+      <w:r>
+        <w:rPr>
+          <w:rFonts w:ascii="Consolas" w:hAnsi="Consolas" w:cs="Consolas"/>
+          <w:sz w:val="19"/>
+          <w:szCs w:val="19"/>
+        </w:rPr>
+        <w:t xml:space="preserve"> </w:t>
+      </w:r>
+      <w:r>
+        <w:rPr>
+          <w:rFonts w:ascii="Consolas" w:hAnsi="Consolas" w:cs="Consolas"/>
+          <w:color w:val="0000FF"/>
+          <w:sz w:val="19"/>
+          <w:szCs w:val="19"/>
+        </w:rPr>
+        <w:t>void</w:t>
+      </w:r>
+      <w:r>
+        <w:rPr>
+          <w:rFonts w:ascii="Consolas" w:hAnsi="Consolas" w:cs="Consolas"/>
+          <w:sz w:val="19"/>
+          <w:szCs w:val="19"/>
+        </w:rPr>
+        <w:t xml:space="preserve"> </w:t>
+      </w:r>
+      <w:proofErr w:type="spellStart"/>
+      <w:r>
+        <w:rPr>
+          <w:rFonts w:ascii="Consolas" w:hAnsi="Consolas" w:cs="Consolas"/>
+          <w:sz w:val="19"/>
+          <w:szCs w:val="19"/>
+        </w:rPr>
+        <w:t>endGame</w:t>
+      </w:r>
+      <w:proofErr w:type="spellEnd"/>
+      <w:r>
+        <w:rPr>
+          <w:rFonts w:ascii="Consolas" w:hAnsi="Consolas" w:cs="Consolas"/>
+          <w:sz w:val="19"/>
+          <w:szCs w:val="19"/>
+        </w:rPr>
+        <w:t>()</w:t>
+      </w:r>
+    </w:p>
+    <w:p>
+      <w:pPr>
+        <w:autoSpaceDE w:val="0"/>
+        <w:autoSpaceDN w:val="0"/>
+        <w:adjustRightInd w:val="0"/>
+        <w:spacing w:after="0" w:line="240" w:lineRule="auto"/>
+        <w:rPr>
+          <w:rFonts w:ascii="Consolas" w:hAnsi="Consolas" w:cs="Consolas"/>
+          <w:sz w:val="19"/>
+          <w:szCs w:val="19"/>
+        </w:rPr>
+      </w:pPr>
+      <w:r>
+        <w:rPr>
+          <w:rFonts w:ascii="Consolas" w:hAnsi="Consolas" w:cs="Consolas"/>
+          <w:sz w:val="19"/>
+          <w:szCs w:val="19"/>
+        </w:rPr>
+        <w:t xml:space="preserve">        {</w:t>
+      </w:r>
+    </w:p>
+    <w:p>
+      <w:pPr>
+        <w:autoSpaceDE w:val="0"/>
+        <w:autoSpaceDN w:val="0"/>
+        <w:adjustRightInd w:val="0"/>
+        <w:spacing w:after="0" w:line="240" w:lineRule="auto"/>
+        <w:rPr>
+          <w:rFonts w:ascii="Consolas" w:hAnsi="Consolas" w:cs="Consolas"/>
+          <w:sz w:val="19"/>
+          <w:szCs w:val="19"/>
+        </w:rPr>
+      </w:pPr>
+      <w:r>
+        <w:rPr>
+          <w:rFonts w:ascii="Consolas" w:hAnsi="Consolas" w:cs="Consolas"/>
+          <w:sz w:val="19"/>
+          <w:szCs w:val="19"/>
+        </w:rPr>
+        <w:t xml:space="preserve">            </w:t>
+      </w:r>
+      <w:proofErr w:type="gramStart"/>
+      <w:r>
+        <w:rPr>
+          <w:rFonts w:ascii="Consolas" w:hAnsi="Consolas" w:cs="Consolas"/>
+          <w:color w:val="0000FF"/>
+          <w:sz w:val="19"/>
+          <w:szCs w:val="19"/>
+        </w:rPr>
+        <w:t>for</w:t>
+      </w:r>
+      <w:proofErr w:type="gramEnd"/>
+      <w:r>
+        <w:rPr>
+          <w:rFonts w:ascii="Consolas" w:hAnsi="Consolas" w:cs="Consolas"/>
+          <w:sz w:val="19"/>
+          <w:szCs w:val="19"/>
+        </w:rPr>
+        <w:t xml:space="preserve"> (</w:t>
+      </w:r>
+      <w:proofErr w:type="spellStart"/>
+      <w:r>
+        <w:rPr>
+          <w:rFonts w:ascii="Consolas" w:hAnsi="Consolas" w:cs="Consolas"/>
+          <w:color w:val="0000FF"/>
+          <w:sz w:val="19"/>
+          <w:szCs w:val="19"/>
+        </w:rPr>
+        <w:t>int</w:t>
+      </w:r>
+      <w:proofErr w:type="spellEnd"/>
+      <w:r>
+        <w:rPr>
+          <w:rFonts w:ascii="Consolas" w:hAnsi="Consolas" w:cs="Consolas"/>
+          <w:sz w:val="19"/>
+          <w:szCs w:val="19"/>
+        </w:rPr>
+        <w:t xml:space="preserve"> k = 0; k &lt; </w:t>
+      </w:r>
+      <w:proofErr w:type="spellStart"/>
+      <w:r>
+        <w:rPr>
+          <w:rFonts w:ascii="Consolas" w:hAnsi="Consolas" w:cs="Consolas"/>
+          <w:sz w:val="19"/>
+          <w:szCs w:val="19"/>
+        </w:rPr>
+        <w:t>game.TotalStates</w:t>
+      </w:r>
+      <w:proofErr w:type="spellEnd"/>
+      <w:r>
+        <w:rPr>
+          <w:rFonts w:ascii="Consolas" w:hAnsi="Consolas" w:cs="Consolas"/>
+          <w:sz w:val="19"/>
+          <w:szCs w:val="19"/>
+        </w:rPr>
+        <w:t>; k++)</w:t>
+      </w:r>
+    </w:p>
+    <w:p>
+      <w:pPr>
+        <w:autoSpaceDE w:val="0"/>
+        <w:autoSpaceDN w:val="0"/>
+        <w:adjustRightInd w:val="0"/>
+        <w:spacing w:after="0" w:line="240" w:lineRule="auto"/>
+        <w:rPr>
+          <w:rFonts w:ascii="Consolas" w:hAnsi="Consolas" w:cs="Consolas"/>
+          <w:sz w:val="19"/>
+          <w:szCs w:val="19"/>
+        </w:rPr>
+      </w:pPr>
+      <w:r>
+        <w:rPr>
+          <w:rFonts w:ascii="Consolas" w:hAnsi="Consolas" w:cs="Consolas"/>
+          <w:sz w:val="19"/>
+          <w:szCs w:val="19"/>
+        </w:rPr>
+        <w:t xml:space="preserve">            {</w:t>
+      </w:r>
+    </w:p>
+    <w:p>
+      <w:pPr>
+        <w:autoSpaceDE w:val="0"/>
+        <w:autoSpaceDN w:val="0"/>
+        <w:adjustRightInd w:val="0"/>
+        <w:spacing w:after="0" w:line="240" w:lineRule="auto"/>
+        <w:rPr>
+          <w:rFonts w:ascii="Consolas" w:hAnsi="Consolas" w:cs="Consolas"/>
+          <w:sz w:val="19"/>
+          <w:szCs w:val="19"/>
+        </w:rPr>
+      </w:pPr>
+      <w:r>
+        <w:rPr>
+          <w:rFonts w:ascii="Consolas" w:hAnsi="Consolas" w:cs="Consolas"/>
+          <w:sz w:val="19"/>
+          <w:szCs w:val="19"/>
+        </w:rPr>
+        <w:t xml:space="preserve">                </w:t>
+      </w:r>
+      <w:proofErr w:type="gramStart"/>
+      <w:r>
+        <w:rPr>
+          <w:rFonts w:ascii="Consolas" w:hAnsi="Consolas" w:cs="Consolas"/>
+          <w:color w:val="0000FF"/>
+          <w:sz w:val="19"/>
+          <w:szCs w:val="19"/>
+        </w:rPr>
+        <w:t>for</w:t>
+      </w:r>
+      <w:proofErr w:type="gramEnd"/>
+      <w:r>
+        <w:rPr>
+          <w:rFonts w:ascii="Consolas" w:hAnsi="Consolas" w:cs="Consolas"/>
+          <w:sz w:val="19"/>
+          <w:szCs w:val="19"/>
+        </w:rPr>
+        <w:t xml:space="preserve"> (</w:t>
+      </w:r>
+      <w:proofErr w:type="spellStart"/>
+      <w:r>
+        <w:rPr>
+          <w:rFonts w:ascii="Consolas" w:hAnsi="Consolas" w:cs="Consolas"/>
+          <w:color w:val="0000FF"/>
+          <w:sz w:val="19"/>
+          <w:szCs w:val="19"/>
+        </w:rPr>
+        <w:t>int</w:t>
+      </w:r>
+      <w:proofErr w:type="spellEnd"/>
+      <w:r>
+        <w:rPr>
+          <w:rFonts w:ascii="Consolas" w:hAnsi="Consolas" w:cs="Consolas"/>
+          <w:sz w:val="19"/>
+          <w:szCs w:val="19"/>
+        </w:rPr>
+        <w:t xml:space="preserve"> </w:t>
+      </w:r>
+      <w:proofErr w:type="spellStart"/>
+      <w:r>
+        <w:rPr>
+          <w:rFonts w:ascii="Consolas" w:hAnsi="Consolas" w:cs="Consolas"/>
+          <w:sz w:val="19"/>
+          <w:szCs w:val="19"/>
+        </w:rPr>
+        <w:t>i</w:t>
+      </w:r>
+      <w:proofErr w:type="spellEnd"/>
+      <w:r>
+        <w:rPr>
+          <w:rFonts w:ascii="Consolas" w:hAnsi="Consolas" w:cs="Consolas"/>
+          <w:sz w:val="19"/>
+          <w:szCs w:val="19"/>
+        </w:rPr>
+        <w:t xml:space="preserve"> = 0; </w:t>
+      </w:r>
+      <w:proofErr w:type="spellStart"/>
+      <w:r>
+        <w:rPr>
+          <w:rFonts w:ascii="Consolas" w:hAnsi="Consolas" w:cs="Consolas"/>
+          <w:sz w:val="19"/>
+          <w:szCs w:val="19"/>
+        </w:rPr>
+        <w:t>i</w:t>
+      </w:r>
+      <w:proofErr w:type="spellEnd"/>
+      <w:r>
+        <w:rPr>
+          <w:rFonts w:ascii="Consolas" w:hAnsi="Consolas" w:cs="Consolas"/>
+          <w:sz w:val="19"/>
+          <w:szCs w:val="19"/>
+        </w:rPr>
+        <w:t xml:space="preserve"> &lt; </w:t>
+      </w:r>
+      <w:proofErr w:type="spellStart"/>
+      <w:r>
+        <w:rPr>
+          <w:rFonts w:ascii="Consolas" w:hAnsi="Consolas" w:cs="Consolas"/>
+          <w:sz w:val="19"/>
+          <w:szCs w:val="19"/>
+        </w:rPr>
+        <w:t>stateList.Count</w:t>
+      </w:r>
+      <w:proofErr w:type="spellEnd"/>
+      <w:r>
+        <w:rPr>
+          <w:rFonts w:ascii="Consolas" w:hAnsi="Consolas" w:cs="Consolas"/>
+          <w:sz w:val="19"/>
+          <w:szCs w:val="19"/>
+        </w:rPr>
+        <w:t xml:space="preserve">; </w:t>
+      </w:r>
+      <w:proofErr w:type="spellStart"/>
+      <w:r>
+        <w:rPr>
+          <w:rFonts w:ascii="Consolas" w:hAnsi="Consolas" w:cs="Consolas"/>
+          <w:sz w:val="19"/>
+          <w:szCs w:val="19"/>
+        </w:rPr>
+        <w:t>i</w:t>
+      </w:r>
+      <w:proofErr w:type="spellEnd"/>
+      <w:r>
+        <w:rPr>
+          <w:rFonts w:ascii="Consolas" w:hAnsi="Consolas" w:cs="Consolas"/>
+          <w:sz w:val="19"/>
+          <w:szCs w:val="19"/>
+        </w:rPr>
+        <w:t>++)</w:t>
+      </w:r>
+    </w:p>
+    <w:p>
+      <w:pPr>
+        <w:autoSpaceDE w:val="0"/>
+        <w:autoSpaceDN w:val="0"/>
+        <w:adjustRightInd w:val="0"/>
+        <w:spacing w:after="0" w:line="240" w:lineRule="auto"/>
+        <w:rPr>
+          <w:rFonts w:ascii="Consolas" w:hAnsi="Consolas" w:cs="Consolas"/>
+          <w:sz w:val="19"/>
+          <w:szCs w:val="19"/>
+        </w:rPr>
+      </w:pPr>
+      <w:r>
+        <w:rPr>
+          <w:rFonts w:ascii="Consolas" w:hAnsi="Consolas" w:cs="Consolas"/>
+          <w:sz w:val="19"/>
+          <w:szCs w:val="19"/>
+        </w:rPr>
+        <w:t xml:space="preserve">                {</w:t>
+      </w:r>
+    </w:p>
+    <w:p>
+      <w:pPr>
+        <w:autoSpaceDE w:val="0"/>
+        <w:autoSpaceDN w:val="0"/>
+        <w:adjustRightInd w:val="0"/>
+        <w:spacing w:after="0" w:line="240" w:lineRule="auto"/>
+        <w:rPr>
+          <w:rFonts w:ascii="Consolas" w:hAnsi="Consolas" w:cs="Consolas"/>
+          <w:sz w:val="19"/>
+          <w:szCs w:val="19"/>
+        </w:rPr>
+      </w:pPr>
+      <w:r>
+        <w:rPr>
+          <w:rFonts w:ascii="Consolas" w:hAnsi="Consolas" w:cs="Consolas"/>
+          <w:sz w:val="19"/>
+          <w:szCs w:val="19"/>
+        </w:rPr>
+        <w:t xml:space="preserve">                    </w:t>
+      </w:r>
+      <w:proofErr w:type="gramStart"/>
+      <w:r>
+        <w:rPr>
+          <w:rFonts w:ascii="Consolas" w:hAnsi="Consolas" w:cs="Consolas"/>
+          <w:color w:val="0000FF"/>
+          <w:sz w:val="19"/>
+          <w:szCs w:val="19"/>
+        </w:rPr>
+        <w:t>if</w:t>
+      </w:r>
+      <w:proofErr w:type="gramEnd"/>
+      <w:r>
+        <w:rPr>
+          <w:rFonts w:ascii="Consolas" w:hAnsi="Consolas" w:cs="Consolas"/>
+          <w:sz w:val="19"/>
+          <w:szCs w:val="19"/>
+        </w:rPr>
+        <w:t xml:space="preserve"> (  </w:t>
+      </w:r>
+      <w:proofErr w:type="spellStart"/>
+      <w:r>
+        <w:rPr>
+          <w:rFonts w:ascii="Consolas" w:hAnsi="Consolas" w:cs="Consolas"/>
+          <w:sz w:val="19"/>
+          <w:szCs w:val="19"/>
+        </w:rPr>
+        <w:t>stateList</w:t>
+      </w:r>
+      <w:proofErr w:type="spellEnd"/>
+      <w:r>
+        <w:rPr>
+          <w:rFonts w:ascii="Consolas" w:hAnsi="Consolas" w:cs="Consolas"/>
+          <w:sz w:val="19"/>
+          <w:szCs w:val="19"/>
+        </w:rPr>
+        <w:t>[</w:t>
+      </w:r>
+      <w:proofErr w:type="spellStart"/>
+      <w:r>
+        <w:rPr>
+          <w:rFonts w:ascii="Consolas" w:hAnsi="Consolas" w:cs="Consolas"/>
+          <w:sz w:val="19"/>
+          <w:szCs w:val="19"/>
+        </w:rPr>
+        <w:t>i</w:t>
+      </w:r>
+      <w:proofErr w:type="spellEnd"/>
+      <w:r>
+        <w:rPr>
+          <w:rFonts w:ascii="Consolas" w:hAnsi="Consolas" w:cs="Consolas"/>
+          <w:sz w:val="19"/>
+          <w:szCs w:val="19"/>
+        </w:rPr>
+        <w:t>].</w:t>
+      </w:r>
+      <w:proofErr w:type="spellStart"/>
+      <w:r>
+        <w:rPr>
+          <w:rFonts w:ascii="Consolas" w:hAnsi="Consolas" w:cs="Consolas"/>
+          <w:sz w:val="19"/>
+          <w:szCs w:val="19"/>
+        </w:rPr>
+        <w:t>TopRow</w:t>
+      </w:r>
+      <w:proofErr w:type="spellEnd"/>
+      <w:r>
+        <w:rPr>
+          <w:rFonts w:ascii="Consolas" w:hAnsi="Consolas" w:cs="Consolas"/>
+          <w:sz w:val="19"/>
+          <w:szCs w:val="19"/>
+        </w:rPr>
+        <w:t xml:space="preserve"> == </w:t>
+      </w:r>
+      <w:proofErr w:type="spellStart"/>
+      <w:r>
+        <w:rPr>
+          <w:rFonts w:ascii="Consolas" w:hAnsi="Consolas" w:cs="Consolas"/>
+          <w:sz w:val="19"/>
+          <w:szCs w:val="19"/>
+        </w:rPr>
+        <w:t>game.TopRow</w:t>
+      </w:r>
+      <w:proofErr w:type="spellEnd"/>
+      <w:r>
+        <w:rPr>
+          <w:rFonts w:ascii="Consolas" w:hAnsi="Consolas" w:cs="Consolas"/>
+          <w:sz w:val="19"/>
+          <w:szCs w:val="19"/>
+        </w:rPr>
+        <w:t>[k] &amp;&amp;</w:t>
+      </w:r>
+    </w:p>
+    <w:p>
+      <w:pPr>
+        <w:autoSpaceDE w:val="0"/>
+        <w:autoSpaceDN w:val="0"/>
+        <w:adjustRightInd w:val="0"/>
+        <w:spacing w:after="0" w:line="240" w:lineRule="auto"/>
+        <w:rPr>
+          <w:rFonts w:ascii="Consolas" w:hAnsi="Consolas" w:cs="Consolas"/>
+          <w:sz w:val="19"/>
+          <w:szCs w:val="19"/>
+        </w:rPr>
+      </w:pPr>
+      <w:r>
+        <w:rPr>
+          <w:rFonts w:ascii="Consolas" w:hAnsi="Consolas" w:cs="Consolas"/>
+          <w:sz w:val="19"/>
+          <w:szCs w:val="19"/>
+        </w:rPr>
+        <w:t xml:space="preserve">                        </w:t>
+      </w:r>
+      <w:proofErr w:type="spellStart"/>
+      <w:proofErr w:type="gramStart"/>
+      <w:r>
+        <w:rPr>
+          <w:rFonts w:ascii="Consolas" w:hAnsi="Consolas" w:cs="Consolas"/>
+          <w:sz w:val="19"/>
+          <w:szCs w:val="19"/>
+        </w:rPr>
+        <w:t>stateList</w:t>
+      </w:r>
+      <w:proofErr w:type="spellEnd"/>
+      <w:r>
+        <w:rPr>
+          <w:rFonts w:ascii="Consolas" w:hAnsi="Consolas" w:cs="Consolas"/>
+          <w:sz w:val="19"/>
+          <w:szCs w:val="19"/>
+        </w:rPr>
+        <w:t>[</w:t>
+      </w:r>
+      <w:proofErr w:type="spellStart"/>
+      <w:proofErr w:type="gramEnd"/>
+      <w:r>
+        <w:rPr>
+          <w:rFonts w:ascii="Consolas" w:hAnsi="Consolas" w:cs="Consolas"/>
+          <w:sz w:val="19"/>
+          <w:szCs w:val="19"/>
+        </w:rPr>
+        <w:t>i</w:t>
+      </w:r>
+      <w:proofErr w:type="spellEnd"/>
+      <w:r>
+        <w:rPr>
+          <w:rFonts w:ascii="Consolas" w:hAnsi="Consolas" w:cs="Consolas"/>
+          <w:sz w:val="19"/>
+          <w:szCs w:val="19"/>
+        </w:rPr>
+        <w:t>].</w:t>
+      </w:r>
+      <w:proofErr w:type="spellStart"/>
+      <w:r>
+        <w:rPr>
+          <w:rFonts w:ascii="Consolas" w:hAnsi="Consolas" w:cs="Consolas"/>
+          <w:sz w:val="19"/>
+          <w:szCs w:val="19"/>
+        </w:rPr>
+        <w:t>MidRow</w:t>
+      </w:r>
+      <w:proofErr w:type="spellEnd"/>
+      <w:r>
+        <w:rPr>
+          <w:rFonts w:ascii="Consolas" w:hAnsi="Consolas" w:cs="Consolas"/>
+          <w:sz w:val="19"/>
+          <w:szCs w:val="19"/>
+        </w:rPr>
+        <w:t xml:space="preserve"> == </w:t>
+      </w:r>
+      <w:proofErr w:type="spellStart"/>
+      <w:r>
+        <w:rPr>
+          <w:rFonts w:ascii="Consolas" w:hAnsi="Consolas" w:cs="Consolas"/>
+          <w:sz w:val="19"/>
+          <w:szCs w:val="19"/>
+        </w:rPr>
+        <w:t>game.MidRow</w:t>
+      </w:r>
+      <w:proofErr w:type="spellEnd"/>
+      <w:r>
+        <w:rPr>
+          <w:rFonts w:ascii="Consolas" w:hAnsi="Consolas" w:cs="Consolas"/>
+          <w:sz w:val="19"/>
+          <w:szCs w:val="19"/>
+        </w:rPr>
+        <w:t>[k] &amp;&amp;</w:t>
+      </w:r>
+    </w:p>
+    <w:p>
+      <w:pPr>
+        <w:autoSpaceDE w:val="0"/>
+        <w:autoSpaceDN w:val="0"/>
+        <w:adjustRightInd w:val="0"/>
+        <w:spacing w:after="0" w:line="240" w:lineRule="auto"/>
+        <w:rPr>
+          <w:rFonts w:ascii="Consolas" w:hAnsi="Consolas" w:cs="Consolas"/>
+          <w:sz w:val="19"/>
+          <w:szCs w:val="19"/>
+        </w:rPr>
+      </w:pPr>
+      <w:r>
+        <w:rPr>
+          <w:rFonts w:ascii="Consolas" w:hAnsi="Consolas" w:cs="Consolas"/>
+          <w:sz w:val="19"/>
+          <w:szCs w:val="19"/>
+        </w:rPr>
+        <w:t xml:space="preserve">                        </w:t>
+      </w:r>
+      <w:proofErr w:type="spellStart"/>
+      <w:proofErr w:type="gramStart"/>
+      <w:r>
+        <w:rPr>
+          <w:rFonts w:ascii="Consolas" w:hAnsi="Consolas" w:cs="Consolas"/>
+          <w:sz w:val="19"/>
+          <w:szCs w:val="19"/>
+        </w:rPr>
+        <w:t>stateList</w:t>
+      </w:r>
+      <w:proofErr w:type="spellEnd"/>
+      <w:r>
+        <w:rPr>
+          <w:rFonts w:ascii="Consolas" w:hAnsi="Consolas" w:cs="Consolas"/>
+          <w:sz w:val="19"/>
+          <w:szCs w:val="19"/>
+        </w:rPr>
+        <w:t>[</w:t>
+      </w:r>
+      <w:proofErr w:type="spellStart"/>
+      <w:proofErr w:type="gramEnd"/>
+      <w:r>
+        <w:rPr>
+          <w:rFonts w:ascii="Consolas" w:hAnsi="Consolas" w:cs="Consolas"/>
+          <w:sz w:val="19"/>
+          <w:szCs w:val="19"/>
+        </w:rPr>
+        <w:t>i</w:t>
+      </w:r>
+      <w:proofErr w:type="spellEnd"/>
+      <w:r>
+        <w:rPr>
+          <w:rFonts w:ascii="Consolas" w:hAnsi="Consolas" w:cs="Consolas"/>
+          <w:sz w:val="19"/>
+          <w:szCs w:val="19"/>
+        </w:rPr>
+        <w:t>].</w:t>
+      </w:r>
+      <w:proofErr w:type="spellStart"/>
+      <w:r>
+        <w:rPr>
+          <w:rFonts w:ascii="Consolas" w:hAnsi="Consolas" w:cs="Consolas"/>
+          <w:sz w:val="19"/>
+          <w:szCs w:val="19"/>
+        </w:rPr>
+        <w:t>BotRow</w:t>
+      </w:r>
+      <w:proofErr w:type="spellEnd"/>
+      <w:r>
+        <w:rPr>
+          <w:rFonts w:ascii="Consolas" w:hAnsi="Consolas" w:cs="Consolas"/>
+          <w:sz w:val="19"/>
+          <w:szCs w:val="19"/>
+        </w:rPr>
+        <w:t xml:space="preserve"> == </w:t>
+      </w:r>
+      <w:proofErr w:type="spellStart"/>
+      <w:r>
+        <w:rPr>
+          <w:rFonts w:ascii="Consolas" w:hAnsi="Consolas" w:cs="Consolas"/>
+          <w:sz w:val="19"/>
+          <w:szCs w:val="19"/>
+        </w:rPr>
+        <w:t>game.BotRow</w:t>
+      </w:r>
+      <w:proofErr w:type="spellEnd"/>
+      <w:r>
+        <w:rPr>
+          <w:rFonts w:ascii="Consolas" w:hAnsi="Consolas" w:cs="Consolas"/>
+          <w:sz w:val="19"/>
+          <w:szCs w:val="19"/>
+        </w:rPr>
+        <w:t>[k];</w:t>
+      </w:r>
+    </w:p>
+    <w:p>
+      <w:pPr>
+        <w:autoSpaceDE w:val="0"/>
+        <w:autoSpaceDN w:val="0"/>
+        <w:adjustRightInd w:val="0"/>
+        <w:spacing w:after="0" w:line="240" w:lineRule="auto"/>
+        <w:rPr>
+          <w:rFonts w:ascii="Consolas" w:hAnsi="Consolas" w:cs="Consolas"/>
+          <w:sz w:val="19"/>
+          <w:szCs w:val="19"/>
+        </w:rPr>
+      </w:pPr>
+      <w:r>
+        <w:rPr>
+          <w:rFonts w:ascii="Consolas" w:hAnsi="Consolas" w:cs="Consolas"/>
+          <w:sz w:val="19"/>
+          <w:szCs w:val="19"/>
+        </w:rPr>
+        <w:t xml:space="preserve">                  {</w:t>
+      </w:r>
+    </w:p>
+    <w:p>
+      <w:pPr>
+        <w:autoSpaceDE w:val="0"/>
+        <w:autoSpaceDN w:val="0"/>
+        <w:adjustRightInd w:val="0"/>
+        <w:spacing w:after="0" w:line="240" w:lineRule="auto"/>
+        <w:rPr>
+          <w:rFonts w:ascii="Consolas" w:hAnsi="Consolas" w:cs="Consolas"/>
+          <w:sz w:val="19"/>
+          <w:szCs w:val="19"/>
+        </w:rPr>
+      </w:pPr>
+      <w:r>
+        <w:rPr>
+          <w:rFonts w:ascii="Consolas" w:hAnsi="Consolas" w:cs="Consolas"/>
+          <w:sz w:val="19"/>
+          <w:szCs w:val="19"/>
+        </w:rPr>
+        <w:t xml:space="preserve">                        </w:t>
+      </w:r>
+      <w:proofErr w:type="spellStart"/>
+      <w:proofErr w:type="gramStart"/>
+      <w:r>
+        <w:rPr>
+          <w:rFonts w:ascii="Consolas" w:hAnsi="Consolas" w:cs="Consolas"/>
+          <w:sz w:val="19"/>
+          <w:szCs w:val="19"/>
+        </w:rPr>
+        <w:t>stateList</w:t>
+      </w:r>
+      <w:proofErr w:type="spellEnd"/>
+      <w:r>
+        <w:rPr>
+          <w:rFonts w:ascii="Consolas" w:hAnsi="Consolas" w:cs="Consolas"/>
+          <w:sz w:val="19"/>
+          <w:szCs w:val="19"/>
+        </w:rPr>
+        <w:t>[</w:t>
+      </w:r>
+      <w:proofErr w:type="spellStart"/>
+      <w:proofErr w:type="gramEnd"/>
+      <w:r>
+        <w:rPr>
+          <w:rFonts w:ascii="Consolas" w:hAnsi="Consolas" w:cs="Consolas"/>
+          <w:sz w:val="19"/>
+          <w:szCs w:val="19"/>
+        </w:rPr>
+        <w:t>i</w:t>
+      </w:r>
+      <w:proofErr w:type="spellEnd"/>
+      <w:r>
+        <w:rPr>
+          <w:rFonts w:ascii="Consolas" w:hAnsi="Consolas" w:cs="Consolas"/>
+          <w:sz w:val="19"/>
+          <w:szCs w:val="19"/>
+        </w:rPr>
+        <w:t>].</w:t>
+      </w:r>
+      <w:proofErr w:type="spellStart"/>
+      <w:r>
+        <w:rPr>
+          <w:rFonts w:ascii="Consolas" w:hAnsi="Consolas" w:cs="Consolas"/>
+          <w:sz w:val="19"/>
+          <w:szCs w:val="19"/>
+        </w:rPr>
+        <w:t>addInstance</w:t>
+      </w:r>
+      <w:proofErr w:type="spellEnd"/>
+      <w:r>
+        <w:rPr>
+          <w:rFonts w:ascii="Consolas" w:hAnsi="Consolas" w:cs="Consolas"/>
+          <w:sz w:val="19"/>
+          <w:szCs w:val="19"/>
+        </w:rPr>
+        <w:t>(</w:t>
+      </w:r>
+      <w:proofErr w:type="spellStart"/>
+      <w:r>
+        <w:rPr>
+          <w:rFonts w:ascii="Consolas" w:hAnsi="Consolas" w:cs="Consolas"/>
+          <w:sz w:val="19"/>
+          <w:szCs w:val="19"/>
+        </w:rPr>
+        <w:t>game.Values</w:t>
+      </w:r>
+      <w:proofErr w:type="spellEnd"/>
+      <w:r>
+        <w:rPr>
+          <w:rFonts w:ascii="Consolas" w:hAnsi="Consolas" w:cs="Consolas"/>
+          <w:sz w:val="19"/>
+          <w:szCs w:val="19"/>
+        </w:rPr>
+        <w:t>[k]);</w:t>
+      </w:r>
+    </w:p>
+    <w:p>
+      <w:pPr>
+        <w:autoSpaceDE w:val="0"/>
+        <w:autoSpaceDN w:val="0"/>
+        <w:adjustRightInd w:val="0"/>
+        <w:spacing w:after="0" w:line="240" w:lineRule="auto"/>
+        <w:rPr>
+          <w:rFonts w:ascii="Consolas" w:hAnsi="Consolas" w:cs="Consolas"/>
+          <w:sz w:val="19"/>
+          <w:szCs w:val="19"/>
+        </w:rPr>
+      </w:pPr>
+      <w:r>
+        <w:rPr>
+          <w:rFonts w:ascii="Consolas" w:hAnsi="Consolas" w:cs="Consolas"/>
+          <w:sz w:val="19"/>
+          <w:szCs w:val="19"/>
+        </w:rPr>
+        <w:t xml:space="preserve">                    }</w:t>
+      </w:r>
+    </w:p>
+    <w:p>
+      <w:pPr>
+        <w:autoSpaceDE w:val="0"/>
+        <w:autoSpaceDN w:val="0"/>
+        <w:adjustRightInd w:val="0"/>
+        <w:spacing w:after="0" w:line="240" w:lineRule="auto"/>
+        <w:rPr>
+          <w:rFonts w:ascii="Consolas" w:hAnsi="Consolas" w:cs="Consolas"/>
+          <w:sz w:val="19"/>
+          <w:szCs w:val="19"/>
+        </w:rPr>
+      </w:pPr>
+      <w:r>
+        <w:rPr>
+          <w:rFonts w:ascii="Consolas" w:hAnsi="Consolas" w:cs="Consolas"/>
+          <w:sz w:val="19"/>
+          <w:szCs w:val="19"/>
+        </w:rPr>
+        <w:t xml:space="preserve">                }</w:t>
+      </w:r>
+    </w:p>
+    <w:p>
+      <w:pPr>
+        <w:autoSpaceDE w:val="0"/>
+        <w:autoSpaceDN w:val="0"/>
+        <w:adjustRightInd w:val="0"/>
+        <w:spacing w:after="0" w:line="240" w:lineRule="auto"/>
+        <w:rPr>
+          <w:rFonts w:ascii="Consolas" w:hAnsi="Consolas" w:cs="Consolas"/>
+          <w:sz w:val="19"/>
+          <w:szCs w:val="19"/>
+        </w:rPr>
+      </w:pPr>
+      <w:r>
+        <w:rPr>
+          <w:rFonts w:ascii="Consolas" w:hAnsi="Consolas" w:cs="Consolas"/>
+          <w:sz w:val="19"/>
+          <w:szCs w:val="19"/>
+        </w:rPr>
+        <w:t xml:space="preserve">            }</w:t>
+      </w:r>
+    </w:p>
+    <w:p>
+      <w:pPr>
+        <w:autoSpaceDE w:val="0"/>
+        <w:autoSpaceDN w:val="0"/>
+        <w:adjustRightInd w:val="0"/>
+        <w:spacing w:after="0" w:line="240" w:lineRule="auto"/>
+        <w:rPr>
+          <w:rFonts w:ascii="Consolas" w:hAnsi="Consolas" w:cs="Consolas"/>
+          <w:sz w:val="19"/>
+          <w:szCs w:val="19"/>
+        </w:rPr>
+      </w:pPr>
+      <w:r>
+        <w:rPr>
+          <w:rFonts w:ascii="Consolas" w:hAnsi="Consolas" w:cs="Consolas"/>
+          <w:sz w:val="19"/>
+          <w:szCs w:val="19"/>
+        </w:rPr>
+        <w:t xml:space="preserve">        }</w:t>
+      </w:r>
+    </w:p>
+    <w:p>
+      <w:pPr>
+        <w:autoSpaceDE w:val="0"/>
+        <w:autoSpaceDN w:val="0"/>
+        <w:adjustRightInd w:val="0"/>
+        <w:spacing w:after="0" w:line="240" w:lineRule="auto"/>
+        <w:rPr>
+          <w:rFonts w:ascii="Consolas" w:hAnsi="Consolas" w:cs="Consolas"/>
+          <w:sz w:val="19"/>
+          <w:szCs w:val="19"/>
+        </w:rPr>
+      </w:pPr>
+    </w:p>
+    <w:p>
+      <w:pPr>
+        <w:autoSpaceDE w:val="0"/>
+        <w:autoSpaceDN w:val="0"/>
+        <w:adjustRightInd w:val="0"/>
+        <w:spacing w:after="0" w:line="240" w:lineRule="auto"/>
+        <w:rPr>
+          <w:rFonts w:ascii="Consolas" w:hAnsi="Consolas" w:cs="Consolas"/>
+          <w:sz w:val="19"/>
+          <w:szCs w:val="19"/>
+        </w:rPr>
+      </w:pPr>
+    </w:p>
+    <w:p>
+      <w:pPr>
+        <w:autoSpaceDE w:val="0"/>
+        <w:autoSpaceDN w:val="0"/>
+        <w:adjustRightInd w:val="0"/>
+        <w:spacing w:after="0" w:line="240" w:lineRule="auto"/>
+        <w:rPr>
+          <w:rFonts w:ascii="Arial" w:hAnsi="Arial" w:cs="Arial"/>
+          <w:sz w:val="24"/>
+          <w:szCs w:val="24"/>
+        </w:rPr>
+      </w:pPr>
+      <w:r>
+        <w:rPr>
+          <w:rFonts w:ascii="Arial" w:hAnsi="Arial" w:cs="Arial"/>
+          <w:sz w:val="24"/>
+          <w:szCs w:val="24"/>
+        </w:rPr>
+        <w:t>After:</w:t>
+      </w:r>
+    </w:p>
+    <w:p/>
+    <w:p>
+      <w:pPr>
+        <w:autoSpaceDE w:val="0"/>
+        <w:autoSpaceDN w:val="0"/>
+        <w:adjustRightInd w:val="0"/>
+        <w:spacing w:after="0" w:line="240" w:lineRule="auto"/>
+        <w:rPr>
+          <w:rFonts w:ascii="Consolas" w:hAnsi="Consolas" w:cs="Consolas"/>
+          <w:sz w:val="19"/>
+          <w:szCs w:val="19"/>
+        </w:rPr>
+      </w:pPr>
+      <w:r>
+        <w:rPr>
+          <w:rFonts w:ascii="Consolas" w:hAnsi="Consolas" w:cs="Consolas"/>
+          <w:sz w:val="19"/>
+          <w:szCs w:val="19"/>
+        </w:rPr>
+        <w:t xml:space="preserve">        </w:t>
+      </w:r>
+      <w:proofErr w:type="gramStart"/>
+      <w:r>
+        <w:rPr>
+          <w:rFonts w:ascii="Consolas" w:hAnsi="Consolas" w:cs="Consolas"/>
+          <w:color w:val="0000FF"/>
+          <w:sz w:val="19"/>
+          <w:szCs w:val="19"/>
+        </w:rPr>
+        <w:t>public</w:t>
+      </w:r>
+      <w:proofErr w:type="gramEnd"/>
+      <w:r>
+        <w:rPr>
+          <w:rFonts w:ascii="Consolas" w:hAnsi="Consolas" w:cs="Consolas"/>
+          <w:sz w:val="19"/>
+          <w:szCs w:val="19"/>
+        </w:rPr>
+        <w:t xml:space="preserve"> </w:t>
+      </w:r>
+      <w:r>
+        <w:rPr>
+          <w:rFonts w:ascii="Consolas" w:hAnsi="Consolas" w:cs="Consolas"/>
+          <w:color w:val="0000FF"/>
+          <w:sz w:val="19"/>
+          <w:szCs w:val="19"/>
+        </w:rPr>
+        <w:t>void</w:t>
+      </w:r>
+      <w:r>
+        <w:rPr>
+          <w:rFonts w:ascii="Consolas" w:hAnsi="Consolas" w:cs="Consolas"/>
+          <w:sz w:val="19"/>
+          <w:szCs w:val="19"/>
+        </w:rPr>
+        <w:t xml:space="preserve"> </w:t>
+      </w:r>
+      <w:proofErr w:type="spellStart"/>
+      <w:r>
+        <w:rPr>
+          <w:rFonts w:ascii="Consolas" w:hAnsi="Consolas" w:cs="Consolas"/>
+          <w:sz w:val="19"/>
+          <w:szCs w:val="19"/>
+        </w:rPr>
+        <w:t>endGame</w:t>
+      </w:r>
+      <w:proofErr w:type="spellEnd"/>
+      <w:r>
+        <w:rPr>
+          <w:rFonts w:ascii="Consolas" w:hAnsi="Consolas" w:cs="Consolas"/>
+          <w:sz w:val="19"/>
+          <w:szCs w:val="19"/>
+        </w:rPr>
+        <w:t>()</w:t>
+      </w:r>
+    </w:p>
+    <w:p>
+      <w:pPr>
+        <w:autoSpaceDE w:val="0"/>
+        <w:autoSpaceDN w:val="0"/>
+        <w:adjustRightInd w:val="0"/>
+        <w:spacing w:after="0" w:line="240" w:lineRule="auto"/>
+        <w:rPr>
+          <w:rFonts w:ascii="Consolas" w:hAnsi="Consolas" w:cs="Consolas"/>
+          <w:sz w:val="19"/>
+          <w:szCs w:val="19"/>
+        </w:rPr>
+      </w:pPr>
+      <w:r>
+        <w:rPr>
+          <w:rFonts w:ascii="Consolas" w:hAnsi="Consolas" w:cs="Consolas"/>
+          <w:sz w:val="19"/>
+          <w:szCs w:val="19"/>
+        </w:rPr>
+        <w:t xml:space="preserve">        {</w:t>
+      </w:r>
+    </w:p>
+    <w:p>
+      <w:pPr>
+        <w:autoSpaceDE w:val="0"/>
+        <w:autoSpaceDN w:val="0"/>
+        <w:adjustRightInd w:val="0"/>
+        <w:spacing w:after="0" w:line="240" w:lineRule="auto"/>
+        <w:rPr>
+          <w:rFonts w:ascii="Consolas" w:hAnsi="Consolas" w:cs="Consolas"/>
+          <w:sz w:val="19"/>
+          <w:szCs w:val="19"/>
+        </w:rPr>
+      </w:pPr>
+      <w:r>
+        <w:rPr>
+          <w:rFonts w:ascii="Consolas" w:hAnsi="Consolas" w:cs="Consolas"/>
+          <w:sz w:val="19"/>
+          <w:szCs w:val="19"/>
+        </w:rPr>
+        <w:t xml:space="preserve">            </w:t>
+      </w:r>
+      <w:proofErr w:type="gramStart"/>
+      <w:r>
+        <w:rPr>
+          <w:rFonts w:ascii="Consolas" w:hAnsi="Consolas" w:cs="Consolas"/>
+          <w:color w:val="0000FF"/>
+          <w:sz w:val="19"/>
+          <w:szCs w:val="19"/>
+        </w:rPr>
+        <w:t>for</w:t>
+      </w:r>
+      <w:proofErr w:type="gramEnd"/>
+      <w:r>
+        <w:rPr>
+          <w:rFonts w:ascii="Consolas" w:hAnsi="Consolas" w:cs="Consolas"/>
+          <w:sz w:val="19"/>
+          <w:szCs w:val="19"/>
+        </w:rPr>
+        <w:t xml:space="preserve"> (</w:t>
+      </w:r>
+      <w:proofErr w:type="spellStart"/>
+      <w:r>
+        <w:rPr>
+          <w:rFonts w:ascii="Consolas" w:hAnsi="Consolas" w:cs="Consolas"/>
+          <w:color w:val="0000FF"/>
+          <w:sz w:val="19"/>
+          <w:szCs w:val="19"/>
+        </w:rPr>
+        <w:t>int</w:t>
+      </w:r>
+      <w:proofErr w:type="spellEnd"/>
+      <w:r>
+        <w:rPr>
+          <w:rFonts w:ascii="Consolas" w:hAnsi="Consolas" w:cs="Consolas"/>
+          <w:sz w:val="19"/>
+          <w:szCs w:val="19"/>
+        </w:rPr>
+        <w:t xml:space="preserve"> k = 0; k &lt; </w:t>
+      </w:r>
+      <w:proofErr w:type="spellStart"/>
+      <w:r>
+        <w:rPr>
+          <w:rFonts w:ascii="Consolas" w:hAnsi="Consolas" w:cs="Consolas"/>
+          <w:sz w:val="19"/>
+          <w:szCs w:val="19"/>
+        </w:rPr>
+        <w:t>game.TotalStates</w:t>
+      </w:r>
+      <w:proofErr w:type="spellEnd"/>
+      <w:r>
+        <w:rPr>
+          <w:rFonts w:ascii="Consolas" w:hAnsi="Consolas" w:cs="Consolas"/>
+          <w:sz w:val="19"/>
+          <w:szCs w:val="19"/>
+        </w:rPr>
+        <w:t>; k++)</w:t>
+      </w:r>
+    </w:p>
+    <w:p>
+      <w:pPr>
+        <w:autoSpaceDE w:val="0"/>
+        <w:autoSpaceDN w:val="0"/>
+        <w:adjustRightInd w:val="0"/>
+        <w:spacing w:after="0" w:line="240" w:lineRule="auto"/>
+        <w:rPr>
+          <w:rFonts w:ascii="Consolas" w:hAnsi="Consolas" w:cs="Consolas"/>
+          <w:sz w:val="19"/>
+          <w:szCs w:val="19"/>
+        </w:rPr>
+      </w:pPr>
+      <w:r>
+        <w:rPr>
+          <w:rFonts w:ascii="Consolas" w:hAnsi="Consolas" w:cs="Consolas"/>
+          <w:sz w:val="19"/>
+          <w:szCs w:val="19"/>
+        </w:rPr>
+        <w:t xml:space="preserve">            {</w:t>
+      </w:r>
+    </w:p>
+    <w:p>
+      <w:pPr>
+        <w:autoSpaceDE w:val="0"/>
+        <w:autoSpaceDN w:val="0"/>
+        <w:adjustRightInd w:val="0"/>
+        <w:spacing w:after="0" w:line="240" w:lineRule="auto"/>
+        <w:rPr>
+          <w:rFonts w:ascii="Consolas" w:hAnsi="Consolas" w:cs="Consolas"/>
+          <w:sz w:val="19"/>
+          <w:szCs w:val="19"/>
+        </w:rPr>
+      </w:pPr>
+      <w:r>
+        <w:rPr>
+          <w:rFonts w:ascii="Consolas" w:hAnsi="Consolas" w:cs="Consolas"/>
+          <w:sz w:val="19"/>
+          <w:szCs w:val="19"/>
+        </w:rPr>
+        <w:t xml:space="preserve">                </w:t>
+      </w:r>
+      <w:proofErr w:type="gramStart"/>
+      <w:r>
+        <w:rPr>
+          <w:rFonts w:ascii="Consolas" w:hAnsi="Consolas" w:cs="Consolas"/>
+          <w:color w:val="0000FF"/>
+          <w:sz w:val="19"/>
+          <w:szCs w:val="19"/>
+        </w:rPr>
+        <w:t>for</w:t>
+      </w:r>
+      <w:proofErr w:type="gramEnd"/>
+      <w:r>
+        <w:rPr>
+          <w:rFonts w:ascii="Consolas" w:hAnsi="Consolas" w:cs="Consolas"/>
+          <w:sz w:val="19"/>
+          <w:szCs w:val="19"/>
+        </w:rPr>
+        <w:t xml:space="preserve"> (</w:t>
+      </w:r>
+      <w:proofErr w:type="spellStart"/>
+      <w:r>
+        <w:rPr>
+          <w:rFonts w:ascii="Consolas" w:hAnsi="Consolas" w:cs="Consolas"/>
+          <w:color w:val="0000FF"/>
+          <w:sz w:val="19"/>
+          <w:szCs w:val="19"/>
+        </w:rPr>
+        <w:t>int</w:t>
+      </w:r>
+      <w:proofErr w:type="spellEnd"/>
+      <w:r>
+        <w:rPr>
+          <w:rFonts w:ascii="Consolas" w:hAnsi="Consolas" w:cs="Consolas"/>
+          <w:sz w:val="19"/>
+          <w:szCs w:val="19"/>
+        </w:rPr>
+        <w:t xml:space="preserve"> </w:t>
+      </w:r>
+      <w:proofErr w:type="spellStart"/>
+      <w:r>
+        <w:rPr>
+          <w:rFonts w:ascii="Consolas" w:hAnsi="Consolas" w:cs="Consolas"/>
+          <w:sz w:val="19"/>
+          <w:szCs w:val="19"/>
+        </w:rPr>
+        <w:t>i</w:t>
+      </w:r>
+      <w:proofErr w:type="spellEnd"/>
+      <w:r>
+        <w:rPr>
+          <w:rFonts w:ascii="Consolas" w:hAnsi="Consolas" w:cs="Consolas"/>
+          <w:sz w:val="19"/>
+          <w:szCs w:val="19"/>
+        </w:rPr>
+        <w:t xml:space="preserve"> = 0; </w:t>
+      </w:r>
+      <w:proofErr w:type="spellStart"/>
+      <w:r>
+        <w:rPr>
+          <w:rFonts w:ascii="Consolas" w:hAnsi="Consolas" w:cs="Consolas"/>
+          <w:sz w:val="19"/>
+          <w:szCs w:val="19"/>
+        </w:rPr>
+        <w:t>i</w:t>
+      </w:r>
+      <w:proofErr w:type="spellEnd"/>
+      <w:r>
+        <w:rPr>
+          <w:rFonts w:ascii="Consolas" w:hAnsi="Consolas" w:cs="Consolas"/>
+          <w:sz w:val="19"/>
+          <w:szCs w:val="19"/>
+        </w:rPr>
+        <w:t xml:space="preserve"> &lt; </w:t>
+      </w:r>
+      <w:proofErr w:type="spellStart"/>
+      <w:r>
+        <w:rPr>
+          <w:rFonts w:ascii="Consolas" w:hAnsi="Consolas" w:cs="Consolas"/>
+          <w:sz w:val="19"/>
+          <w:szCs w:val="19"/>
+        </w:rPr>
+        <w:t>stateList.Count</w:t>
+      </w:r>
+      <w:proofErr w:type="spellEnd"/>
+      <w:r>
+        <w:rPr>
+          <w:rFonts w:ascii="Consolas" w:hAnsi="Consolas" w:cs="Consolas"/>
+          <w:sz w:val="19"/>
+          <w:szCs w:val="19"/>
+        </w:rPr>
+        <w:t xml:space="preserve">; </w:t>
+      </w:r>
+      <w:proofErr w:type="spellStart"/>
+      <w:r>
+        <w:rPr>
+          <w:rFonts w:ascii="Consolas" w:hAnsi="Consolas" w:cs="Consolas"/>
+          <w:sz w:val="19"/>
+          <w:szCs w:val="19"/>
+        </w:rPr>
+        <w:t>i</w:t>
+      </w:r>
+      <w:proofErr w:type="spellEnd"/>
+      <w:r>
+        <w:rPr>
+          <w:rFonts w:ascii="Consolas" w:hAnsi="Consolas" w:cs="Consolas"/>
+          <w:sz w:val="19"/>
+          <w:szCs w:val="19"/>
+        </w:rPr>
+        <w:t>++)</w:t>
+      </w:r>
+    </w:p>
+    <w:p>
+      <w:pPr>
+        <w:autoSpaceDE w:val="0"/>
+        <w:autoSpaceDN w:val="0"/>
+        <w:adjustRightInd w:val="0"/>
+        <w:spacing w:after="0" w:line="240" w:lineRule="auto"/>
+        <w:rPr>
+          <w:rFonts w:ascii="Consolas" w:hAnsi="Consolas" w:cs="Consolas"/>
+          <w:sz w:val="19"/>
+          <w:szCs w:val="19"/>
+        </w:rPr>
+      </w:pPr>
+      <w:r>
+        <w:rPr>
+          <w:rFonts w:ascii="Consolas" w:hAnsi="Consolas" w:cs="Consolas"/>
+          <w:sz w:val="19"/>
+          <w:szCs w:val="19"/>
+        </w:rPr>
+        <w:t xml:space="preserve">                {</w:t>
+      </w:r>
+    </w:p>
+    <w:p>
+      <w:pPr>
+        <w:autoSpaceDE w:val="0"/>
+        <w:autoSpaceDN w:val="0"/>
+        <w:adjustRightInd w:val="0"/>
+        <w:spacing w:after="0" w:line="240" w:lineRule="auto"/>
+        <w:rPr>
+          <w:rFonts w:ascii="Consolas" w:hAnsi="Consolas" w:cs="Consolas"/>
+          <w:sz w:val="19"/>
+          <w:szCs w:val="19"/>
+        </w:rPr>
+      </w:pPr>
+      <w:r>
+        <w:rPr>
+          <w:rFonts w:ascii="Consolas" w:hAnsi="Consolas" w:cs="Consolas"/>
+          <w:sz w:val="19"/>
+          <w:szCs w:val="19"/>
+        </w:rPr>
+        <w:t xml:space="preserve">                    </w:t>
+      </w:r>
+      <w:proofErr w:type="gramStart"/>
+      <w:r>
+        <w:rPr>
+          <w:rFonts w:ascii="Consolas" w:hAnsi="Consolas" w:cs="Consolas"/>
+          <w:color w:val="0000FF"/>
+          <w:sz w:val="19"/>
+          <w:szCs w:val="19"/>
+        </w:rPr>
+        <w:t>if</w:t>
+      </w:r>
+      <w:proofErr w:type="gramEnd"/>
+      <w:r>
+        <w:rPr>
+          <w:rFonts w:ascii="Consolas" w:hAnsi="Consolas" w:cs="Consolas"/>
+          <w:sz w:val="19"/>
+          <w:szCs w:val="19"/>
+        </w:rPr>
+        <w:t xml:space="preserve"> (</w:t>
+      </w:r>
+      <w:proofErr w:type="spellStart"/>
+      <w:r>
+        <w:rPr>
+          <w:rFonts w:ascii="Consolas" w:hAnsi="Consolas" w:cs="Consolas"/>
+          <w:sz w:val="19"/>
+          <w:szCs w:val="19"/>
+        </w:rPr>
+        <w:t>statesEqualGame</w:t>
+      </w:r>
+      <w:proofErr w:type="spellEnd"/>
+      <w:r>
+        <w:rPr>
+          <w:rFonts w:ascii="Consolas" w:hAnsi="Consolas" w:cs="Consolas"/>
+          <w:sz w:val="19"/>
+          <w:szCs w:val="19"/>
+        </w:rPr>
+        <w:t>(</w:t>
+      </w:r>
+      <w:proofErr w:type="spellStart"/>
+      <w:r>
+        <w:rPr>
+          <w:rFonts w:ascii="Consolas" w:hAnsi="Consolas" w:cs="Consolas"/>
+          <w:sz w:val="19"/>
+          <w:szCs w:val="19"/>
+        </w:rPr>
+        <w:t>i</w:t>
+      </w:r>
+      <w:proofErr w:type="spellEnd"/>
+      <w:r>
+        <w:rPr>
+          <w:rFonts w:ascii="Consolas" w:hAnsi="Consolas" w:cs="Consolas"/>
+          <w:sz w:val="19"/>
+          <w:szCs w:val="19"/>
+        </w:rPr>
+        <w:t>, k))</w:t>
+      </w:r>
+    </w:p>
+    <w:p>
+      <w:pPr>
+        <w:autoSpaceDE w:val="0"/>
+        <w:autoSpaceDN w:val="0"/>
+        <w:adjustRightInd w:val="0"/>
+        <w:spacing w:after="0" w:line="240" w:lineRule="auto"/>
+        <w:rPr>
+          <w:rFonts w:ascii="Consolas" w:hAnsi="Consolas" w:cs="Consolas"/>
+          <w:sz w:val="19"/>
+          <w:szCs w:val="19"/>
+        </w:rPr>
+      </w:pPr>
+      <w:r>
+        <w:rPr>
+          <w:rFonts w:ascii="Consolas" w:hAnsi="Consolas" w:cs="Consolas"/>
+          <w:sz w:val="19"/>
+          <w:szCs w:val="19"/>
+        </w:rPr>
+        <w:t xml:space="preserve">                    {</w:t>
+      </w:r>
+    </w:p>
+    <w:p>
+      <w:pPr>
+        <w:autoSpaceDE w:val="0"/>
+        <w:autoSpaceDN w:val="0"/>
+        <w:adjustRightInd w:val="0"/>
+        <w:spacing w:after="0" w:line="240" w:lineRule="auto"/>
+        <w:rPr>
+          <w:rFonts w:ascii="Consolas" w:hAnsi="Consolas" w:cs="Consolas"/>
+          <w:sz w:val="19"/>
+          <w:szCs w:val="19"/>
+        </w:rPr>
+      </w:pPr>
+      <w:r>
+        <w:rPr>
+          <w:rFonts w:ascii="Consolas" w:hAnsi="Consolas" w:cs="Consolas"/>
+          <w:sz w:val="19"/>
+          <w:szCs w:val="19"/>
+        </w:rPr>
+        <w:t xml:space="preserve">                        </w:t>
+      </w:r>
+      <w:proofErr w:type="spellStart"/>
+      <w:proofErr w:type="gramStart"/>
+      <w:r>
+        <w:rPr>
+          <w:rFonts w:ascii="Consolas" w:hAnsi="Consolas" w:cs="Consolas"/>
+          <w:sz w:val="19"/>
+          <w:szCs w:val="19"/>
+        </w:rPr>
+        <w:t>stateList</w:t>
+      </w:r>
+      <w:proofErr w:type="spellEnd"/>
+      <w:r>
+        <w:rPr>
+          <w:rFonts w:ascii="Consolas" w:hAnsi="Consolas" w:cs="Consolas"/>
+          <w:sz w:val="19"/>
+          <w:szCs w:val="19"/>
+        </w:rPr>
+        <w:t>[</w:t>
+      </w:r>
+      <w:proofErr w:type="spellStart"/>
+      <w:proofErr w:type="gramEnd"/>
+      <w:r>
+        <w:rPr>
+          <w:rFonts w:ascii="Consolas" w:hAnsi="Consolas" w:cs="Consolas"/>
+          <w:sz w:val="19"/>
+          <w:szCs w:val="19"/>
+        </w:rPr>
+        <w:t>i</w:t>
+      </w:r>
+      <w:proofErr w:type="spellEnd"/>
+      <w:r>
+        <w:rPr>
+          <w:rFonts w:ascii="Consolas" w:hAnsi="Consolas" w:cs="Consolas"/>
+          <w:sz w:val="19"/>
+          <w:szCs w:val="19"/>
+        </w:rPr>
+        <w:t>].</w:t>
+      </w:r>
+      <w:proofErr w:type="spellStart"/>
+      <w:r>
+        <w:rPr>
+          <w:rFonts w:ascii="Consolas" w:hAnsi="Consolas" w:cs="Consolas"/>
+          <w:sz w:val="19"/>
+          <w:szCs w:val="19"/>
+        </w:rPr>
+        <w:t>addInstance</w:t>
+      </w:r>
+      <w:proofErr w:type="spellEnd"/>
+      <w:r>
+        <w:rPr>
+          <w:rFonts w:ascii="Consolas" w:hAnsi="Consolas" w:cs="Consolas"/>
+          <w:sz w:val="19"/>
+          <w:szCs w:val="19"/>
+        </w:rPr>
+        <w:t>(</w:t>
+      </w:r>
+      <w:proofErr w:type="spellStart"/>
+      <w:r>
+        <w:rPr>
+          <w:rFonts w:ascii="Consolas" w:hAnsi="Consolas" w:cs="Consolas"/>
+          <w:sz w:val="19"/>
+          <w:szCs w:val="19"/>
+        </w:rPr>
+        <w:t>game.Values</w:t>
+      </w:r>
+      <w:proofErr w:type="spellEnd"/>
+      <w:r>
+        <w:rPr>
+          <w:rFonts w:ascii="Consolas" w:hAnsi="Consolas" w:cs="Consolas"/>
+          <w:sz w:val="19"/>
+          <w:szCs w:val="19"/>
+        </w:rPr>
+        <w:t>[k]);</w:t>
+      </w:r>
+    </w:p>
+    <w:p>
+      <w:pPr>
+        <w:autoSpaceDE w:val="0"/>
+        <w:autoSpaceDN w:val="0"/>
+        <w:adjustRightInd w:val="0"/>
+        <w:spacing w:after="0" w:line="240" w:lineRule="auto"/>
+        <w:rPr>
+          <w:rFonts w:ascii="Consolas" w:hAnsi="Consolas" w:cs="Consolas"/>
+          <w:sz w:val="19"/>
+          <w:szCs w:val="19"/>
+        </w:rPr>
+      </w:pPr>
+      <w:r>
+        <w:rPr>
+          <w:rFonts w:ascii="Consolas" w:hAnsi="Consolas" w:cs="Consolas"/>
+          <w:sz w:val="19"/>
+          <w:szCs w:val="19"/>
+        </w:rPr>
+        <w:t xml:space="preserve">                    }</w:t>
+      </w:r>
+    </w:p>
+    <w:p>
+      <w:pPr>
+        <w:autoSpaceDE w:val="0"/>
+        <w:autoSpaceDN w:val="0"/>
+        <w:adjustRightInd w:val="0"/>
+        <w:spacing w:after="0" w:line="240" w:lineRule="auto"/>
+        <w:rPr>
+          <w:rFonts w:ascii="Consolas" w:hAnsi="Consolas" w:cs="Consolas"/>
+          <w:sz w:val="19"/>
+          <w:szCs w:val="19"/>
+        </w:rPr>
+      </w:pPr>
+      <w:r>
+        <w:rPr>
+          <w:rFonts w:ascii="Consolas" w:hAnsi="Consolas" w:cs="Consolas"/>
+          <w:sz w:val="19"/>
+          <w:szCs w:val="19"/>
+        </w:rPr>
+        <w:t xml:space="preserve">                }</w:t>
+      </w:r>
+    </w:p>
+    <w:p>
+      <w:pPr>
+        <w:autoSpaceDE w:val="0"/>
+        <w:autoSpaceDN w:val="0"/>
+        <w:adjustRightInd w:val="0"/>
+        <w:spacing w:after="0" w:line="240" w:lineRule="auto"/>
+        <w:rPr>
+          <w:rFonts w:ascii="Consolas" w:hAnsi="Consolas" w:cs="Consolas"/>
+          <w:sz w:val="19"/>
+          <w:szCs w:val="19"/>
+        </w:rPr>
+      </w:pPr>
+      <w:r>
+        <w:rPr>
+          <w:rFonts w:ascii="Consolas" w:hAnsi="Consolas" w:cs="Consolas"/>
+          <w:sz w:val="19"/>
+          <w:szCs w:val="19"/>
+        </w:rPr>
+        <w:lastRenderedPageBreak/>
+        <w:t xml:space="preserve">            }</w:t>
+      </w:r>
+    </w:p>
+    <w:p>
+      <w:pPr>
+        <w:autoSpaceDE w:val="0"/>
+        <w:autoSpaceDN w:val="0"/>
+        <w:adjustRightInd w:val="0"/>
+        <w:spacing w:after="0" w:line="240" w:lineRule="auto"/>
+        <w:rPr>
+          <w:rFonts w:ascii="Consolas" w:hAnsi="Consolas" w:cs="Consolas"/>
+          <w:sz w:val="19"/>
+          <w:szCs w:val="19"/>
+        </w:rPr>
+      </w:pPr>
+      <w:r>
+        <w:rPr>
+          <w:rFonts w:ascii="Consolas" w:hAnsi="Consolas" w:cs="Consolas"/>
+          <w:sz w:val="19"/>
+          <w:szCs w:val="19"/>
+        </w:rPr>
+        <w:t xml:space="preserve">        }</w:t>
+      </w:r>
+    </w:p>
+    <w:p>
+      <w:pPr>
+        <w:autoSpaceDE w:val="0"/>
+        <w:autoSpaceDN w:val="0"/>
+        <w:adjustRightInd w:val="0"/>
+        <w:spacing w:after="0" w:line="240" w:lineRule="auto"/>
+        <w:rPr>
+          <w:rFonts w:ascii="Consolas" w:hAnsi="Consolas" w:cs="Consolas"/>
+          <w:sz w:val="19"/>
+          <w:szCs w:val="19"/>
+        </w:rPr>
+      </w:pPr>
+    </w:p>
+    <w:p>
+      <w:pPr>
+        <w:autoSpaceDE w:val="0"/>
+        <w:autoSpaceDN w:val="0"/>
+        <w:adjustRightInd w:val="0"/>
+        <w:spacing w:after="0" w:line="240" w:lineRule="auto"/>
+        <w:rPr>
+          <w:rFonts w:ascii="Consolas" w:hAnsi="Consolas" w:cs="Consolas"/>
+          <w:sz w:val="19"/>
+          <w:szCs w:val="19"/>
+        </w:rPr>
+      </w:pPr>
+      <w:r>
+        <w:rPr>
+          <w:rFonts w:ascii="Consolas" w:hAnsi="Consolas" w:cs="Consolas"/>
+          <w:sz w:val="19"/>
+          <w:szCs w:val="19"/>
+        </w:rPr>
+        <w:t xml:space="preserve">        </w:t>
+      </w:r>
+      <w:proofErr w:type="gramStart"/>
+      <w:r>
+        <w:rPr>
+          <w:rFonts w:ascii="Consolas" w:hAnsi="Consolas" w:cs="Consolas"/>
+          <w:color w:val="0000FF"/>
+          <w:sz w:val="19"/>
+          <w:szCs w:val="19"/>
+        </w:rPr>
+        <w:t>public</w:t>
+      </w:r>
+      <w:proofErr w:type="gramEnd"/>
+      <w:r>
+        <w:rPr>
+          <w:rFonts w:ascii="Consolas" w:hAnsi="Consolas" w:cs="Consolas"/>
+          <w:sz w:val="19"/>
+          <w:szCs w:val="19"/>
+        </w:rPr>
+        <w:t xml:space="preserve"> </w:t>
+      </w:r>
+      <w:proofErr w:type="spellStart"/>
+      <w:r>
+        <w:rPr>
+          <w:rFonts w:ascii="Consolas" w:hAnsi="Consolas" w:cs="Consolas"/>
+          <w:color w:val="0000FF"/>
+          <w:sz w:val="19"/>
+          <w:szCs w:val="19"/>
+        </w:rPr>
+        <w:t>bool</w:t>
+      </w:r>
+      <w:proofErr w:type="spellEnd"/>
+      <w:r>
+        <w:rPr>
+          <w:rFonts w:ascii="Consolas" w:hAnsi="Consolas" w:cs="Consolas"/>
+          <w:sz w:val="19"/>
+          <w:szCs w:val="19"/>
+        </w:rPr>
+        <w:t xml:space="preserve"> </w:t>
+      </w:r>
+      <w:proofErr w:type="spellStart"/>
+      <w:r>
+        <w:rPr>
+          <w:rFonts w:ascii="Consolas" w:hAnsi="Consolas" w:cs="Consolas"/>
+          <w:sz w:val="19"/>
+          <w:szCs w:val="19"/>
+        </w:rPr>
+        <w:t>statesEqualGame</w:t>
+      </w:r>
+      <w:proofErr w:type="spellEnd"/>
+      <w:r>
+        <w:rPr>
+          <w:rFonts w:ascii="Consolas" w:hAnsi="Consolas" w:cs="Consolas"/>
+          <w:sz w:val="19"/>
+          <w:szCs w:val="19"/>
+        </w:rPr>
+        <w:t>(</w:t>
+      </w:r>
+      <w:proofErr w:type="spellStart"/>
+      <w:r>
+        <w:rPr>
+          <w:rFonts w:ascii="Consolas" w:hAnsi="Consolas" w:cs="Consolas"/>
+          <w:color w:val="0000FF"/>
+          <w:sz w:val="19"/>
+          <w:szCs w:val="19"/>
+        </w:rPr>
+        <w:t>int</w:t>
+      </w:r>
+      <w:proofErr w:type="spellEnd"/>
+      <w:r>
+        <w:rPr>
+          <w:rFonts w:ascii="Consolas" w:hAnsi="Consolas" w:cs="Consolas"/>
+          <w:sz w:val="19"/>
+          <w:szCs w:val="19"/>
+        </w:rPr>
+        <w:t xml:space="preserve"> </w:t>
+      </w:r>
+      <w:proofErr w:type="spellStart"/>
+      <w:r>
+        <w:rPr>
+          <w:rFonts w:ascii="Consolas" w:hAnsi="Consolas" w:cs="Consolas"/>
+          <w:sz w:val="19"/>
+          <w:szCs w:val="19"/>
+        </w:rPr>
+        <w:t>statesLists</w:t>
+      </w:r>
+      <w:proofErr w:type="spellEnd"/>
+      <w:r>
+        <w:rPr>
+          <w:rFonts w:ascii="Consolas" w:hAnsi="Consolas" w:cs="Consolas"/>
+          <w:sz w:val="19"/>
+          <w:szCs w:val="19"/>
+        </w:rPr>
+        <w:t xml:space="preserve">, </w:t>
+      </w:r>
+      <w:proofErr w:type="spellStart"/>
+      <w:r>
+        <w:rPr>
+          <w:rFonts w:ascii="Consolas" w:hAnsi="Consolas" w:cs="Consolas"/>
+          <w:color w:val="0000FF"/>
+          <w:sz w:val="19"/>
+          <w:szCs w:val="19"/>
+        </w:rPr>
+        <w:t>int</w:t>
+      </w:r>
+      <w:proofErr w:type="spellEnd"/>
+      <w:r>
+        <w:rPr>
+          <w:rFonts w:ascii="Consolas" w:hAnsi="Consolas" w:cs="Consolas"/>
+          <w:sz w:val="19"/>
+          <w:szCs w:val="19"/>
+        </w:rPr>
+        <w:t xml:space="preserve"> </w:t>
+      </w:r>
+      <w:proofErr w:type="spellStart"/>
+      <w:r>
+        <w:rPr>
+          <w:rFonts w:ascii="Consolas" w:hAnsi="Consolas" w:cs="Consolas"/>
+          <w:sz w:val="19"/>
+          <w:szCs w:val="19"/>
+        </w:rPr>
+        <w:t>gameRows</w:t>
+      </w:r>
+      <w:proofErr w:type="spellEnd"/>
+      <w:r>
+        <w:rPr>
+          <w:rFonts w:ascii="Consolas" w:hAnsi="Consolas" w:cs="Consolas"/>
+          <w:sz w:val="19"/>
+          <w:szCs w:val="19"/>
+        </w:rPr>
+        <w:t>)</w:t>
+      </w:r>
+    </w:p>
+    <w:p>
+      <w:pPr>
+        <w:autoSpaceDE w:val="0"/>
+        <w:autoSpaceDN w:val="0"/>
+        <w:adjustRightInd w:val="0"/>
+        <w:spacing w:after="0" w:line="240" w:lineRule="auto"/>
+        <w:rPr>
+          <w:rFonts w:ascii="Consolas" w:hAnsi="Consolas" w:cs="Consolas"/>
+          <w:sz w:val="19"/>
+          <w:szCs w:val="19"/>
+        </w:rPr>
+      </w:pPr>
+      <w:r>
+        <w:rPr>
+          <w:rFonts w:ascii="Consolas" w:hAnsi="Consolas" w:cs="Consolas"/>
+          <w:sz w:val="19"/>
+          <w:szCs w:val="19"/>
+        </w:rPr>
+        <w:t xml:space="preserve">        {</w:t>
+      </w:r>
+    </w:p>
+    <w:p>
+      <w:pPr>
+        <w:autoSpaceDE w:val="0"/>
+        <w:autoSpaceDN w:val="0"/>
+        <w:adjustRightInd w:val="0"/>
+        <w:spacing w:after="0" w:line="240" w:lineRule="auto"/>
+        <w:rPr>
+          <w:rFonts w:ascii="Consolas" w:hAnsi="Consolas" w:cs="Consolas"/>
+          <w:sz w:val="19"/>
+          <w:szCs w:val="19"/>
+        </w:rPr>
+      </w:pPr>
+      <w:r>
+        <w:rPr>
+          <w:rFonts w:ascii="Consolas" w:hAnsi="Consolas" w:cs="Consolas"/>
+          <w:sz w:val="19"/>
+          <w:szCs w:val="19"/>
+        </w:rPr>
+        <w:t xml:space="preserve">            </w:t>
+      </w:r>
+      <w:proofErr w:type="gramStart"/>
+      <w:r>
+        <w:rPr>
+          <w:rFonts w:ascii="Consolas" w:hAnsi="Consolas" w:cs="Consolas"/>
+          <w:color w:val="0000FF"/>
+          <w:sz w:val="19"/>
+          <w:szCs w:val="19"/>
+        </w:rPr>
+        <w:t>return</w:t>
+      </w:r>
+      <w:proofErr w:type="gramEnd"/>
+      <w:r>
+        <w:rPr>
+          <w:rFonts w:ascii="Consolas" w:hAnsi="Consolas" w:cs="Consolas"/>
+          <w:sz w:val="19"/>
+          <w:szCs w:val="19"/>
+        </w:rPr>
+        <w:t xml:space="preserve"> (</w:t>
+      </w:r>
+      <w:proofErr w:type="spellStart"/>
+      <w:r>
+        <w:rPr>
+          <w:rFonts w:ascii="Consolas" w:hAnsi="Consolas" w:cs="Consolas"/>
+          <w:sz w:val="19"/>
+          <w:szCs w:val="19"/>
+        </w:rPr>
+        <w:t>stateList</w:t>
+      </w:r>
+      <w:proofErr w:type="spellEnd"/>
+      <w:r>
+        <w:rPr>
+          <w:rFonts w:ascii="Consolas" w:hAnsi="Consolas" w:cs="Consolas"/>
+          <w:sz w:val="19"/>
+          <w:szCs w:val="19"/>
+        </w:rPr>
+        <w:t>[</w:t>
+      </w:r>
+      <w:proofErr w:type="spellStart"/>
+      <w:r>
+        <w:rPr>
+          <w:rFonts w:ascii="Consolas" w:hAnsi="Consolas" w:cs="Consolas"/>
+          <w:sz w:val="19"/>
+          <w:szCs w:val="19"/>
+        </w:rPr>
+        <w:t>statesLists</w:t>
+      </w:r>
+      <w:proofErr w:type="spellEnd"/>
+      <w:r>
+        <w:rPr>
+          <w:rFonts w:ascii="Consolas" w:hAnsi="Consolas" w:cs="Consolas"/>
+          <w:sz w:val="19"/>
+          <w:szCs w:val="19"/>
+        </w:rPr>
+        <w:t>].</w:t>
+      </w:r>
+      <w:proofErr w:type="spellStart"/>
+      <w:r>
+        <w:rPr>
+          <w:rFonts w:ascii="Consolas" w:hAnsi="Consolas" w:cs="Consolas"/>
+          <w:sz w:val="19"/>
+          <w:szCs w:val="19"/>
+        </w:rPr>
+        <w:t>TopRow</w:t>
+      </w:r>
+      <w:proofErr w:type="spellEnd"/>
+      <w:r>
+        <w:rPr>
+          <w:rFonts w:ascii="Consolas" w:hAnsi="Consolas" w:cs="Consolas"/>
+          <w:sz w:val="19"/>
+          <w:szCs w:val="19"/>
+        </w:rPr>
+        <w:t xml:space="preserve"> == </w:t>
+      </w:r>
+      <w:proofErr w:type="spellStart"/>
+      <w:r>
+        <w:rPr>
+          <w:rFonts w:ascii="Consolas" w:hAnsi="Consolas" w:cs="Consolas"/>
+          <w:sz w:val="19"/>
+          <w:szCs w:val="19"/>
+        </w:rPr>
+        <w:t>game.TopRow</w:t>
+      </w:r>
+      <w:proofErr w:type="spellEnd"/>
+      <w:r>
+        <w:rPr>
+          <w:rFonts w:ascii="Consolas" w:hAnsi="Consolas" w:cs="Consolas"/>
+          <w:sz w:val="19"/>
+          <w:szCs w:val="19"/>
+        </w:rPr>
+        <w:t>[</w:t>
+      </w:r>
+      <w:proofErr w:type="spellStart"/>
+      <w:r>
+        <w:rPr>
+          <w:rFonts w:ascii="Consolas" w:hAnsi="Consolas" w:cs="Consolas"/>
+          <w:sz w:val="19"/>
+          <w:szCs w:val="19"/>
+        </w:rPr>
+        <w:t>gameRows</w:t>
+      </w:r>
+      <w:proofErr w:type="spellEnd"/>
+      <w:r>
+        <w:rPr>
+          <w:rFonts w:ascii="Consolas" w:hAnsi="Consolas" w:cs="Consolas"/>
+          <w:sz w:val="19"/>
+          <w:szCs w:val="19"/>
+        </w:rPr>
+        <w:t>] &amp;&amp;</w:t>
+      </w:r>
+    </w:p>
+    <w:p>
+      <w:pPr>
+        <w:autoSpaceDE w:val="0"/>
+        <w:autoSpaceDN w:val="0"/>
+        <w:adjustRightInd w:val="0"/>
+        <w:spacing w:after="0" w:line="240" w:lineRule="auto"/>
+        <w:rPr>
+          <w:rFonts w:ascii="Consolas" w:hAnsi="Consolas" w:cs="Consolas"/>
+          <w:sz w:val="19"/>
+          <w:szCs w:val="19"/>
+        </w:rPr>
+      </w:pPr>
+      <w:r>
+        <w:rPr>
+          <w:rFonts w:ascii="Consolas" w:hAnsi="Consolas" w:cs="Consolas"/>
+          <w:sz w:val="19"/>
+          <w:szCs w:val="19"/>
+        </w:rPr>
+        <w:t xml:space="preserve">                        </w:t>
+      </w:r>
+      <w:proofErr w:type="spellStart"/>
+      <w:proofErr w:type="gramStart"/>
+      <w:r>
+        <w:rPr>
+          <w:rFonts w:ascii="Consolas" w:hAnsi="Consolas" w:cs="Consolas"/>
+          <w:sz w:val="19"/>
+          <w:szCs w:val="19"/>
+        </w:rPr>
+        <w:t>stateList</w:t>
+      </w:r>
+      <w:proofErr w:type="spellEnd"/>
+      <w:r>
+        <w:rPr>
+          <w:rFonts w:ascii="Consolas" w:hAnsi="Consolas" w:cs="Consolas"/>
+          <w:sz w:val="19"/>
+          <w:szCs w:val="19"/>
+        </w:rPr>
+        <w:t>[</w:t>
+      </w:r>
+      <w:proofErr w:type="spellStart"/>
+      <w:proofErr w:type="gramEnd"/>
+      <w:r>
+        <w:rPr>
+          <w:rFonts w:ascii="Consolas" w:hAnsi="Consolas" w:cs="Consolas"/>
+          <w:sz w:val="19"/>
+          <w:szCs w:val="19"/>
+        </w:rPr>
+        <w:t>statesLists</w:t>
+      </w:r>
+      <w:proofErr w:type="spellEnd"/>
+      <w:r>
+        <w:rPr>
+          <w:rFonts w:ascii="Consolas" w:hAnsi="Consolas" w:cs="Consolas"/>
+          <w:sz w:val="19"/>
+          <w:szCs w:val="19"/>
+        </w:rPr>
+        <w:t>].</w:t>
+      </w:r>
+      <w:proofErr w:type="spellStart"/>
+      <w:r>
+        <w:rPr>
+          <w:rFonts w:ascii="Consolas" w:hAnsi="Consolas" w:cs="Consolas"/>
+          <w:sz w:val="19"/>
+          <w:szCs w:val="19"/>
+        </w:rPr>
+        <w:t>MidRow</w:t>
+      </w:r>
+      <w:proofErr w:type="spellEnd"/>
+      <w:r>
+        <w:rPr>
+          <w:rFonts w:ascii="Consolas" w:hAnsi="Consolas" w:cs="Consolas"/>
+          <w:sz w:val="19"/>
+          <w:szCs w:val="19"/>
+        </w:rPr>
+        <w:t xml:space="preserve"> == </w:t>
+      </w:r>
+      <w:proofErr w:type="spellStart"/>
+      <w:r>
+        <w:rPr>
+          <w:rFonts w:ascii="Consolas" w:hAnsi="Consolas" w:cs="Consolas"/>
+          <w:sz w:val="19"/>
+          <w:szCs w:val="19"/>
+        </w:rPr>
+        <w:t>game.MidRow</w:t>
+      </w:r>
+      <w:proofErr w:type="spellEnd"/>
+      <w:r>
+        <w:rPr>
+          <w:rFonts w:ascii="Consolas" w:hAnsi="Consolas" w:cs="Consolas"/>
+          <w:sz w:val="19"/>
+          <w:szCs w:val="19"/>
+        </w:rPr>
+        <w:t>[</w:t>
+      </w:r>
+      <w:proofErr w:type="spellStart"/>
+      <w:r>
+        <w:rPr>
+          <w:rFonts w:ascii="Consolas" w:hAnsi="Consolas" w:cs="Consolas"/>
+          <w:sz w:val="19"/>
+          <w:szCs w:val="19"/>
+        </w:rPr>
+        <w:t>gameRows</w:t>
+      </w:r>
+      <w:proofErr w:type="spellEnd"/>
+      <w:r>
+        <w:rPr>
+          <w:rFonts w:ascii="Consolas" w:hAnsi="Consolas" w:cs="Consolas"/>
+          <w:sz w:val="19"/>
+          <w:szCs w:val="19"/>
+        </w:rPr>
+        <w:t>] &amp;&amp;</w:t>
+      </w:r>
+    </w:p>
+    <w:p>
+      <w:pPr>
+        <w:autoSpaceDE w:val="0"/>
+        <w:autoSpaceDN w:val="0"/>
+        <w:adjustRightInd w:val="0"/>
+        <w:spacing w:after="0" w:line="240" w:lineRule="auto"/>
+        <w:rPr>
+          <w:rFonts w:ascii="Consolas" w:hAnsi="Consolas" w:cs="Consolas"/>
+          <w:sz w:val="19"/>
+          <w:szCs w:val="19"/>
+        </w:rPr>
+      </w:pPr>
+      <w:r>
+        <w:rPr>
+          <w:rFonts w:ascii="Consolas" w:hAnsi="Consolas" w:cs="Consolas"/>
+          <w:sz w:val="19"/>
+          <w:szCs w:val="19"/>
+        </w:rPr>
+        <w:t xml:space="preserve">                        </w:t>
+      </w:r>
+      <w:proofErr w:type="spellStart"/>
+      <w:proofErr w:type="gramStart"/>
+      <w:r>
+        <w:rPr>
+          <w:rFonts w:ascii="Consolas" w:hAnsi="Consolas" w:cs="Consolas"/>
+          <w:sz w:val="19"/>
+          <w:szCs w:val="19"/>
+        </w:rPr>
+        <w:t>stateList</w:t>
+      </w:r>
+      <w:proofErr w:type="spellEnd"/>
+      <w:r>
+        <w:rPr>
+          <w:rFonts w:ascii="Consolas" w:hAnsi="Consolas" w:cs="Consolas"/>
+          <w:sz w:val="19"/>
+          <w:szCs w:val="19"/>
+        </w:rPr>
+        <w:t>[</w:t>
+      </w:r>
+      <w:proofErr w:type="spellStart"/>
+      <w:proofErr w:type="gramEnd"/>
+      <w:r>
+        <w:rPr>
+          <w:rFonts w:ascii="Consolas" w:hAnsi="Consolas" w:cs="Consolas"/>
+          <w:sz w:val="19"/>
+          <w:szCs w:val="19"/>
+        </w:rPr>
+        <w:t>statesLists</w:t>
+      </w:r>
+      <w:proofErr w:type="spellEnd"/>
+      <w:r>
+        <w:rPr>
+          <w:rFonts w:ascii="Consolas" w:hAnsi="Consolas" w:cs="Consolas"/>
+          <w:sz w:val="19"/>
+          <w:szCs w:val="19"/>
+        </w:rPr>
+        <w:t>].</w:t>
+      </w:r>
+      <w:proofErr w:type="spellStart"/>
+      <w:r>
+        <w:rPr>
+          <w:rFonts w:ascii="Consolas" w:hAnsi="Consolas" w:cs="Consolas"/>
+          <w:sz w:val="19"/>
+          <w:szCs w:val="19"/>
+        </w:rPr>
+        <w:t>BotRow</w:t>
+      </w:r>
+      <w:proofErr w:type="spellEnd"/>
+      <w:r>
+        <w:rPr>
+          <w:rFonts w:ascii="Consolas" w:hAnsi="Consolas" w:cs="Consolas"/>
+          <w:sz w:val="19"/>
+          <w:szCs w:val="19"/>
+        </w:rPr>
+        <w:t xml:space="preserve"> == </w:t>
+      </w:r>
+      <w:proofErr w:type="spellStart"/>
+      <w:r>
+        <w:rPr>
+          <w:rFonts w:ascii="Consolas" w:hAnsi="Consolas" w:cs="Consolas"/>
+          <w:sz w:val="19"/>
+          <w:szCs w:val="19"/>
+        </w:rPr>
+        <w:t>game.BotRow</w:t>
+      </w:r>
+      <w:proofErr w:type="spellEnd"/>
+      <w:r>
+        <w:rPr>
+          <w:rFonts w:ascii="Consolas" w:hAnsi="Consolas" w:cs="Consolas"/>
+          <w:sz w:val="19"/>
+          <w:szCs w:val="19"/>
+        </w:rPr>
+        <w:t>[</w:t>
+      </w:r>
+      <w:proofErr w:type="spellStart"/>
+      <w:r>
+        <w:rPr>
+          <w:rFonts w:ascii="Consolas" w:hAnsi="Consolas" w:cs="Consolas"/>
+          <w:sz w:val="19"/>
+          <w:szCs w:val="19"/>
+        </w:rPr>
+        <w:t>gameRows</w:t>
+      </w:r>
+      <w:proofErr w:type="spellEnd"/>
+      <w:r>
+        <w:rPr>
+          <w:rFonts w:ascii="Consolas" w:hAnsi="Consolas" w:cs="Consolas"/>
+          <w:sz w:val="19"/>
+          <w:szCs w:val="19"/>
+        </w:rPr>
+        <w:t>]);</w:t>
+      </w:r>
+    </w:p>
+    <w:p>
+      <w:pPr>
+        <w:autoSpaceDE w:val="0"/>
+        <w:autoSpaceDN w:val="0"/>
+        <w:adjustRightInd w:val="0"/>
+        <w:spacing w:after="0" w:line="240" w:lineRule="auto"/>
+        <w:rPr>
+          <w:rFonts w:ascii="Consolas" w:hAnsi="Consolas" w:cs="Consolas"/>
+          <w:sz w:val="19"/>
+          <w:szCs w:val="19"/>
+        </w:rPr>
+      </w:pPr>
+      <w:r>
+        <w:rPr>
+          <w:rFonts w:ascii="Consolas" w:hAnsi="Consolas" w:cs="Consolas"/>
+          <w:sz w:val="19"/>
+          <w:szCs w:val="19"/>
+        </w:rPr>
+        <w:t xml:space="preserve">        }</w:t>
+      </w:r>
+    </w:p>
+    <w:p>
+      <w:pPr>
+        <w:autoSpaceDE w:val="0"/>
+        <w:autoSpaceDN w:val="0"/>
+        <w:adjustRightInd w:val="0"/>
+        <w:spacing w:after="0" w:line="240" w:lineRule="auto"/>
+        <w:rPr>
+          <w:rFonts w:ascii="Consolas" w:hAnsi="Consolas" w:cs="Consolas"/>
+          <w:sz w:val="19"/>
+          <w:szCs w:val="19"/>
+        </w:rPr>
+      </w:pPr>
+    </w:p>
+    <w:p>
+      <w:pPr>
+        <w:autoSpaceDE w:val="0"/>
+        <w:autoSpaceDN w:val="0"/>
+        <w:adjustRightInd w:val="0"/>
+        <w:spacing w:after="0" w:line="240" w:lineRule="auto"/>
+        <w:rPr>
+          <w:rFonts w:ascii="Consolas" w:hAnsi="Consolas" w:cs="Consolas"/>
+          <w:sz w:val="19"/>
+          <w:szCs w:val="19"/>
+        </w:rPr>
+      </w:pPr>
+    </w:p>
+    <w:p>
+      <w:pPr>
+        <w:autoSpaceDE w:val="0"/>
+        <w:autoSpaceDN w:val="0"/>
+        <w:adjustRightInd w:val="0"/>
+        <w:spacing w:after="0" w:line="240" w:lineRule="auto"/>
+        <w:rPr>
+          <w:rFonts w:ascii="Arial" w:hAnsi="Arial" w:cs="Arial"/>
+          <w:sz w:val="24"/>
+          <w:szCs w:val="24"/>
+        </w:rPr>
+      </w:pPr>
+      <w:r>
+        <w:rPr>
+          <w:rFonts w:ascii="Arial" w:hAnsi="Arial" w:cs="Arial"/>
+          <w:sz w:val="24"/>
+          <w:szCs w:val="24"/>
+        </w:rPr>
+        <w:t>Change:</w:t>
+      </w:r>
+    </w:p>
+    <w:p>
+      <w:pPr>
+        <w:autoSpaceDE w:val="0"/>
+        <w:autoSpaceDN w:val="0"/>
+        <w:adjustRightInd w:val="0"/>
+        <w:spacing w:after="0" w:line="240" w:lineRule="auto"/>
+        <w:rPr>
+          <w:rFonts w:ascii="Arial" w:hAnsi="Arial" w:cs="Arial"/>
+          <w:sz w:val="24"/>
+          <w:szCs w:val="24"/>
+        </w:rPr>
+      </w:pPr>
+    </w:p>
+    <w:p>
+      <w:pPr>
+        <w:autoSpaceDE w:val="0"/>
+        <w:autoSpaceDN w:val="0"/>
+        <w:adjustRightInd w:val="0"/>
+        <w:spacing w:after="0" w:line="240" w:lineRule="auto"/>
+        <w:rPr>
+          <w:rFonts w:ascii="Arial" w:hAnsi="Arial" w:cs="Arial"/>
+          <w:sz w:val="24"/>
+          <w:szCs w:val="24"/>
+        </w:rPr>
+      </w:pPr>
+      <w:r>
+        <w:rPr>
+          <w:rFonts w:ascii="Arial" w:hAnsi="Arial" w:cs="Arial"/>
+          <w:sz w:val="24"/>
+          <w:szCs w:val="24"/>
+        </w:rPr>
+        <w:t>Reason:</w:t>
+      </w:r>
+    </w:p>
+    <w:p>
+      <w:pPr>
+        <w:autoSpaceDE w:val="0"/>
+        <w:autoSpaceDN w:val="0"/>
+        <w:adjustRightInd w:val="0"/>
+        <w:spacing w:after="0" w:line="240" w:lineRule="auto"/>
+        <w:rPr>
+          <w:rFonts w:ascii="Arial" w:hAnsi="Arial" w:cs="Arial"/>
+          <w:sz w:val="24"/>
+          <w:szCs w:val="24"/>
+        </w:rPr>
+      </w:pPr>
+    </w:p>
+    <w:p>
+      <w:pPr>
+        <w:autoSpaceDE w:val="0"/>
+        <w:autoSpaceDN w:val="0"/>
+        <w:adjustRightInd w:val="0"/>
+        <w:spacing w:after="0" w:line="240" w:lineRule="auto"/>
+        <w:rPr>
+          <w:rFonts w:ascii="Arial" w:hAnsi="Arial" w:cs="Arial"/>
+          <w:sz w:val="24"/>
+          <w:szCs w:val="24"/>
+        </w:rPr>
+      </w:pPr>
+    </w:p>
+    <w:p>
+      <w:pPr>
+        <w:autoSpaceDE w:val="0"/>
+        <w:autoSpaceDN w:val="0"/>
+        <w:adjustRightInd w:val="0"/>
+        <w:spacing w:after="0" w:line="240" w:lineRule="auto"/>
+        <w:rPr>
+          <w:rFonts w:ascii="Arial" w:hAnsi="Arial" w:cs="Arial"/>
+          <w:sz w:val="24"/>
+          <w:szCs w:val="24"/>
+        </w:rPr>
+      </w:pPr>
+      <w:r>
+        <w:rPr>
+          <w:rFonts w:ascii="Arial" w:hAnsi="Arial" w:cs="Arial"/>
+          <w:sz w:val="24"/>
+          <w:szCs w:val="24"/>
+        </w:rPr>
+        <w:t>Before:</w:t>
+      </w:r>
+    </w:p>
+    <w:p>
+      <w:pPr>
+        <w:autoSpaceDE w:val="0"/>
+        <w:autoSpaceDN w:val="0"/>
+        <w:adjustRightInd w:val="0"/>
+        <w:spacing w:after="0" w:line="240" w:lineRule="auto"/>
+        <w:rPr>
+          <w:rFonts w:ascii="Arial" w:hAnsi="Arial" w:cs="Arial"/>
+          <w:sz w:val="24"/>
+          <w:szCs w:val="24"/>
+        </w:rPr>
+      </w:pPr>
+    </w:p>
+    <w:p>
+      <w:pPr>
+        <w:autoSpaceDE w:val="0"/>
+        <w:autoSpaceDN w:val="0"/>
+        <w:adjustRightInd w:val="0"/>
+        <w:spacing w:after="0" w:line="240" w:lineRule="auto"/>
+        <w:ind w:firstLine="720"/>
+        <w:rPr>
+          <w:rFonts w:ascii="Consolas" w:hAnsi="Consolas" w:cs="Consolas"/>
+          <w:sz w:val="19"/>
+          <w:szCs w:val="19"/>
+        </w:rPr>
+      </w:pPr>
+      <w:proofErr w:type="gramStart"/>
+      <w:r>
+        <w:rPr>
+          <w:rFonts w:ascii="Consolas" w:hAnsi="Consolas" w:cs="Consolas"/>
+          <w:color w:val="0000FF"/>
+          <w:sz w:val="19"/>
+          <w:szCs w:val="19"/>
+        </w:rPr>
+        <w:t>if</w:t>
+      </w:r>
+      <w:proofErr w:type="gramEnd"/>
+      <w:r>
+        <w:rPr>
+          <w:rFonts w:ascii="Consolas" w:hAnsi="Consolas" w:cs="Consolas"/>
+          <w:sz w:val="19"/>
+          <w:szCs w:val="19"/>
+        </w:rPr>
+        <w:t xml:space="preserve"> (row &gt;= </w:t>
+      </w:r>
+      <w:proofErr w:type="spellStart"/>
+      <w:r>
+        <w:rPr>
+          <w:rFonts w:ascii="Consolas" w:hAnsi="Consolas" w:cs="Consolas"/>
+          <w:sz w:val="19"/>
+          <w:szCs w:val="19"/>
+        </w:rPr>
+        <w:t>rows.Length</w:t>
+      </w:r>
+      <w:proofErr w:type="spellEnd"/>
+      <w:r>
+        <w:rPr>
+          <w:rFonts w:ascii="Consolas" w:hAnsi="Consolas" w:cs="Consolas"/>
+          <w:sz w:val="19"/>
+          <w:szCs w:val="19"/>
+        </w:rPr>
+        <w:t xml:space="preserve"> || rows[row] &lt; </w:t>
+      </w:r>
+      <w:proofErr w:type="spellStart"/>
+      <w:r>
+        <w:rPr>
+          <w:rFonts w:ascii="Consolas" w:hAnsi="Consolas" w:cs="Consolas"/>
+          <w:sz w:val="19"/>
+          <w:szCs w:val="19"/>
+        </w:rPr>
+        <w:t>num</w:t>
+      </w:r>
+      <w:proofErr w:type="spellEnd"/>
+      <w:r>
+        <w:rPr>
+          <w:rFonts w:ascii="Consolas" w:hAnsi="Consolas" w:cs="Consolas"/>
+          <w:sz w:val="19"/>
+          <w:szCs w:val="19"/>
+        </w:rPr>
+        <w:t xml:space="preserve"> || </w:t>
+      </w:r>
+      <w:proofErr w:type="spellStart"/>
+      <w:r>
+        <w:rPr>
+          <w:rFonts w:ascii="Consolas" w:hAnsi="Consolas" w:cs="Consolas"/>
+          <w:sz w:val="19"/>
+          <w:szCs w:val="19"/>
+        </w:rPr>
+        <w:t>num</w:t>
+      </w:r>
+      <w:proofErr w:type="spellEnd"/>
+      <w:r>
+        <w:rPr>
+          <w:rFonts w:ascii="Consolas" w:hAnsi="Consolas" w:cs="Consolas"/>
+          <w:sz w:val="19"/>
+          <w:szCs w:val="19"/>
+        </w:rPr>
+        <w:t xml:space="preserve"> &lt;= 0)</w:t>
+      </w:r>
+    </w:p>
+    <w:p>
+      <w:pPr>
+        <w:autoSpaceDE w:val="0"/>
+        <w:autoSpaceDN w:val="0"/>
+        <w:adjustRightInd w:val="0"/>
+        <w:spacing w:after="0" w:line="240" w:lineRule="auto"/>
+        <w:rPr>
+          <w:rFonts w:ascii="Consolas" w:hAnsi="Consolas" w:cs="Consolas"/>
+          <w:sz w:val="19"/>
+          <w:szCs w:val="19"/>
+        </w:rPr>
+      </w:pPr>
+      <w:r>
+        <w:rPr>
+          <w:rFonts w:ascii="Consolas" w:hAnsi="Consolas" w:cs="Consolas"/>
+          <w:sz w:val="19"/>
+          <w:szCs w:val="19"/>
+        </w:rPr>
+        <w:t xml:space="preserve">            {</w:t>
+      </w:r>
+    </w:p>
+    <w:p>
+      <w:pPr>
+        <w:autoSpaceDE w:val="0"/>
+        <w:autoSpaceDN w:val="0"/>
+        <w:adjustRightInd w:val="0"/>
+        <w:spacing w:after="0" w:line="240" w:lineRule="auto"/>
+        <w:rPr>
+          <w:rFonts w:ascii="Arial" w:hAnsi="Arial" w:cs="Arial"/>
+          <w:sz w:val="24"/>
+          <w:szCs w:val="24"/>
+        </w:rPr>
+      </w:pPr>
+    </w:p>
+    <w:p>
+      <w:pPr>
+        <w:autoSpaceDE w:val="0"/>
+        <w:autoSpaceDN w:val="0"/>
+        <w:adjustRightInd w:val="0"/>
+        <w:spacing w:after="0" w:line="240" w:lineRule="auto"/>
+        <w:rPr>
+          <w:rFonts w:ascii="Arial" w:hAnsi="Arial" w:cs="Arial"/>
+          <w:sz w:val="24"/>
+          <w:szCs w:val="24"/>
+        </w:rPr>
+      </w:pPr>
+      <w:r>
+        <w:rPr>
+          <w:rFonts w:ascii="Arial" w:hAnsi="Arial" w:cs="Arial"/>
+          <w:sz w:val="24"/>
+          <w:szCs w:val="24"/>
+        </w:rPr>
+        <w:t>After:</w:t>
+      </w:r>
+    </w:p>
+    <w:p>
+      <w:pPr>
+        <w:autoSpaceDE w:val="0"/>
+        <w:autoSpaceDN w:val="0"/>
+        <w:adjustRightInd w:val="0"/>
+        <w:spacing w:after="0" w:line="240" w:lineRule="auto"/>
+        <w:rPr>
+          <w:rFonts w:ascii="Arial" w:hAnsi="Arial" w:cs="Arial"/>
+          <w:sz w:val="24"/>
+          <w:szCs w:val="24"/>
+        </w:rPr>
+      </w:pPr>
+    </w:p>
+    <w:p>
+      <w:pPr>
+        <w:autoSpaceDE w:val="0"/>
+        <w:autoSpaceDN w:val="0"/>
+        <w:adjustRightInd w:val="0"/>
+        <w:spacing w:after="0" w:line="240" w:lineRule="auto"/>
+        <w:rPr>
+          <w:rFonts w:ascii="Consolas" w:hAnsi="Consolas" w:cs="Consolas"/>
+          <w:sz w:val="19"/>
+          <w:szCs w:val="19"/>
+        </w:rPr>
+      </w:pPr>
+      <w:proofErr w:type="gramStart"/>
+      <w:r>
+        <w:rPr>
+          <w:rFonts w:ascii="Consolas" w:hAnsi="Consolas" w:cs="Consolas"/>
+          <w:color w:val="0000FF"/>
+          <w:sz w:val="19"/>
+          <w:szCs w:val="19"/>
+        </w:rPr>
+        <w:t>if</w:t>
+      </w:r>
+      <w:proofErr w:type="gramEnd"/>
+      <w:r>
+        <w:rPr>
+          <w:rFonts w:ascii="Consolas" w:hAnsi="Consolas" w:cs="Consolas"/>
+          <w:sz w:val="19"/>
+          <w:szCs w:val="19"/>
+        </w:rPr>
+        <w:t xml:space="preserve"> (</w:t>
+      </w:r>
+      <w:proofErr w:type="spellStart"/>
+      <w:r>
+        <w:rPr>
+          <w:rFonts w:ascii="Consolas" w:hAnsi="Consolas" w:cs="Consolas"/>
+          <w:sz w:val="19"/>
+          <w:szCs w:val="19"/>
+        </w:rPr>
+        <w:t>noPossibleMove</w:t>
+      </w:r>
+      <w:proofErr w:type="spellEnd"/>
+      <w:r>
+        <w:rPr>
+          <w:rFonts w:ascii="Consolas" w:hAnsi="Consolas" w:cs="Consolas"/>
+          <w:sz w:val="19"/>
+          <w:szCs w:val="19"/>
+        </w:rPr>
+        <w:t xml:space="preserve">( row, </w:t>
+      </w:r>
+      <w:proofErr w:type="spellStart"/>
+      <w:r>
+        <w:rPr>
+          <w:rFonts w:ascii="Consolas" w:hAnsi="Consolas" w:cs="Consolas"/>
+          <w:sz w:val="19"/>
+          <w:szCs w:val="19"/>
+        </w:rPr>
+        <w:t>num</w:t>
+      </w:r>
+      <w:proofErr w:type="spellEnd"/>
+      <w:r>
+        <w:rPr>
+          <w:rFonts w:ascii="Consolas" w:hAnsi="Consolas" w:cs="Consolas"/>
+          <w:sz w:val="19"/>
+          <w:szCs w:val="19"/>
+        </w:rPr>
+        <w:t>))</w:t>
+      </w:r>
+    </w:p>
+    <w:p>
+      <w:pPr>
+        <w:autoSpaceDE w:val="0"/>
+        <w:autoSpaceDN w:val="0"/>
+        <w:adjustRightInd w:val="0"/>
+        <w:spacing w:after="0" w:line="240" w:lineRule="auto"/>
+        <w:rPr>
+          <w:rFonts w:ascii="Consolas" w:hAnsi="Consolas" w:cs="Consolas"/>
+          <w:sz w:val="19"/>
+          <w:szCs w:val="19"/>
+        </w:rPr>
+      </w:pPr>
+      <w:r>
+        <w:rPr>
+          <w:rFonts w:ascii="Consolas" w:hAnsi="Consolas" w:cs="Consolas"/>
+          <w:sz w:val="19"/>
+          <w:szCs w:val="19"/>
+        </w:rPr>
+        <w:t xml:space="preserve">            {</w:t>
+      </w:r>
+    </w:p>
+    <w:p>
+      <w:pPr>
+        <w:autoSpaceDE w:val="0"/>
+        <w:autoSpaceDN w:val="0"/>
+        <w:adjustRightInd w:val="0"/>
+        <w:spacing w:after="0" w:line="240" w:lineRule="auto"/>
+        <w:rPr>
+          <w:rFonts w:ascii="Consolas" w:hAnsi="Consolas" w:cs="Consolas"/>
+          <w:sz w:val="19"/>
+          <w:szCs w:val="19"/>
+        </w:rPr>
+      </w:pPr>
+    </w:p>
+    <w:p>
+      <w:pPr>
+        <w:autoSpaceDE w:val="0"/>
+        <w:autoSpaceDN w:val="0"/>
+        <w:adjustRightInd w:val="0"/>
+        <w:spacing w:after="0" w:line="240" w:lineRule="auto"/>
+        <w:rPr>
+          <w:rFonts w:ascii="Consolas" w:hAnsi="Consolas" w:cs="Consolas"/>
+          <w:sz w:val="19"/>
+          <w:szCs w:val="19"/>
+        </w:rPr>
+      </w:pPr>
+    </w:p>
+    <w:p>
+      <w:pPr>
+        <w:autoSpaceDE w:val="0"/>
+        <w:autoSpaceDN w:val="0"/>
+        <w:adjustRightInd w:val="0"/>
+        <w:spacing w:after="0" w:line="240" w:lineRule="auto"/>
+        <w:rPr>
+          <w:rFonts w:ascii="Consolas" w:hAnsi="Consolas" w:cs="Consolas"/>
+          <w:sz w:val="19"/>
+          <w:szCs w:val="19"/>
+        </w:rPr>
+      </w:pPr>
+      <w:proofErr w:type="gramStart"/>
+      <w:r>
+        <w:rPr>
+          <w:rFonts w:ascii="Consolas" w:hAnsi="Consolas" w:cs="Consolas"/>
+          <w:color w:val="0000FF"/>
+          <w:sz w:val="19"/>
+          <w:szCs w:val="19"/>
+        </w:rPr>
+        <w:t>public</w:t>
+      </w:r>
+      <w:proofErr w:type="gramEnd"/>
+      <w:r>
+        <w:rPr>
+          <w:rFonts w:ascii="Consolas" w:hAnsi="Consolas" w:cs="Consolas"/>
+          <w:sz w:val="19"/>
+          <w:szCs w:val="19"/>
+        </w:rPr>
+        <w:t xml:space="preserve"> </w:t>
+      </w:r>
+      <w:proofErr w:type="spellStart"/>
+      <w:r>
+        <w:rPr>
+          <w:rFonts w:ascii="Consolas" w:hAnsi="Consolas" w:cs="Consolas"/>
+          <w:color w:val="0000FF"/>
+          <w:sz w:val="19"/>
+          <w:szCs w:val="19"/>
+        </w:rPr>
+        <w:t>bool</w:t>
+      </w:r>
+      <w:proofErr w:type="spellEnd"/>
+      <w:r>
+        <w:rPr>
+          <w:rFonts w:ascii="Consolas" w:hAnsi="Consolas" w:cs="Consolas"/>
+          <w:sz w:val="19"/>
+          <w:szCs w:val="19"/>
+        </w:rPr>
+        <w:t xml:space="preserve"> </w:t>
+      </w:r>
+      <w:proofErr w:type="spellStart"/>
+      <w:r>
+        <w:rPr>
+          <w:rFonts w:ascii="Consolas" w:hAnsi="Consolas" w:cs="Consolas"/>
+          <w:sz w:val="19"/>
+          <w:szCs w:val="19"/>
+        </w:rPr>
+        <w:t>noPossibleMove</w:t>
+      </w:r>
+      <w:proofErr w:type="spellEnd"/>
+      <w:r>
+        <w:rPr>
+          <w:rFonts w:ascii="Consolas" w:hAnsi="Consolas" w:cs="Consolas"/>
+          <w:sz w:val="19"/>
+          <w:szCs w:val="19"/>
+        </w:rPr>
+        <w:t>(</w:t>
+      </w:r>
+      <w:proofErr w:type="spellStart"/>
+      <w:r>
+        <w:rPr>
+          <w:rFonts w:ascii="Consolas" w:hAnsi="Consolas" w:cs="Consolas"/>
+          <w:color w:val="0000FF"/>
+          <w:sz w:val="19"/>
+          <w:szCs w:val="19"/>
+        </w:rPr>
+        <w:t>int</w:t>
+      </w:r>
+      <w:proofErr w:type="spellEnd"/>
+      <w:r>
+        <w:rPr>
+          <w:rFonts w:ascii="Consolas" w:hAnsi="Consolas" w:cs="Consolas"/>
+          <w:sz w:val="19"/>
+          <w:szCs w:val="19"/>
+        </w:rPr>
+        <w:t xml:space="preserve"> row, </w:t>
+      </w:r>
+      <w:proofErr w:type="spellStart"/>
+      <w:r>
+        <w:rPr>
+          <w:rFonts w:ascii="Consolas" w:hAnsi="Consolas" w:cs="Consolas"/>
+          <w:color w:val="0000FF"/>
+          <w:sz w:val="19"/>
+          <w:szCs w:val="19"/>
+        </w:rPr>
+        <w:t>int</w:t>
+      </w:r>
+      <w:proofErr w:type="spellEnd"/>
+      <w:r>
+        <w:rPr>
+          <w:rFonts w:ascii="Consolas" w:hAnsi="Consolas" w:cs="Consolas"/>
+          <w:sz w:val="19"/>
+          <w:szCs w:val="19"/>
+        </w:rPr>
+        <w:t xml:space="preserve"> </w:t>
+      </w:r>
+      <w:proofErr w:type="spellStart"/>
+      <w:r>
+        <w:rPr>
+          <w:rFonts w:ascii="Consolas" w:hAnsi="Consolas" w:cs="Consolas"/>
+          <w:sz w:val="19"/>
+          <w:szCs w:val="19"/>
+        </w:rPr>
+        <w:t>num</w:t>
+      </w:r>
+      <w:proofErr w:type="spellEnd"/>
+      <w:r>
+        <w:rPr>
+          <w:rFonts w:ascii="Consolas" w:hAnsi="Consolas" w:cs="Consolas"/>
+          <w:sz w:val="19"/>
+          <w:szCs w:val="19"/>
+        </w:rPr>
+        <w:t>)</w:t>
+      </w:r>
+    </w:p>
+    <w:p>
+      <w:pPr>
+        <w:autoSpaceDE w:val="0"/>
+        <w:autoSpaceDN w:val="0"/>
+        <w:adjustRightInd w:val="0"/>
+        <w:spacing w:after="0" w:line="240" w:lineRule="auto"/>
+        <w:rPr>
+          <w:rFonts w:ascii="Consolas" w:hAnsi="Consolas" w:cs="Consolas"/>
+          <w:sz w:val="19"/>
+          <w:szCs w:val="19"/>
+        </w:rPr>
+      </w:pPr>
+      <w:r>
+        <w:rPr>
+          <w:rFonts w:ascii="Consolas" w:hAnsi="Consolas" w:cs="Consolas"/>
+          <w:sz w:val="19"/>
+          <w:szCs w:val="19"/>
+        </w:rPr>
+        <w:t xml:space="preserve">        {</w:t>
+      </w:r>
+    </w:p>
+    <w:p>
+      <w:pPr>
+        <w:autoSpaceDE w:val="0"/>
+        <w:autoSpaceDN w:val="0"/>
+        <w:adjustRightInd w:val="0"/>
+        <w:spacing w:after="0" w:line="240" w:lineRule="auto"/>
+        <w:rPr>
+          <w:rFonts w:ascii="Consolas" w:hAnsi="Consolas" w:cs="Consolas"/>
+          <w:sz w:val="19"/>
+          <w:szCs w:val="19"/>
+        </w:rPr>
+      </w:pPr>
+      <w:r>
+        <w:rPr>
+          <w:rFonts w:ascii="Consolas" w:hAnsi="Consolas" w:cs="Consolas"/>
+          <w:sz w:val="19"/>
+          <w:szCs w:val="19"/>
+        </w:rPr>
+        <w:t xml:space="preserve">            </w:t>
+      </w:r>
+      <w:proofErr w:type="gramStart"/>
+      <w:r>
+        <w:rPr>
+          <w:rFonts w:ascii="Consolas" w:hAnsi="Consolas" w:cs="Consolas"/>
+          <w:color w:val="0000FF"/>
+          <w:sz w:val="19"/>
+          <w:szCs w:val="19"/>
+        </w:rPr>
+        <w:t>return</w:t>
+      </w:r>
+      <w:proofErr w:type="gramEnd"/>
+      <w:r>
+        <w:rPr>
+          <w:rFonts w:ascii="Consolas" w:hAnsi="Consolas" w:cs="Consolas"/>
+          <w:sz w:val="19"/>
+          <w:szCs w:val="19"/>
+        </w:rPr>
+        <w:t xml:space="preserve"> (row &gt;= </w:t>
+      </w:r>
+      <w:proofErr w:type="spellStart"/>
+      <w:r>
+        <w:rPr>
+          <w:rFonts w:ascii="Consolas" w:hAnsi="Consolas" w:cs="Consolas"/>
+          <w:sz w:val="19"/>
+          <w:szCs w:val="19"/>
+        </w:rPr>
+        <w:t>rows.Length</w:t>
+      </w:r>
+      <w:proofErr w:type="spellEnd"/>
+      <w:r>
+        <w:rPr>
+          <w:rFonts w:ascii="Consolas" w:hAnsi="Consolas" w:cs="Consolas"/>
+          <w:sz w:val="19"/>
+          <w:szCs w:val="19"/>
+        </w:rPr>
+        <w:t xml:space="preserve"> || rows[row] &lt; </w:t>
+      </w:r>
+      <w:proofErr w:type="spellStart"/>
+      <w:r>
+        <w:rPr>
+          <w:rFonts w:ascii="Consolas" w:hAnsi="Consolas" w:cs="Consolas"/>
+          <w:sz w:val="19"/>
+          <w:szCs w:val="19"/>
+        </w:rPr>
+        <w:t>num</w:t>
+      </w:r>
+      <w:proofErr w:type="spellEnd"/>
+      <w:r>
+        <w:rPr>
+          <w:rFonts w:ascii="Consolas" w:hAnsi="Consolas" w:cs="Consolas"/>
+          <w:sz w:val="19"/>
+          <w:szCs w:val="19"/>
+        </w:rPr>
+        <w:t xml:space="preserve"> || </w:t>
+      </w:r>
+      <w:proofErr w:type="spellStart"/>
+      <w:r>
+        <w:rPr>
+          <w:rFonts w:ascii="Consolas" w:hAnsi="Consolas" w:cs="Consolas"/>
+          <w:sz w:val="19"/>
+          <w:szCs w:val="19"/>
+        </w:rPr>
+        <w:t>num</w:t>
+      </w:r>
+      <w:proofErr w:type="spellEnd"/>
+      <w:r>
+        <w:rPr>
+          <w:rFonts w:ascii="Consolas" w:hAnsi="Consolas" w:cs="Consolas"/>
+          <w:sz w:val="19"/>
+          <w:szCs w:val="19"/>
+        </w:rPr>
+        <w:t xml:space="preserve"> &lt;= 0);</w:t>
+      </w:r>
+    </w:p>
+    <w:p>
+      <w:pPr>
+        <w:autoSpaceDE w:val="0"/>
+        <w:autoSpaceDN w:val="0"/>
+        <w:adjustRightInd w:val="0"/>
+        <w:spacing w:after="0" w:line="240" w:lineRule="auto"/>
+        <w:rPr>
+          <w:rFonts w:ascii="Consolas" w:hAnsi="Consolas" w:cs="Consolas"/>
+          <w:sz w:val="19"/>
+          <w:szCs w:val="19"/>
+        </w:rPr>
+      </w:pPr>
+      <w:r>
+        <w:rPr>
+          <w:rFonts w:ascii="Consolas" w:hAnsi="Consolas" w:cs="Consolas"/>
+          <w:sz w:val="19"/>
+          <w:szCs w:val="19"/>
+        </w:rPr>
+        <w:t xml:space="preserve">        }</w:t>
+      </w:r>
+    </w:p>
+    <w:p>
+      <w:pPr>
+        <w:autoSpaceDE w:val="0"/>
+        <w:autoSpaceDN w:val="0"/>
+        <w:adjustRightInd w:val="0"/>
+        <w:spacing w:after="0" w:line="240" w:lineRule="auto"/>
+        <w:rPr>
+          <w:rFonts w:ascii="Arial" w:hAnsi="Arial" w:cs="Arial"/>
+          <w:sz w:val="24"/>
+          <w:szCs w:val="24"/>
+        </w:rPr>
+      </w:pPr>
+    </w:p>
+    <w:p>
+      <w:pPr>
+        <w:autoSpaceDE w:val="0"/>
+        <w:autoSpaceDN w:val="0"/>
+        <w:adjustRightInd w:val="0"/>
+        <w:spacing w:after="0" w:line="240" w:lineRule="auto"/>
+        <w:rPr>
+          <w:rFonts w:ascii="Arial" w:hAnsi="Arial" w:cs="Arial"/>
+          <w:sz w:val="24"/>
+          <w:szCs w:val="24"/>
+        </w:rPr>
+      </w:pPr>
+    </w:p>
+    <w:p>
+      <w:pPr>
+        <w:autoSpaceDE w:val="0"/>
+        <w:autoSpaceDN w:val="0"/>
+        <w:adjustRightInd w:val="0"/>
+        <w:spacing w:after="0" w:line="240" w:lineRule="auto"/>
+        <w:rPr>
+          <w:rFonts w:ascii="Arial" w:hAnsi="Arial" w:cs="Arial"/>
+          <w:sz w:val="24"/>
+          <w:szCs w:val="24"/>
+        </w:rPr>
+      </w:pPr>
+    </w:p>
+    <w:p>
+      <w:pPr>
+        <w:autoSpaceDE w:val="0"/>
+        <w:autoSpaceDN w:val="0"/>
+        <w:adjustRightInd w:val="0"/>
+        <w:spacing w:after="0" w:line="240" w:lineRule="auto"/>
+        <w:rPr>
+          <w:rFonts w:ascii="Arial" w:hAnsi="Arial" w:cs="Arial"/>
+          <w:sz w:val="24"/>
+          <w:szCs w:val="24"/>
+        </w:rPr>
+      </w:pPr>
+      <w:r>
+        <w:rPr>
+          <w:rFonts w:ascii="Arial" w:hAnsi="Arial" w:cs="Arial"/>
+          <w:sz w:val="24"/>
+          <w:szCs w:val="24"/>
+        </w:rPr>
+        <w:t>Change:</w:t>
+      </w:r>
+    </w:p>
+    <w:p>
+      <w:pPr>
+        <w:autoSpaceDE w:val="0"/>
+        <w:autoSpaceDN w:val="0"/>
+        <w:adjustRightInd w:val="0"/>
+        <w:spacing w:after="0" w:line="240" w:lineRule="auto"/>
+        <w:rPr>
+          <w:rFonts w:ascii="Arial" w:hAnsi="Arial" w:cs="Arial"/>
+          <w:sz w:val="24"/>
+          <w:szCs w:val="24"/>
+        </w:rPr>
+      </w:pPr>
+    </w:p>
+    <w:p>
+      <w:pPr>
+        <w:autoSpaceDE w:val="0"/>
+        <w:autoSpaceDN w:val="0"/>
+        <w:adjustRightInd w:val="0"/>
+        <w:spacing w:after="0" w:line="240" w:lineRule="auto"/>
+        <w:rPr>
+          <w:rFonts w:ascii="Arial" w:hAnsi="Arial" w:cs="Arial"/>
+          <w:sz w:val="24"/>
+          <w:szCs w:val="24"/>
+        </w:rPr>
+      </w:pPr>
+      <w:r>
+        <w:rPr>
+          <w:rFonts w:ascii="Arial" w:hAnsi="Arial" w:cs="Arial"/>
+          <w:sz w:val="24"/>
+          <w:szCs w:val="24"/>
+        </w:rPr>
+        <w:t>Reason:</w:t>
+      </w:r>
+    </w:p>
+    <w:p>
+      <w:pPr>
+        <w:autoSpaceDE w:val="0"/>
+        <w:autoSpaceDN w:val="0"/>
+        <w:adjustRightInd w:val="0"/>
+        <w:spacing w:after="0" w:line="240" w:lineRule="auto"/>
+        <w:rPr>
+          <w:rFonts w:ascii="Arial" w:hAnsi="Arial" w:cs="Arial"/>
+          <w:sz w:val="24"/>
+          <w:szCs w:val="24"/>
+        </w:rPr>
+      </w:pPr>
+    </w:p>
+    <w:p>
+      <w:pPr>
+        <w:autoSpaceDE w:val="0"/>
+        <w:autoSpaceDN w:val="0"/>
+        <w:adjustRightInd w:val="0"/>
+        <w:spacing w:after="0" w:line="240" w:lineRule="auto"/>
+        <w:rPr>
+          <w:rFonts w:ascii="Arial" w:hAnsi="Arial" w:cs="Arial"/>
+          <w:sz w:val="24"/>
+          <w:szCs w:val="24"/>
+        </w:rPr>
+      </w:pPr>
+    </w:p>
+    <w:p>
+      <w:pPr>
+        <w:autoSpaceDE w:val="0"/>
+        <w:autoSpaceDN w:val="0"/>
+        <w:adjustRightInd w:val="0"/>
+        <w:spacing w:after="0" w:line="240" w:lineRule="auto"/>
+        <w:rPr>
+          <w:rFonts w:ascii="Arial" w:hAnsi="Arial" w:cs="Arial"/>
+          <w:sz w:val="24"/>
+          <w:szCs w:val="24"/>
+        </w:rPr>
+      </w:pPr>
+    </w:p>
+    <w:p>
+      <w:pPr>
+        <w:autoSpaceDE w:val="0"/>
+        <w:autoSpaceDN w:val="0"/>
+        <w:adjustRightInd w:val="0"/>
+        <w:spacing w:after="0" w:line="240" w:lineRule="auto"/>
+        <w:rPr>
+          <w:rFonts w:ascii="Arial" w:hAnsi="Arial" w:cs="Arial"/>
+          <w:sz w:val="24"/>
+          <w:szCs w:val="24"/>
+        </w:rPr>
+      </w:pPr>
+      <w:r>
+        <w:rPr>
+          <w:rFonts w:ascii="Arial" w:hAnsi="Arial" w:cs="Arial"/>
+          <w:sz w:val="24"/>
+          <w:szCs w:val="24"/>
+        </w:rPr>
+        <w:t>Before:</w:t>
+      </w:r>
+    </w:p>
+    <w:p>
+      <w:pPr>
+        <w:autoSpaceDE w:val="0"/>
+        <w:autoSpaceDN w:val="0"/>
+        <w:adjustRightInd w:val="0"/>
+        <w:spacing w:after="0" w:line="240" w:lineRule="auto"/>
+        <w:rPr>
+          <w:rFonts w:ascii="Arial" w:hAnsi="Arial" w:cs="Arial"/>
+          <w:sz w:val="24"/>
+          <w:szCs w:val="24"/>
+        </w:rPr>
+      </w:pPr>
+    </w:p>
+    <w:p>
+      <w:pPr>
+        <w:autoSpaceDE w:val="0"/>
+        <w:autoSpaceDN w:val="0"/>
+        <w:adjustRightInd w:val="0"/>
+        <w:spacing w:after="0" w:line="240" w:lineRule="auto"/>
+        <w:rPr>
+          <w:rFonts w:ascii="Consolas" w:hAnsi="Consolas" w:cs="Consolas"/>
+          <w:sz w:val="19"/>
+          <w:szCs w:val="19"/>
+        </w:rPr>
+      </w:pPr>
+      <w:proofErr w:type="gramStart"/>
+      <w:r>
+        <w:rPr>
+          <w:rFonts w:ascii="Consolas" w:hAnsi="Consolas" w:cs="Consolas"/>
+          <w:color w:val="0000FF"/>
+          <w:sz w:val="19"/>
+          <w:szCs w:val="19"/>
+        </w:rPr>
+        <w:t>if</w:t>
+      </w:r>
+      <w:proofErr w:type="gramEnd"/>
+      <w:r>
+        <w:rPr>
+          <w:rFonts w:ascii="Consolas" w:hAnsi="Consolas" w:cs="Consolas"/>
+          <w:sz w:val="19"/>
+          <w:szCs w:val="19"/>
+        </w:rPr>
+        <w:t xml:space="preserve"> (</w:t>
+      </w:r>
+      <w:proofErr w:type="spellStart"/>
+      <w:r>
+        <w:rPr>
+          <w:rFonts w:ascii="Consolas" w:hAnsi="Consolas" w:cs="Consolas"/>
+          <w:sz w:val="19"/>
+          <w:szCs w:val="19"/>
+        </w:rPr>
+        <w:t>game.stateList</w:t>
+      </w:r>
+      <w:proofErr w:type="spellEnd"/>
+      <w:r>
+        <w:rPr>
+          <w:rFonts w:ascii="Consolas" w:hAnsi="Consolas" w:cs="Consolas"/>
+          <w:sz w:val="19"/>
+          <w:szCs w:val="19"/>
+        </w:rPr>
+        <w:t>[</w:t>
+      </w:r>
+      <w:proofErr w:type="spellStart"/>
+      <w:r>
+        <w:rPr>
+          <w:rFonts w:ascii="Consolas" w:hAnsi="Consolas" w:cs="Consolas"/>
+          <w:sz w:val="19"/>
+          <w:szCs w:val="19"/>
+        </w:rPr>
+        <w:t>i</w:t>
+      </w:r>
+      <w:proofErr w:type="spellEnd"/>
+      <w:r>
+        <w:rPr>
+          <w:rFonts w:ascii="Consolas" w:hAnsi="Consolas" w:cs="Consolas"/>
+          <w:sz w:val="19"/>
+          <w:szCs w:val="19"/>
+        </w:rPr>
+        <w:t>].</w:t>
+      </w:r>
+      <w:proofErr w:type="spellStart"/>
+      <w:r>
+        <w:rPr>
+          <w:rFonts w:ascii="Consolas" w:hAnsi="Consolas" w:cs="Consolas"/>
+          <w:sz w:val="19"/>
+          <w:szCs w:val="19"/>
+        </w:rPr>
+        <w:t>TopRow</w:t>
+      </w:r>
+      <w:proofErr w:type="spellEnd"/>
+      <w:r>
+        <w:rPr>
+          <w:rFonts w:ascii="Consolas" w:hAnsi="Consolas" w:cs="Consolas"/>
+          <w:sz w:val="19"/>
+          <w:szCs w:val="19"/>
+        </w:rPr>
+        <w:t xml:space="preserve"> &lt;= </w:t>
+      </w:r>
+      <w:proofErr w:type="spellStart"/>
+      <w:r>
+        <w:rPr>
+          <w:rFonts w:ascii="Consolas" w:hAnsi="Consolas" w:cs="Consolas"/>
+          <w:sz w:val="19"/>
+          <w:szCs w:val="19"/>
+        </w:rPr>
+        <w:t>game.rows</w:t>
+      </w:r>
+      <w:proofErr w:type="spellEnd"/>
+      <w:r>
+        <w:rPr>
+          <w:rFonts w:ascii="Consolas" w:hAnsi="Consolas" w:cs="Consolas"/>
+          <w:sz w:val="19"/>
+          <w:szCs w:val="19"/>
+        </w:rPr>
+        <w:t>[0] &amp;&amp;</w:t>
+      </w:r>
+    </w:p>
+    <w:p>
+      <w:pPr>
+        <w:autoSpaceDE w:val="0"/>
+        <w:autoSpaceDN w:val="0"/>
+        <w:adjustRightInd w:val="0"/>
+        <w:spacing w:after="0" w:line="240" w:lineRule="auto"/>
+        <w:rPr>
+          <w:rFonts w:ascii="Consolas" w:hAnsi="Consolas" w:cs="Consolas"/>
+          <w:sz w:val="19"/>
+          <w:szCs w:val="19"/>
+        </w:rPr>
+      </w:pPr>
+      <w:r>
+        <w:rPr>
+          <w:rFonts w:ascii="Consolas" w:hAnsi="Consolas" w:cs="Consolas"/>
+          <w:sz w:val="19"/>
+          <w:szCs w:val="19"/>
+        </w:rPr>
+        <w:t xml:space="preserve">                    </w:t>
+      </w:r>
+      <w:proofErr w:type="spellStart"/>
+      <w:r>
+        <w:rPr>
+          <w:rFonts w:ascii="Consolas" w:hAnsi="Consolas" w:cs="Consolas"/>
+          <w:sz w:val="19"/>
+          <w:szCs w:val="19"/>
+        </w:rPr>
+        <w:t>game.stateList</w:t>
+      </w:r>
+      <w:proofErr w:type="spellEnd"/>
+      <w:r>
+        <w:rPr>
+          <w:rFonts w:ascii="Consolas" w:hAnsi="Consolas" w:cs="Consolas"/>
+          <w:sz w:val="19"/>
+          <w:szCs w:val="19"/>
+        </w:rPr>
+        <w:t>[</w:t>
+      </w:r>
+      <w:proofErr w:type="spellStart"/>
+      <w:r>
+        <w:rPr>
+          <w:rFonts w:ascii="Consolas" w:hAnsi="Consolas" w:cs="Consolas"/>
+          <w:sz w:val="19"/>
+          <w:szCs w:val="19"/>
+        </w:rPr>
+        <w:t>i</w:t>
+      </w:r>
+      <w:proofErr w:type="spellEnd"/>
+      <w:r>
+        <w:rPr>
+          <w:rFonts w:ascii="Consolas" w:hAnsi="Consolas" w:cs="Consolas"/>
+          <w:sz w:val="19"/>
+          <w:szCs w:val="19"/>
+        </w:rPr>
+        <w:t>].</w:t>
+      </w:r>
+      <w:proofErr w:type="spellStart"/>
+      <w:r>
+        <w:rPr>
+          <w:rFonts w:ascii="Consolas" w:hAnsi="Consolas" w:cs="Consolas"/>
+          <w:sz w:val="19"/>
+          <w:szCs w:val="19"/>
+        </w:rPr>
+        <w:t>MidRow</w:t>
+      </w:r>
+      <w:proofErr w:type="spellEnd"/>
+      <w:r>
+        <w:rPr>
+          <w:rFonts w:ascii="Consolas" w:hAnsi="Consolas" w:cs="Consolas"/>
+          <w:sz w:val="19"/>
+          <w:szCs w:val="19"/>
+        </w:rPr>
+        <w:t xml:space="preserve"> &lt;= </w:t>
+      </w:r>
+      <w:proofErr w:type="spellStart"/>
+      <w:proofErr w:type="gramStart"/>
+      <w:r>
+        <w:rPr>
+          <w:rFonts w:ascii="Consolas" w:hAnsi="Consolas" w:cs="Consolas"/>
+          <w:sz w:val="19"/>
+          <w:szCs w:val="19"/>
+        </w:rPr>
+        <w:t>game.rows</w:t>
+      </w:r>
+      <w:proofErr w:type="spellEnd"/>
+      <w:r>
+        <w:rPr>
+          <w:rFonts w:ascii="Consolas" w:hAnsi="Consolas" w:cs="Consolas"/>
+          <w:sz w:val="19"/>
+          <w:szCs w:val="19"/>
+        </w:rPr>
+        <w:t>[</w:t>
+      </w:r>
+      <w:proofErr w:type="gramEnd"/>
+      <w:r>
+        <w:rPr>
+          <w:rFonts w:ascii="Consolas" w:hAnsi="Consolas" w:cs="Consolas"/>
+          <w:sz w:val="19"/>
+          <w:szCs w:val="19"/>
+        </w:rPr>
+        <w:t>1] &amp;&amp;</w:t>
+      </w:r>
+    </w:p>
+    <w:p>
+      <w:pPr>
+        <w:autoSpaceDE w:val="0"/>
+        <w:autoSpaceDN w:val="0"/>
+        <w:adjustRightInd w:val="0"/>
+        <w:spacing w:after="0" w:line="240" w:lineRule="auto"/>
+        <w:rPr>
+          <w:rFonts w:ascii="Consolas" w:hAnsi="Consolas" w:cs="Consolas"/>
+          <w:sz w:val="19"/>
+          <w:szCs w:val="19"/>
+        </w:rPr>
+      </w:pPr>
+      <w:r>
+        <w:rPr>
+          <w:rFonts w:ascii="Consolas" w:hAnsi="Consolas" w:cs="Consolas"/>
+          <w:sz w:val="19"/>
+          <w:szCs w:val="19"/>
+        </w:rPr>
+        <w:t xml:space="preserve">                    </w:t>
+      </w:r>
+      <w:proofErr w:type="spellStart"/>
+      <w:proofErr w:type="gramStart"/>
+      <w:r>
+        <w:rPr>
+          <w:rFonts w:ascii="Consolas" w:hAnsi="Consolas" w:cs="Consolas"/>
+          <w:sz w:val="19"/>
+          <w:szCs w:val="19"/>
+        </w:rPr>
+        <w:t>game.stateList</w:t>
+      </w:r>
+      <w:proofErr w:type="spellEnd"/>
+      <w:r>
+        <w:rPr>
+          <w:rFonts w:ascii="Consolas" w:hAnsi="Consolas" w:cs="Consolas"/>
+          <w:sz w:val="19"/>
+          <w:szCs w:val="19"/>
+        </w:rPr>
+        <w:t>[</w:t>
+      </w:r>
+      <w:proofErr w:type="spellStart"/>
+      <w:proofErr w:type="gramEnd"/>
+      <w:r>
+        <w:rPr>
+          <w:rFonts w:ascii="Consolas" w:hAnsi="Consolas" w:cs="Consolas"/>
+          <w:sz w:val="19"/>
+          <w:szCs w:val="19"/>
+        </w:rPr>
+        <w:t>i</w:t>
+      </w:r>
+      <w:proofErr w:type="spellEnd"/>
+      <w:r>
+        <w:rPr>
+          <w:rFonts w:ascii="Consolas" w:hAnsi="Consolas" w:cs="Consolas"/>
+          <w:sz w:val="19"/>
+          <w:szCs w:val="19"/>
+        </w:rPr>
+        <w:t>].</w:t>
+      </w:r>
+      <w:proofErr w:type="spellStart"/>
+      <w:r>
+        <w:rPr>
+          <w:rFonts w:ascii="Consolas" w:hAnsi="Consolas" w:cs="Consolas"/>
+          <w:sz w:val="19"/>
+          <w:szCs w:val="19"/>
+        </w:rPr>
+        <w:t>BotRow</w:t>
+      </w:r>
+      <w:proofErr w:type="spellEnd"/>
+      <w:r>
+        <w:rPr>
+          <w:rFonts w:ascii="Consolas" w:hAnsi="Consolas" w:cs="Consolas"/>
+          <w:sz w:val="19"/>
+          <w:szCs w:val="19"/>
+        </w:rPr>
+        <w:t xml:space="preserve"> &lt;= </w:t>
+      </w:r>
+      <w:proofErr w:type="spellStart"/>
+      <w:r>
+        <w:rPr>
+          <w:rFonts w:ascii="Consolas" w:hAnsi="Consolas" w:cs="Consolas"/>
+          <w:sz w:val="19"/>
+          <w:szCs w:val="19"/>
+        </w:rPr>
+        <w:t>game.rows</w:t>
+      </w:r>
+      <w:proofErr w:type="spellEnd"/>
+      <w:r>
+        <w:rPr>
+          <w:rFonts w:ascii="Consolas" w:hAnsi="Consolas" w:cs="Consolas"/>
+          <w:sz w:val="19"/>
+          <w:szCs w:val="19"/>
+        </w:rPr>
+        <w:t>[2])</w:t>
+      </w:r>
+    </w:p>
+    <w:p>
+      <w:pPr>
+        <w:autoSpaceDE w:val="0"/>
+        <w:autoSpaceDN w:val="0"/>
+        <w:adjustRightInd w:val="0"/>
+        <w:spacing w:after="0" w:line="240" w:lineRule="auto"/>
+        <w:rPr>
+          <w:rFonts w:ascii="Consolas" w:hAnsi="Consolas" w:cs="Consolas"/>
+          <w:sz w:val="19"/>
+          <w:szCs w:val="19"/>
+        </w:rPr>
+      </w:pPr>
+    </w:p>
+    <w:p>
+      <w:pPr>
+        <w:autoSpaceDE w:val="0"/>
+        <w:autoSpaceDN w:val="0"/>
+        <w:adjustRightInd w:val="0"/>
+        <w:spacing w:after="0" w:line="240" w:lineRule="auto"/>
+        <w:rPr>
+          <w:rFonts w:ascii="Arial" w:hAnsi="Arial" w:cs="Arial"/>
+          <w:sz w:val="24"/>
+          <w:szCs w:val="24"/>
+        </w:rPr>
+      </w:pPr>
+      <w:r>
+        <w:rPr>
+          <w:rFonts w:ascii="Arial" w:hAnsi="Arial" w:cs="Arial"/>
+          <w:sz w:val="24"/>
+          <w:szCs w:val="24"/>
+        </w:rPr>
+        <w:t>After:</w:t>
+      </w:r>
+    </w:p>
+    <w:p>
+      <w:pPr>
+        <w:autoSpaceDE w:val="0"/>
+        <w:autoSpaceDN w:val="0"/>
+        <w:adjustRightInd w:val="0"/>
+        <w:spacing w:after="0" w:line="240" w:lineRule="auto"/>
+        <w:rPr>
+          <w:rFonts w:ascii="Arial" w:hAnsi="Arial" w:cs="Arial"/>
+          <w:sz w:val="24"/>
+          <w:szCs w:val="24"/>
+        </w:rPr>
+      </w:pPr>
+    </w:p>
+    <w:p>
+      <w:pPr>
+        <w:autoSpaceDE w:val="0"/>
+        <w:autoSpaceDN w:val="0"/>
+        <w:adjustRightInd w:val="0"/>
+        <w:spacing w:after="0" w:line="240" w:lineRule="auto"/>
+        <w:rPr>
+          <w:rFonts w:ascii="Consolas" w:hAnsi="Consolas" w:cs="Consolas"/>
+          <w:sz w:val="19"/>
+          <w:szCs w:val="19"/>
+        </w:rPr>
+      </w:pPr>
+      <w:proofErr w:type="gramStart"/>
+      <w:r>
+        <w:rPr>
+          <w:rFonts w:ascii="Consolas" w:hAnsi="Consolas" w:cs="Consolas"/>
+          <w:color w:val="0000FF"/>
+          <w:sz w:val="19"/>
+          <w:szCs w:val="19"/>
+        </w:rPr>
+        <w:t>if</w:t>
+      </w:r>
+      <w:proofErr w:type="gramEnd"/>
+      <w:r>
+        <w:rPr>
+          <w:rFonts w:ascii="Consolas" w:hAnsi="Consolas" w:cs="Consolas"/>
+          <w:sz w:val="19"/>
+          <w:szCs w:val="19"/>
+        </w:rPr>
+        <w:t xml:space="preserve"> (</w:t>
+      </w:r>
+      <w:proofErr w:type="spellStart"/>
+      <w:r>
+        <w:rPr>
+          <w:rFonts w:ascii="Consolas" w:hAnsi="Consolas" w:cs="Consolas"/>
+          <w:sz w:val="19"/>
+          <w:szCs w:val="19"/>
+        </w:rPr>
+        <w:t>validMove</w:t>
+      </w:r>
+      <w:proofErr w:type="spellEnd"/>
+      <w:r>
+        <w:rPr>
+          <w:rFonts w:ascii="Consolas" w:hAnsi="Consolas" w:cs="Consolas"/>
+          <w:sz w:val="19"/>
+          <w:szCs w:val="19"/>
+        </w:rPr>
+        <w:t xml:space="preserve">(game, </w:t>
+      </w:r>
+      <w:proofErr w:type="spellStart"/>
+      <w:r>
+        <w:rPr>
+          <w:rFonts w:ascii="Consolas" w:hAnsi="Consolas" w:cs="Consolas"/>
+          <w:sz w:val="19"/>
+          <w:szCs w:val="19"/>
+        </w:rPr>
+        <w:t>numState</w:t>
+      </w:r>
+      <w:proofErr w:type="spellEnd"/>
+      <w:r>
+        <w:rPr>
+          <w:rFonts w:ascii="Consolas" w:hAnsi="Consolas" w:cs="Consolas"/>
+          <w:sz w:val="19"/>
+          <w:szCs w:val="19"/>
+        </w:rPr>
+        <w:t>))</w:t>
+      </w:r>
+    </w:p>
+    <w:p>
+      <w:pPr>
+        <w:autoSpaceDE w:val="0"/>
+        <w:autoSpaceDN w:val="0"/>
+        <w:adjustRightInd w:val="0"/>
+        <w:spacing w:after="0" w:line="240" w:lineRule="auto"/>
+        <w:rPr>
+          <w:rFonts w:ascii="Arial" w:hAnsi="Arial" w:cs="Arial"/>
+          <w:sz w:val="24"/>
+          <w:szCs w:val="24"/>
+        </w:rPr>
+      </w:pPr>
+    </w:p>
+    <w:p>
+      <w:pPr>
+        <w:autoSpaceDE w:val="0"/>
+        <w:autoSpaceDN w:val="0"/>
+        <w:adjustRightInd w:val="0"/>
+        <w:spacing w:after="0" w:line="240" w:lineRule="auto"/>
+        <w:rPr>
+          <w:rFonts w:ascii="Consolas" w:hAnsi="Consolas" w:cs="Consolas"/>
+          <w:sz w:val="19"/>
+          <w:szCs w:val="19"/>
+        </w:rPr>
+      </w:pPr>
+      <w:proofErr w:type="gramStart"/>
+      <w:r>
+        <w:rPr>
+          <w:rFonts w:ascii="Consolas" w:hAnsi="Consolas" w:cs="Consolas"/>
+          <w:color w:val="0000FF"/>
+          <w:sz w:val="19"/>
+          <w:szCs w:val="19"/>
+        </w:rPr>
+        <w:t>public</w:t>
+      </w:r>
+      <w:proofErr w:type="gramEnd"/>
+      <w:r>
+        <w:rPr>
+          <w:rFonts w:ascii="Consolas" w:hAnsi="Consolas" w:cs="Consolas"/>
+          <w:sz w:val="19"/>
+          <w:szCs w:val="19"/>
+        </w:rPr>
+        <w:t xml:space="preserve"> </w:t>
+      </w:r>
+      <w:proofErr w:type="spellStart"/>
+      <w:r>
+        <w:rPr>
+          <w:rFonts w:ascii="Consolas" w:hAnsi="Consolas" w:cs="Consolas"/>
+          <w:color w:val="0000FF"/>
+          <w:sz w:val="19"/>
+          <w:szCs w:val="19"/>
+        </w:rPr>
+        <w:t>bool</w:t>
+      </w:r>
+      <w:proofErr w:type="spellEnd"/>
+      <w:r>
+        <w:rPr>
+          <w:rFonts w:ascii="Consolas" w:hAnsi="Consolas" w:cs="Consolas"/>
+          <w:sz w:val="19"/>
+          <w:szCs w:val="19"/>
+        </w:rPr>
+        <w:t xml:space="preserve"> </w:t>
+      </w:r>
+      <w:proofErr w:type="spellStart"/>
+      <w:r>
+        <w:rPr>
+          <w:rFonts w:ascii="Consolas" w:hAnsi="Consolas" w:cs="Consolas"/>
+          <w:sz w:val="19"/>
+          <w:szCs w:val="19"/>
+        </w:rPr>
+        <w:t>validMove</w:t>
+      </w:r>
+      <w:proofErr w:type="spellEnd"/>
+      <w:r>
+        <w:rPr>
+          <w:rFonts w:ascii="Consolas" w:hAnsi="Consolas" w:cs="Consolas"/>
+          <w:sz w:val="19"/>
+          <w:szCs w:val="19"/>
+        </w:rPr>
+        <w:t>(</w:t>
+      </w:r>
+      <w:proofErr w:type="spellStart"/>
+      <w:r>
+        <w:rPr>
+          <w:rFonts w:ascii="Consolas" w:hAnsi="Consolas" w:cs="Consolas"/>
+          <w:color w:val="2B91AF"/>
+          <w:sz w:val="19"/>
+          <w:szCs w:val="19"/>
+        </w:rPr>
+        <w:t>GameManager</w:t>
+      </w:r>
+      <w:proofErr w:type="spellEnd"/>
+      <w:r>
+        <w:rPr>
+          <w:rFonts w:ascii="Consolas" w:hAnsi="Consolas" w:cs="Consolas"/>
+          <w:sz w:val="19"/>
+          <w:szCs w:val="19"/>
+        </w:rPr>
+        <w:t xml:space="preserve"> game, </w:t>
+      </w:r>
+      <w:proofErr w:type="spellStart"/>
+      <w:r>
+        <w:rPr>
+          <w:rFonts w:ascii="Consolas" w:hAnsi="Consolas" w:cs="Consolas"/>
+          <w:color w:val="0000FF"/>
+          <w:sz w:val="19"/>
+          <w:szCs w:val="19"/>
+        </w:rPr>
+        <w:t>int</w:t>
+      </w:r>
+      <w:proofErr w:type="spellEnd"/>
+      <w:r>
+        <w:rPr>
+          <w:rFonts w:ascii="Consolas" w:hAnsi="Consolas" w:cs="Consolas"/>
+          <w:sz w:val="19"/>
+          <w:szCs w:val="19"/>
+        </w:rPr>
+        <w:t xml:space="preserve"> </w:t>
+      </w:r>
+      <w:proofErr w:type="spellStart"/>
+      <w:r>
+        <w:rPr>
+          <w:rFonts w:ascii="Consolas" w:hAnsi="Consolas" w:cs="Consolas"/>
+          <w:sz w:val="19"/>
+          <w:szCs w:val="19"/>
+        </w:rPr>
+        <w:t>numState</w:t>
+      </w:r>
+      <w:proofErr w:type="spellEnd"/>
+      <w:r>
+        <w:rPr>
+          <w:rFonts w:ascii="Consolas" w:hAnsi="Consolas" w:cs="Consolas"/>
+          <w:sz w:val="19"/>
+          <w:szCs w:val="19"/>
+        </w:rPr>
+        <w:t>)</w:t>
+      </w:r>
+    </w:p>
+    <w:p>
+      <w:pPr>
+        <w:autoSpaceDE w:val="0"/>
+        <w:autoSpaceDN w:val="0"/>
+        <w:adjustRightInd w:val="0"/>
+        <w:spacing w:after="0" w:line="240" w:lineRule="auto"/>
+        <w:rPr>
+          <w:rFonts w:ascii="Consolas" w:hAnsi="Consolas" w:cs="Consolas"/>
+          <w:sz w:val="19"/>
+          <w:szCs w:val="19"/>
+        </w:rPr>
+      </w:pPr>
+      <w:r>
+        <w:rPr>
+          <w:rFonts w:ascii="Consolas" w:hAnsi="Consolas" w:cs="Consolas"/>
+          <w:sz w:val="19"/>
+          <w:szCs w:val="19"/>
+        </w:rPr>
+        <w:t xml:space="preserve">        {</w:t>
+      </w:r>
+    </w:p>
+    <w:p>
+      <w:pPr>
+        <w:autoSpaceDE w:val="0"/>
+        <w:autoSpaceDN w:val="0"/>
+        <w:adjustRightInd w:val="0"/>
+        <w:spacing w:after="0" w:line="240" w:lineRule="auto"/>
+        <w:rPr>
+          <w:rFonts w:ascii="Consolas" w:hAnsi="Consolas" w:cs="Consolas"/>
+          <w:sz w:val="19"/>
+          <w:szCs w:val="19"/>
+        </w:rPr>
+      </w:pPr>
+      <w:r>
+        <w:rPr>
+          <w:rFonts w:ascii="Consolas" w:hAnsi="Consolas" w:cs="Consolas"/>
+          <w:sz w:val="19"/>
+          <w:szCs w:val="19"/>
+        </w:rPr>
+        <w:lastRenderedPageBreak/>
+        <w:t xml:space="preserve">            </w:t>
+      </w:r>
+      <w:proofErr w:type="gramStart"/>
+      <w:r>
+        <w:rPr>
+          <w:rFonts w:ascii="Consolas" w:hAnsi="Consolas" w:cs="Consolas"/>
+          <w:color w:val="0000FF"/>
+          <w:sz w:val="19"/>
+          <w:szCs w:val="19"/>
+        </w:rPr>
+        <w:t>return</w:t>
+      </w:r>
+      <w:proofErr w:type="gramEnd"/>
+      <w:r>
+        <w:rPr>
+          <w:rFonts w:ascii="Consolas" w:hAnsi="Consolas" w:cs="Consolas"/>
+          <w:sz w:val="19"/>
+          <w:szCs w:val="19"/>
+        </w:rPr>
+        <w:t xml:space="preserve"> (</w:t>
+      </w:r>
+      <w:proofErr w:type="spellStart"/>
+      <w:r>
+        <w:rPr>
+          <w:rFonts w:ascii="Consolas" w:hAnsi="Consolas" w:cs="Consolas"/>
+          <w:sz w:val="19"/>
+          <w:szCs w:val="19"/>
+        </w:rPr>
+        <w:t>game.stateList</w:t>
+      </w:r>
+      <w:proofErr w:type="spellEnd"/>
+      <w:r>
+        <w:rPr>
+          <w:rFonts w:ascii="Consolas" w:hAnsi="Consolas" w:cs="Consolas"/>
+          <w:sz w:val="19"/>
+          <w:szCs w:val="19"/>
+        </w:rPr>
+        <w:t>[</w:t>
+      </w:r>
+      <w:proofErr w:type="spellStart"/>
+      <w:r>
+        <w:rPr>
+          <w:rFonts w:ascii="Consolas" w:hAnsi="Consolas" w:cs="Consolas"/>
+          <w:sz w:val="19"/>
+          <w:szCs w:val="19"/>
+        </w:rPr>
+        <w:t>numState</w:t>
+      </w:r>
+      <w:proofErr w:type="spellEnd"/>
+      <w:r>
+        <w:rPr>
+          <w:rFonts w:ascii="Consolas" w:hAnsi="Consolas" w:cs="Consolas"/>
+          <w:sz w:val="19"/>
+          <w:szCs w:val="19"/>
+        </w:rPr>
+        <w:t>].</w:t>
+      </w:r>
+      <w:proofErr w:type="spellStart"/>
+      <w:r>
+        <w:rPr>
+          <w:rFonts w:ascii="Consolas" w:hAnsi="Consolas" w:cs="Consolas"/>
+          <w:sz w:val="19"/>
+          <w:szCs w:val="19"/>
+        </w:rPr>
+        <w:t>TopRow</w:t>
+      </w:r>
+      <w:proofErr w:type="spellEnd"/>
+      <w:r>
+        <w:rPr>
+          <w:rFonts w:ascii="Consolas" w:hAnsi="Consolas" w:cs="Consolas"/>
+          <w:sz w:val="19"/>
+          <w:szCs w:val="19"/>
+        </w:rPr>
+        <w:t xml:space="preserve"> &lt;= </w:t>
+      </w:r>
+      <w:proofErr w:type="spellStart"/>
+      <w:r>
+        <w:rPr>
+          <w:rFonts w:ascii="Consolas" w:hAnsi="Consolas" w:cs="Consolas"/>
+          <w:sz w:val="19"/>
+          <w:szCs w:val="19"/>
+        </w:rPr>
+        <w:t>game.rows</w:t>
+      </w:r>
+      <w:proofErr w:type="spellEnd"/>
+      <w:r>
+        <w:rPr>
+          <w:rFonts w:ascii="Consolas" w:hAnsi="Consolas" w:cs="Consolas"/>
+          <w:sz w:val="19"/>
+          <w:szCs w:val="19"/>
+        </w:rPr>
+        <w:t>[0] &amp;&amp;</w:t>
+      </w:r>
+    </w:p>
+    <w:p>
+      <w:pPr>
+        <w:autoSpaceDE w:val="0"/>
+        <w:autoSpaceDN w:val="0"/>
+        <w:adjustRightInd w:val="0"/>
+        <w:spacing w:after="0" w:line="240" w:lineRule="auto"/>
+        <w:rPr>
+          <w:rFonts w:ascii="Consolas" w:hAnsi="Consolas" w:cs="Consolas"/>
+          <w:sz w:val="19"/>
+          <w:szCs w:val="19"/>
+        </w:rPr>
+      </w:pPr>
+      <w:r>
+        <w:rPr>
+          <w:rFonts w:ascii="Consolas" w:hAnsi="Consolas" w:cs="Consolas"/>
+          <w:sz w:val="19"/>
+          <w:szCs w:val="19"/>
+        </w:rPr>
+        <w:t xml:space="preserve">                    </w:t>
+      </w:r>
+      <w:proofErr w:type="spellStart"/>
+      <w:proofErr w:type="gramStart"/>
+      <w:r>
+        <w:rPr>
+          <w:rFonts w:ascii="Consolas" w:hAnsi="Consolas" w:cs="Consolas"/>
+          <w:sz w:val="19"/>
+          <w:szCs w:val="19"/>
+        </w:rPr>
+        <w:t>game.stateList</w:t>
+      </w:r>
+      <w:proofErr w:type="spellEnd"/>
+      <w:r>
+        <w:rPr>
+          <w:rFonts w:ascii="Consolas" w:hAnsi="Consolas" w:cs="Consolas"/>
+          <w:sz w:val="19"/>
+          <w:szCs w:val="19"/>
+        </w:rPr>
+        <w:t>[</w:t>
+      </w:r>
+      <w:proofErr w:type="spellStart"/>
+      <w:proofErr w:type="gramEnd"/>
+      <w:r>
+        <w:rPr>
+          <w:rFonts w:ascii="Consolas" w:hAnsi="Consolas" w:cs="Consolas"/>
+          <w:sz w:val="19"/>
+          <w:szCs w:val="19"/>
+        </w:rPr>
+        <w:t>numState</w:t>
+      </w:r>
+      <w:proofErr w:type="spellEnd"/>
+      <w:r>
+        <w:rPr>
+          <w:rFonts w:ascii="Consolas" w:hAnsi="Consolas" w:cs="Consolas"/>
+          <w:sz w:val="19"/>
+          <w:szCs w:val="19"/>
+        </w:rPr>
+        <w:t>].</w:t>
+      </w:r>
+      <w:proofErr w:type="spellStart"/>
+      <w:r>
+        <w:rPr>
+          <w:rFonts w:ascii="Consolas" w:hAnsi="Consolas" w:cs="Consolas"/>
+          <w:sz w:val="19"/>
+          <w:szCs w:val="19"/>
+        </w:rPr>
+        <w:t>MidRow</w:t>
+      </w:r>
+      <w:proofErr w:type="spellEnd"/>
+      <w:r>
+        <w:rPr>
+          <w:rFonts w:ascii="Consolas" w:hAnsi="Consolas" w:cs="Consolas"/>
+          <w:sz w:val="19"/>
+          <w:szCs w:val="19"/>
+        </w:rPr>
+        <w:t xml:space="preserve"> &lt;= </w:t>
+      </w:r>
+      <w:proofErr w:type="spellStart"/>
+      <w:r>
+        <w:rPr>
+          <w:rFonts w:ascii="Consolas" w:hAnsi="Consolas" w:cs="Consolas"/>
+          <w:sz w:val="19"/>
+          <w:szCs w:val="19"/>
+        </w:rPr>
+        <w:t>game.rows</w:t>
+      </w:r>
+      <w:proofErr w:type="spellEnd"/>
+      <w:r>
+        <w:rPr>
+          <w:rFonts w:ascii="Consolas" w:hAnsi="Consolas" w:cs="Consolas"/>
+          <w:sz w:val="19"/>
+          <w:szCs w:val="19"/>
+        </w:rPr>
+        <w:t>[1] &amp;&amp;</w:t>
+      </w:r>
+    </w:p>
+    <w:p>
+      <w:pPr>
+        <w:autoSpaceDE w:val="0"/>
+        <w:autoSpaceDN w:val="0"/>
+        <w:adjustRightInd w:val="0"/>
+        <w:spacing w:after="0" w:line="240" w:lineRule="auto"/>
+        <w:rPr>
+          <w:rFonts w:ascii="Consolas" w:hAnsi="Consolas" w:cs="Consolas"/>
+          <w:sz w:val="19"/>
+          <w:szCs w:val="19"/>
+        </w:rPr>
+      </w:pPr>
+      <w:r>
+        <w:rPr>
+          <w:rFonts w:ascii="Consolas" w:hAnsi="Consolas" w:cs="Consolas"/>
+          <w:sz w:val="19"/>
+          <w:szCs w:val="19"/>
+        </w:rPr>
+        <w:t xml:space="preserve">                    </w:t>
+      </w:r>
+      <w:proofErr w:type="spellStart"/>
+      <w:proofErr w:type="gramStart"/>
+      <w:r>
+        <w:rPr>
+          <w:rFonts w:ascii="Consolas" w:hAnsi="Consolas" w:cs="Consolas"/>
+          <w:sz w:val="19"/>
+          <w:szCs w:val="19"/>
+        </w:rPr>
+        <w:t>game.stateList</w:t>
+      </w:r>
+      <w:proofErr w:type="spellEnd"/>
+      <w:r>
+        <w:rPr>
+          <w:rFonts w:ascii="Consolas" w:hAnsi="Consolas" w:cs="Consolas"/>
+          <w:sz w:val="19"/>
+          <w:szCs w:val="19"/>
+        </w:rPr>
+        <w:t>[</w:t>
+      </w:r>
+      <w:proofErr w:type="spellStart"/>
+      <w:proofErr w:type="gramEnd"/>
+      <w:r>
+        <w:rPr>
+          <w:rFonts w:ascii="Consolas" w:hAnsi="Consolas" w:cs="Consolas"/>
+          <w:sz w:val="19"/>
+          <w:szCs w:val="19"/>
+        </w:rPr>
+        <w:t>numState</w:t>
+      </w:r>
+      <w:proofErr w:type="spellEnd"/>
+      <w:r>
+        <w:rPr>
+          <w:rFonts w:ascii="Consolas" w:hAnsi="Consolas" w:cs="Consolas"/>
+          <w:sz w:val="19"/>
+          <w:szCs w:val="19"/>
+        </w:rPr>
+        <w:t>].</w:t>
+      </w:r>
+      <w:proofErr w:type="spellStart"/>
+      <w:r>
+        <w:rPr>
+          <w:rFonts w:ascii="Consolas" w:hAnsi="Consolas" w:cs="Consolas"/>
+          <w:sz w:val="19"/>
+          <w:szCs w:val="19"/>
+        </w:rPr>
+        <w:t>BotRow</w:t>
+      </w:r>
+      <w:proofErr w:type="spellEnd"/>
+      <w:r>
+        <w:rPr>
+          <w:rFonts w:ascii="Consolas" w:hAnsi="Consolas" w:cs="Consolas"/>
+          <w:sz w:val="19"/>
+          <w:szCs w:val="19"/>
+        </w:rPr>
+        <w:t xml:space="preserve"> &lt;= </w:t>
+      </w:r>
+      <w:proofErr w:type="spellStart"/>
+      <w:r>
+        <w:rPr>
+          <w:rFonts w:ascii="Consolas" w:hAnsi="Consolas" w:cs="Consolas"/>
+          <w:sz w:val="19"/>
+          <w:szCs w:val="19"/>
+        </w:rPr>
+        <w:t>game.rows</w:t>
+      </w:r>
+      <w:proofErr w:type="spellEnd"/>
+      <w:r>
+        <w:rPr>
+          <w:rFonts w:ascii="Consolas" w:hAnsi="Consolas" w:cs="Consolas"/>
+          <w:sz w:val="19"/>
+          <w:szCs w:val="19"/>
+        </w:rPr>
+        <w:t>[2]);</w:t>
+      </w:r>
+    </w:p>
+    <w:p>
+      <w:pPr>
+        <w:autoSpaceDE w:val="0"/>
+        <w:autoSpaceDN w:val="0"/>
+        <w:adjustRightInd w:val="0"/>
+        <w:spacing w:after="0" w:line="240" w:lineRule="auto"/>
+        <w:rPr>
+          <w:rFonts w:ascii="Consolas" w:hAnsi="Consolas" w:cs="Consolas"/>
+          <w:sz w:val="19"/>
+          <w:szCs w:val="19"/>
+        </w:rPr>
+      </w:pPr>
+      <w:r>
+        <w:rPr>
+          <w:rFonts w:ascii="Consolas" w:hAnsi="Consolas" w:cs="Consolas"/>
+          <w:sz w:val="19"/>
+          <w:szCs w:val="19"/>
+        </w:rPr>
+        <w:t xml:space="preserve">        }</w:t>
+      </w:r>
+    </w:p>
+    <w:p>
+      <w:pPr>
+        <w:autoSpaceDE w:val="0"/>
+        <w:autoSpaceDN w:val="0"/>
+        <w:adjustRightInd w:val="0"/>
+        <w:spacing w:after="0" w:line="240" w:lineRule="auto"/>
+        <w:rPr>
+          <w:rFonts w:ascii="Arial" w:hAnsi="Arial" w:cs="Arial"/>
+          <w:sz w:val="24"/>
+          <w:szCs w:val="24"/>
+        </w:rPr>
+      </w:pPr>
+    </w:p>
+    <w:p>
+      <w:pPr>
+        <w:autoSpaceDE w:val="0"/>
+        <w:autoSpaceDN w:val="0"/>
+        <w:adjustRightInd w:val="0"/>
+        <w:spacing w:after="0" w:line="240" w:lineRule="auto"/>
+        <w:rPr>
+          <w:rFonts w:ascii="Arial" w:hAnsi="Arial" w:cs="Arial"/>
+          <w:sz w:val="24"/>
+          <w:szCs w:val="24"/>
+        </w:rPr>
+      </w:pPr>
+    </w:p>
+    <w:p>
+      <w:pPr>
+        <w:autoSpaceDE w:val="0"/>
+        <w:autoSpaceDN w:val="0"/>
+        <w:adjustRightInd w:val="0"/>
+        <w:spacing w:after="0" w:line="240" w:lineRule="auto"/>
+        <w:rPr>
+          <w:rFonts w:ascii="Arial" w:hAnsi="Arial" w:cs="Arial"/>
+          <w:sz w:val="24"/>
+          <w:szCs w:val="24"/>
+        </w:rPr>
+      </w:pPr>
+      <w:r>
+        <w:rPr>
+          <w:rFonts w:ascii="Arial" w:hAnsi="Arial" w:cs="Arial"/>
+          <w:sz w:val="24"/>
+          <w:szCs w:val="24"/>
+        </w:rPr>
+        <w:t>Before:</w:t>
+      </w:r>
+    </w:p>
+    <w:p>
+      <w:pPr>
+        <w:autoSpaceDE w:val="0"/>
+        <w:autoSpaceDN w:val="0"/>
+        <w:adjustRightInd w:val="0"/>
+        <w:spacing w:after="0" w:line="240" w:lineRule="auto"/>
+        <w:rPr>
+          <w:rFonts w:ascii="Arial" w:hAnsi="Arial" w:cs="Arial"/>
+          <w:sz w:val="24"/>
+          <w:szCs w:val="24"/>
+        </w:rPr>
+      </w:pPr>
+    </w:p>
+    <w:p>
+      <w:pPr>
+        <w:autoSpaceDE w:val="0"/>
+        <w:autoSpaceDN w:val="0"/>
+        <w:adjustRightInd w:val="0"/>
+        <w:spacing w:after="0" w:line="240" w:lineRule="auto"/>
+        <w:rPr>
+          <w:rFonts w:ascii="Arial" w:hAnsi="Arial" w:cs="Arial"/>
+          <w:sz w:val="24"/>
+          <w:szCs w:val="24"/>
+        </w:rPr>
+      </w:pPr>
+      <w:r>
+        <w:rPr>
+          <w:rFonts w:ascii="Arial" w:hAnsi="Arial" w:cs="Arial"/>
+          <w:sz w:val="24"/>
+          <w:szCs w:val="24"/>
+        </w:rPr>
+        <w:t>Reason:</w:t>
+      </w:r>
+    </w:p>
     <w:p>
       <w:bookmarkStart w:id="0" w:name="_GoBack"/>
       <w:bookmarkEnd w:id="0"/>
     </w:p>
+    <w:p/>
     <w:sectPr>
       <w:pgSz w:w="12240" w:h="15840"/>
       <w:pgMar w:top="1440" w:right="1440" w:bottom="1440" w:left="1440" w:header="720" w:footer="720" w:gutter="0"/>
@@ -1860,6 +6316,56 @@
     </w:sectPr>
   </w:body>
 </w:document>
+</file>
+
+<file path=word/endnotes.xml><?xml version="1.0" encoding="utf-8"?>
+<w:endnotes xmlns:wpc="http://schemas.microsoft.com/office/word/2010/wordprocessingCanvas" xmlns:mc="http://schemas.openxmlformats.org/markup-compatibility/2006" xmlns:o="urn:schemas-microsoft-com:office:office" xmlns:r="http://schemas.openxmlformats.org/officeDocument/2006/relationships" xmlns:m="http://schemas.openxmlformats.org/officeDocument/2006/math" xmlns:v="urn:schemas-microsoft-com:vml" xmlns:wp14="http://schemas.microsoft.com/office/word/2010/wordprocessingDrawing" xmlns:wp="http://schemas.openxmlformats.org/drawingml/2006/wordprocessingDrawing" xmlns:w10="urn:schemas-microsoft-com:office:word" xmlns:w="http://schemas.openxmlformats.org/wordprocessingml/2006/main" xmlns:w14="http://schemas.microsoft.com/office/word/2010/wordml" xmlns:wpg="http://schemas.microsoft.com/office/word/2010/wordprocessingGroup" xmlns:wpi="http://schemas.microsoft.com/office/word/2010/wordprocessingInk" xmlns:wne="http://schemas.microsoft.com/office/word/2006/wordml" xmlns:wps="http://schemas.microsoft.com/office/word/2010/wordprocessingShape" mc:Ignorable="w14 wp14">
+  <w:endnote w:type="separator" w:id="-1">
+    <w:p>
+      <w:pPr>
+        <w:spacing w:after="0" w:line="240" w:lineRule="auto"/>
+      </w:pPr>
+      <w:r>
+        <w:separator/>
+      </w:r>
+    </w:p>
+  </w:endnote>
+  <w:endnote w:type="continuationSeparator" w:id="0">
+    <w:p>
+      <w:pPr>
+        <w:spacing w:after="0" w:line="240" w:lineRule="auto"/>
+      </w:pPr>
+      <w:r>
+        <w:continuationSeparator/>
+      </w:r>
+    </w:p>
+  </w:endnote>
+</w:endnotes>
+</file>
+
+<file path=word/footnotes.xml><?xml version="1.0" encoding="utf-8"?>
+<w:footnotes xmlns:wpc="http://schemas.microsoft.com/office/word/2010/wordprocessingCanvas" xmlns:mc="http://schemas.openxmlformats.org/markup-compatibility/2006" xmlns:o="urn:schemas-microsoft-com:office:office" xmlns:r="http://schemas.openxmlformats.org/officeDocument/2006/relationships" xmlns:m="http://schemas.openxmlformats.org/officeDocument/2006/math" xmlns:v="urn:schemas-microsoft-com:vml" xmlns:wp14="http://schemas.microsoft.com/office/word/2010/wordprocessingDrawing" xmlns:wp="http://schemas.openxmlformats.org/drawingml/2006/wordprocessingDrawing" xmlns:w10="urn:schemas-microsoft-com:office:word" xmlns:w="http://schemas.openxmlformats.org/wordprocessingml/2006/main" xmlns:w14="http://schemas.microsoft.com/office/word/2010/wordml" xmlns:wpg="http://schemas.microsoft.com/office/word/2010/wordprocessingGroup" xmlns:wpi="http://schemas.microsoft.com/office/word/2010/wordprocessingInk" xmlns:wne="http://schemas.microsoft.com/office/word/2006/wordml" xmlns:wps="http://schemas.microsoft.com/office/word/2010/wordprocessingShape" mc:Ignorable="w14 wp14">
+  <w:footnote w:type="separator" w:id="-1">
+    <w:p>
+      <w:pPr>
+        <w:spacing w:after="0" w:line="240" w:lineRule="auto"/>
+      </w:pPr>
+      <w:r>
+        <w:separator/>
+      </w:r>
+    </w:p>
+  </w:footnote>
+  <w:footnote w:type="continuationSeparator" w:id="0">
+    <w:p>
+      <w:pPr>
+        <w:spacing w:after="0" w:line="240" w:lineRule="auto"/>
+      </w:pPr>
+      <w:r>
+        <w:continuationSeparator/>
+      </w:r>
+    </w:p>
+  </w:footnote>
+</w:footnotes>
 </file>
 
 <file path=word/styles.xml><?xml version="1.0" encoding="utf-8"?>
@@ -2050,6 +6556,50 @@
     <w:semiHidden/>
     <w:unhideWhenUsed/>
   </w:style>
+  <w:style w:type="paragraph" w:styleId="Header">
+    <w:name w:val="header"/>
+    <w:basedOn w:val="Normal"/>
+    <w:link w:val="HeaderChar"/>
+    <w:uiPriority w:val="99"/>
+    <w:unhideWhenUsed/>
+    <w:rsid w:val="00FF3DE7"/>
+    <w:pPr>
+      <w:tabs>
+        <w:tab w:val="center" w:pos="4680"/>
+        <w:tab w:val="right" w:pos="9360"/>
+      </w:tabs>
+      <w:spacing w:after="0" w:line="240" w:lineRule="auto"/>
+    </w:pPr>
+  </w:style>
+  <w:style w:type="character" w:customStyle="1" w:styleId="HeaderChar">
+    <w:name w:val="Header Char"/>
+    <w:basedOn w:val="DefaultParagraphFont"/>
+    <w:link w:val="Header"/>
+    <w:uiPriority w:val="99"/>
+    <w:rsid w:val="00FF3DE7"/>
+  </w:style>
+  <w:style w:type="paragraph" w:styleId="Footer">
+    <w:name w:val="footer"/>
+    <w:basedOn w:val="Normal"/>
+    <w:link w:val="FooterChar"/>
+    <w:uiPriority w:val="99"/>
+    <w:unhideWhenUsed/>
+    <w:rsid w:val="00FF3DE7"/>
+    <w:pPr>
+      <w:tabs>
+        <w:tab w:val="center" w:pos="4680"/>
+        <w:tab w:val="right" w:pos="9360"/>
+      </w:tabs>
+      <w:spacing w:after="0" w:line="240" w:lineRule="auto"/>
+    </w:pPr>
+  </w:style>
+  <w:style w:type="character" w:customStyle="1" w:styleId="FooterChar">
+    <w:name w:val="Footer Char"/>
+    <w:basedOn w:val="DefaultParagraphFont"/>
+    <w:link w:val="Footer"/>
+    <w:uiPriority w:val="99"/>
+    <w:rsid w:val="00FF3DE7"/>
+  </w:style>
 </w:styles>
 </file>
 
@@ -2240,6 +6790,50 @@
     <w:uiPriority w:val="99"/>
     <w:semiHidden/>
     <w:unhideWhenUsed/>
+  </w:style>
+  <w:style w:type="paragraph" w:styleId="Header">
+    <w:name w:val="header"/>
+    <w:basedOn w:val="Normal"/>
+    <w:link w:val="HeaderChar"/>
+    <w:uiPriority w:val="99"/>
+    <w:unhideWhenUsed/>
+    <w:rsid w:val="00FF3DE7"/>
+    <w:pPr>
+      <w:tabs>
+        <w:tab w:val="center" w:pos="4680"/>
+        <w:tab w:val="right" w:pos="9360"/>
+      </w:tabs>
+      <w:spacing w:after="0" w:line="240" w:lineRule="auto"/>
+    </w:pPr>
+  </w:style>
+  <w:style w:type="character" w:customStyle="1" w:styleId="HeaderChar">
+    <w:name w:val="Header Char"/>
+    <w:basedOn w:val="DefaultParagraphFont"/>
+    <w:link w:val="Header"/>
+    <w:uiPriority w:val="99"/>
+    <w:rsid w:val="00FF3DE7"/>
+  </w:style>
+  <w:style w:type="paragraph" w:styleId="Footer">
+    <w:name w:val="footer"/>
+    <w:basedOn w:val="Normal"/>
+    <w:link w:val="FooterChar"/>
+    <w:uiPriority w:val="99"/>
+    <w:unhideWhenUsed/>
+    <w:rsid w:val="00FF3DE7"/>
+    <w:pPr>
+      <w:tabs>
+        <w:tab w:val="center" w:pos="4680"/>
+        <w:tab w:val="right" w:pos="9360"/>
+      </w:tabs>
+      <w:spacing w:after="0" w:line="240" w:lineRule="auto"/>
+    </w:pPr>
+  </w:style>
+  <w:style w:type="character" w:customStyle="1" w:styleId="FooterChar">
+    <w:name w:val="Footer Char"/>
+    <w:basedOn w:val="DefaultParagraphFont"/>
+    <w:link w:val="Footer"/>
+    <w:uiPriority w:val="99"/>
+    <w:rsid w:val="00FF3DE7"/>
   </w:style>
 </w:styles>
 </file>

</xml_diff>